<commit_message>
03/05 : première communication avec le Web Service. Prise en main de la librairie "Android Asynchronous Http Client" grace à la doc
</commit_message>
<xml_diff>
--- a/Rapport de stage/Résumé travail.docx
+++ b/Rapport de stage/Résumé travail.docx
@@ -10,10 +10,26 @@
     <w:p>
       <w:r>
         <w:tab/>
-        <w:t>-Tests de non-régression</w:t>
-      </w:r>
-      <w:r>
-        <w:t>(onglet Performance -&gt; defaut procédé</w:t>
+        <w:t>-Tests de non-</w:t>
+      </w:r>
+      <w:proofErr w:type="gramStart"/>
+      <w:r>
+        <w:t>régression</w:t>
+      </w:r>
+      <w:r>
+        <w:t>(</w:t>
+      </w:r>
+      <w:proofErr w:type="gramEnd"/>
+      <w:r>
+        <w:t xml:space="preserve">onglet Performance -&gt; </w:t>
+      </w:r>
+      <w:proofErr w:type="spellStart"/>
+      <w:r>
+        <w:t>defaut</w:t>
+      </w:r>
+      <w:proofErr w:type="spellEnd"/>
+      <w:r>
+        <w:t xml:space="preserve"> procédé</w:t>
       </w:r>
     </w:p>
     <w:p>
@@ -52,7 +68,39 @@
     </w:p>
     <w:p>
       <w:r>
-        <w:t>-pb : pour ajouter le xml : « preference.xml », on ne peut plus utiliser addPreferencesFrom Ressource qui est devenu obsolète (depricated). On doit donc passer par l’utilisation d’un fragment.</w:t>
+        <w:t>-</w:t>
+      </w:r>
+      <w:proofErr w:type="spellStart"/>
+      <w:r>
+        <w:t>pb</w:t>
+      </w:r>
+      <w:proofErr w:type="spellEnd"/>
+      <w:r>
+        <w:t xml:space="preserve"> : pour ajouter le </w:t>
+      </w:r>
+      <w:proofErr w:type="spellStart"/>
+      <w:r>
+        <w:t>xml</w:t>
+      </w:r>
+      <w:proofErr w:type="spellEnd"/>
+      <w:r>
+        <w:t xml:space="preserve"> : « preference.xml », on ne peut plus utiliser </w:t>
+      </w:r>
+      <w:proofErr w:type="spellStart"/>
+      <w:r>
+        <w:t>addPreferencesFrom</w:t>
+      </w:r>
+      <w:proofErr w:type="spellEnd"/>
+      <w:r>
+        <w:t xml:space="preserve"> Ressource qui est devenu obsolète (</w:t>
+      </w:r>
+      <w:proofErr w:type="spellStart"/>
+      <w:r>
+        <w:t>depricated</w:t>
+      </w:r>
+      <w:proofErr w:type="spellEnd"/>
+      <w:r>
+        <w:t>). On doit donc passer par l’utilisation d’un fragment.</w:t>
       </w:r>
     </w:p>
     <w:p>
@@ -79,16 +127,61 @@
     <w:p>
       <w:r>
         <w:tab/>
-        <w:t>Le fragment est de type PreferenceFragment (Il en hérite). Le but est de charger l’xml des paramètres dans ce fragment puis ensuite</w:t>
-      </w:r>
-      <w:r>
-        <w:t xml:space="preserve">, dans une activité, </w:t>
-      </w:r>
-      <w:r>
-        <w:t xml:space="preserve"> de charger ce fragment dans un objet de type FragmentTransaction</w:t>
-      </w:r>
-      <w:r>
-        <w:t>. Cela nous pemettra ensuite d’utiliser cette activité avec l’xml paramètre associé. L’un des avantages d’</w:t>
+        <w:t xml:space="preserve">Le fragment est de type </w:t>
+      </w:r>
+      <w:proofErr w:type="spellStart"/>
+      <w:r>
+        <w:t>PreferenceFragment</w:t>
+      </w:r>
+      <w:proofErr w:type="spellEnd"/>
+      <w:r>
+        <w:t xml:space="preserve"> (Il en hérite). Le but est de charger l’</w:t>
+      </w:r>
+      <w:proofErr w:type="spellStart"/>
+      <w:r>
+        <w:t>xml</w:t>
+      </w:r>
+      <w:proofErr w:type="spellEnd"/>
+      <w:r>
+        <w:t xml:space="preserve"> des paramètres dans ce fragment puis ensuite</w:t>
+      </w:r>
+      <w:r>
+        <w:t xml:space="preserve">, dans une </w:t>
+      </w:r>
+      <w:proofErr w:type="gramStart"/>
+      <w:r>
+        <w:t xml:space="preserve">activité, </w:t>
+      </w:r>
+      <w:r>
+        <w:t xml:space="preserve"> de</w:t>
+      </w:r>
+      <w:proofErr w:type="gramEnd"/>
+      <w:r>
+        <w:t xml:space="preserve"> charger ce fragment dans un objet de type </w:t>
+      </w:r>
+      <w:proofErr w:type="spellStart"/>
+      <w:r>
+        <w:t>FragmentTransaction</w:t>
+      </w:r>
+      <w:proofErr w:type="spellEnd"/>
+      <w:r>
+        <w:t xml:space="preserve">. Cela nous </w:t>
+      </w:r>
+      <w:proofErr w:type="spellStart"/>
+      <w:r>
+        <w:t>pemettra</w:t>
+      </w:r>
+      <w:proofErr w:type="spellEnd"/>
+      <w:r>
+        <w:t xml:space="preserve"> ensuite d’utiliser cette activité avec l’</w:t>
+      </w:r>
+      <w:proofErr w:type="spellStart"/>
+      <w:r>
+        <w:t>xml</w:t>
+      </w:r>
+      <w:proofErr w:type="spellEnd"/>
+      <w:r>
+        <w:t xml:space="preserve"> paramètre associé. L’un des avantages d’</w:t>
       </w:r>
       <w:r>
         <w:t>utiliser</w:t>
@@ -98,8 +191,21 @@
       </w:r>
     </w:p>
     <w:p>
-      <w:r>
-        <w:t>Create CellObject class</w:t>
+      <w:proofErr w:type="spellStart"/>
+      <w:r>
+        <w:t>Create</w:t>
+      </w:r>
+      <w:proofErr w:type="spellEnd"/>
+      <w:r>
+        <w:t xml:space="preserve"> </w:t>
+      </w:r>
+      <w:proofErr w:type="spellStart"/>
+      <w:r>
+        <w:t>CellObject</w:t>
+      </w:r>
+      <w:proofErr w:type="spellEnd"/>
+      <w:r>
+        <w:t xml:space="preserve"> class</w:t>
       </w:r>
     </w:p>
     <w:p>
@@ -107,24 +213,153 @@
         <w:pStyle w:val="commit-title"/>
       </w:pPr>
       <w:r>
-        <w:t>18/04 Add an AlertDialog when the user quit the application and add the resume what i did</w:t>
-      </w:r>
+        <w:t xml:space="preserve">18/04 </w:t>
+      </w:r>
+      <w:proofErr w:type="spellStart"/>
+      <w:r>
+        <w:t>Add</w:t>
+      </w:r>
+      <w:proofErr w:type="spellEnd"/>
+      <w:r>
+        <w:t xml:space="preserve"> an </w:t>
+      </w:r>
+      <w:proofErr w:type="spellStart"/>
+      <w:r>
+        <w:t>AlertDialog</w:t>
+      </w:r>
+      <w:proofErr w:type="spellEnd"/>
+      <w:r>
+        <w:t xml:space="preserve"> </w:t>
+      </w:r>
+      <w:proofErr w:type="spellStart"/>
+      <w:r>
+        <w:t>when</w:t>
+      </w:r>
+      <w:proofErr w:type="spellEnd"/>
+      <w:r>
+        <w:t xml:space="preserve"> the user </w:t>
+      </w:r>
+      <w:proofErr w:type="spellStart"/>
+      <w:r>
+        <w:t>quit</w:t>
+      </w:r>
+      <w:proofErr w:type="spellEnd"/>
+      <w:r>
+        <w:t xml:space="preserve"> the application and </w:t>
+      </w:r>
+      <w:proofErr w:type="spellStart"/>
+      <w:r>
+        <w:t>add</w:t>
+      </w:r>
+      <w:proofErr w:type="spellEnd"/>
+      <w:r>
+        <w:t xml:space="preserve"> the </w:t>
+      </w:r>
+      <w:proofErr w:type="spellStart"/>
+      <w:r>
+        <w:t>resume</w:t>
+      </w:r>
+      <w:proofErr w:type="spellEnd"/>
+      <w:r>
+        <w:t xml:space="preserve"> </w:t>
+      </w:r>
+      <w:proofErr w:type="spellStart"/>
+      <w:r>
+        <w:t>what</w:t>
+      </w:r>
+      <w:proofErr w:type="spellEnd"/>
+      <w:r>
+        <w:t xml:space="preserve"> i </w:t>
+      </w:r>
+      <w:proofErr w:type="spellStart"/>
+      <w:r>
+        <w:t>did</w:t>
+      </w:r>
+      <w:proofErr w:type="spellEnd"/>
     </w:p>
     <w:p>
       <w:pPr>
         <w:pStyle w:val="commit-title"/>
       </w:pPr>
-      <w:r>
-        <w:t>Adapt the text for both langages in URL parameters and set the default value of URL with the MelodieNet's adress</w:t>
-      </w:r>
+      <w:proofErr w:type="spellStart"/>
+      <w:r>
+        <w:t>Adapt</w:t>
+      </w:r>
+      <w:proofErr w:type="spellEnd"/>
+      <w:r>
+        <w:t xml:space="preserve"> the </w:t>
+      </w:r>
+      <w:proofErr w:type="spellStart"/>
+      <w:r>
+        <w:t>text</w:t>
+      </w:r>
+      <w:proofErr w:type="spellEnd"/>
+      <w:r>
+        <w:t xml:space="preserve"> for </w:t>
+      </w:r>
+      <w:proofErr w:type="spellStart"/>
+      <w:r>
+        <w:t>both</w:t>
+      </w:r>
+      <w:proofErr w:type="spellEnd"/>
+      <w:r>
+        <w:t xml:space="preserve"> langages in URL </w:t>
+      </w:r>
+      <w:proofErr w:type="spellStart"/>
+      <w:r>
+        <w:t>parameters</w:t>
+      </w:r>
+      <w:proofErr w:type="spellEnd"/>
+      <w:r>
+        <w:t xml:space="preserve"> and set the default value of URL </w:t>
+      </w:r>
+      <w:proofErr w:type="spellStart"/>
+      <w:r>
+        <w:t>with</w:t>
+      </w:r>
+      <w:proofErr w:type="spellEnd"/>
+      <w:r>
+        <w:t xml:space="preserve"> the </w:t>
+      </w:r>
+      <w:proofErr w:type="spellStart"/>
+      <w:r>
+        <w:t>MelodieNet's</w:t>
+      </w:r>
+      <w:proofErr w:type="spellEnd"/>
+      <w:r>
+        <w:t xml:space="preserve"> </w:t>
+      </w:r>
+      <w:proofErr w:type="spellStart"/>
+      <w:r>
+        <w:t>adress</w:t>
+      </w:r>
+      <w:proofErr w:type="spellEnd"/>
     </w:p>
     <w:p>
       <w:pPr>
         <w:pStyle w:val="commit-title"/>
       </w:pPr>
-      <w:r>
-        <w:t>Rename classes and begin the ListView</w:t>
-      </w:r>
+      <w:proofErr w:type="spellStart"/>
+      <w:r>
+        <w:t>Rename</w:t>
+      </w:r>
+      <w:proofErr w:type="spellEnd"/>
+      <w:r>
+        <w:t xml:space="preserve"> classes and </w:t>
+      </w:r>
+      <w:proofErr w:type="spellStart"/>
+      <w:r>
+        <w:t>begin</w:t>
+      </w:r>
+      <w:proofErr w:type="spellEnd"/>
+      <w:r>
+        <w:t xml:space="preserve"> the </w:t>
+      </w:r>
+      <w:proofErr w:type="spellStart"/>
+      <w:r>
+        <w:t>ListView</w:t>
+      </w:r>
+      <w:proofErr w:type="spellEnd"/>
     </w:p>
     <w:p>
       <w:pPr>
@@ -168,23 +403,94 @@
         </w:rPr>
         <w:t xml:space="preserve">19/04 : </w:t>
       </w:r>
-      <w:r>
-        <w:rPr>
-          <w:rFonts w:ascii="Courier New" w:eastAsia="Times New Roman" w:hAnsi="Courier New" w:cs="Courier New"/>
-          <w:sz w:val="20"/>
-          <w:szCs w:val="20"/>
-          <w:lang w:eastAsia="fr-FR"/>
-        </w:rPr>
-        <w:t>Make the CellAdapter, populate the ListVi</w:t>
-      </w:r>
-      <w:r>
-        <w:rPr>
-          <w:rFonts w:ascii="Courier New" w:eastAsia="Times New Roman" w:hAnsi="Courier New" w:cs="Courier New"/>
-          <w:sz w:val="20"/>
-          <w:szCs w:val="20"/>
-          <w:lang w:eastAsia="fr-FR"/>
-        </w:rPr>
-        <w:t xml:space="preserve">ew in MachineActivity.java </w:t>
+      <w:proofErr w:type="spellStart"/>
+      <w:r>
+        <w:rPr>
+          <w:rFonts w:ascii="Courier New" w:eastAsia="Times New Roman" w:hAnsi="Courier New" w:cs="Courier New"/>
+          <w:sz w:val="20"/>
+          <w:szCs w:val="20"/>
+          <w:lang w:eastAsia="fr-FR"/>
+        </w:rPr>
+        <w:t>Make</w:t>
+      </w:r>
+      <w:proofErr w:type="spellEnd"/>
+      <w:r>
+        <w:rPr>
+          <w:rFonts w:ascii="Courier New" w:eastAsia="Times New Roman" w:hAnsi="Courier New" w:cs="Courier New"/>
+          <w:sz w:val="20"/>
+          <w:szCs w:val="20"/>
+          <w:lang w:eastAsia="fr-FR"/>
+        </w:rPr>
+        <w:t xml:space="preserve"> the </w:t>
+      </w:r>
+      <w:proofErr w:type="spellStart"/>
+      <w:r>
+        <w:rPr>
+          <w:rFonts w:ascii="Courier New" w:eastAsia="Times New Roman" w:hAnsi="Courier New" w:cs="Courier New"/>
+          <w:sz w:val="20"/>
+          <w:szCs w:val="20"/>
+          <w:lang w:eastAsia="fr-FR"/>
+        </w:rPr>
+        <w:t>CellAdapter</w:t>
+      </w:r>
+      <w:proofErr w:type="spellEnd"/>
+      <w:r>
+        <w:rPr>
+          <w:rFonts w:ascii="Courier New" w:eastAsia="Times New Roman" w:hAnsi="Courier New" w:cs="Courier New"/>
+          <w:sz w:val="20"/>
+          <w:szCs w:val="20"/>
+          <w:lang w:eastAsia="fr-FR"/>
+        </w:rPr>
+        <w:t xml:space="preserve">, </w:t>
+      </w:r>
+      <w:proofErr w:type="spellStart"/>
+      <w:r>
+        <w:rPr>
+          <w:rFonts w:ascii="Courier New" w:eastAsia="Times New Roman" w:hAnsi="Courier New" w:cs="Courier New"/>
+          <w:sz w:val="20"/>
+          <w:szCs w:val="20"/>
+          <w:lang w:eastAsia="fr-FR"/>
+        </w:rPr>
+        <w:t>populate</w:t>
+      </w:r>
+      <w:proofErr w:type="spellEnd"/>
+      <w:r>
+        <w:rPr>
+          <w:rFonts w:ascii="Courier New" w:eastAsia="Times New Roman" w:hAnsi="Courier New" w:cs="Courier New"/>
+          <w:sz w:val="20"/>
+          <w:szCs w:val="20"/>
+          <w:lang w:eastAsia="fr-FR"/>
+        </w:rPr>
+        <w:t xml:space="preserve"> the </w:t>
+      </w:r>
+      <w:proofErr w:type="spellStart"/>
+      <w:r>
+        <w:rPr>
+          <w:rFonts w:ascii="Courier New" w:eastAsia="Times New Roman" w:hAnsi="Courier New" w:cs="Courier New"/>
+          <w:sz w:val="20"/>
+          <w:szCs w:val="20"/>
+          <w:lang w:eastAsia="fr-FR"/>
+        </w:rPr>
+        <w:t>ListVi</w:t>
+      </w:r>
+      <w:r>
+        <w:rPr>
+          <w:rFonts w:ascii="Courier New" w:eastAsia="Times New Roman" w:hAnsi="Courier New" w:cs="Courier New"/>
+          <w:sz w:val="20"/>
+          <w:szCs w:val="20"/>
+          <w:lang w:eastAsia="fr-FR"/>
+        </w:rPr>
+        <w:t>ew</w:t>
+      </w:r>
+      <w:proofErr w:type="spellEnd"/>
+      <w:r>
+        <w:rPr>
+          <w:rFonts w:ascii="Courier New" w:eastAsia="Times New Roman" w:hAnsi="Courier New" w:cs="Courier New"/>
+          <w:sz w:val="20"/>
+          <w:szCs w:val="20"/>
+          <w:lang w:eastAsia="fr-FR"/>
+        </w:rPr>
+        <w:t xml:space="preserve"> in MachineActivity.java </w:t>
       </w:r>
     </w:p>
     <w:p>
@@ -244,14 +550,105 @@
           <w:lang w:eastAsia="fr-FR"/>
         </w:rPr>
       </w:pPr>
-      <w:r>
-        <w:rPr>
-          <w:rFonts w:ascii="Courier New" w:eastAsia="Times New Roman" w:hAnsi="Courier New" w:cs="Courier New"/>
-          <w:sz w:val="20"/>
-          <w:szCs w:val="20"/>
-          <w:lang w:eastAsia="fr-FR"/>
-        </w:rPr>
-        <w:t>Add all the colour corresponding to color code in the cellAdapter.</w:t>
+      <w:proofErr w:type="spellStart"/>
+      <w:r>
+        <w:rPr>
+          <w:rFonts w:ascii="Courier New" w:eastAsia="Times New Roman" w:hAnsi="Courier New" w:cs="Courier New"/>
+          <w:sz w:val="20"/>
+          <w:szCs w:val="20"/>
+          <w:lang w:eastAsia="fr-FR"/>
+        </w:rPr>
+        <w:t>Add</w:t>
+      </w:r>
+      <w:proofErr w:type="spellEnd"/>
+      <w:r>
+        <w:rPr>
+          <w:rFonts w:ascii="Courier New" w:eastAsia="Times New Roman" w:hAnsi="Courier New" w:cs="Courier New"/>
+          <w:sz w:val="20"/>
+          <w:szCs w:val="20"/>
+          <w:lang w:eastAsia="fr-FR"/>
+        </w:rPr>
+        <w:t xml:space="preserve"> all the </w:t>
+      </w:r>
+      <w:proofErr w:type="spellStart"/>
+      <w:r>
+        <w:rPr>
+          <w:rFonts w:ascii="Courier New" w:eastAsia="Times New Roman" w:hAnsi="Courier New" w:cs="Courier New"/>
+          <w:sz w:val="20"/>
+          <w:szCs w:val="20"/>
+          <w:lang w:eastAsia="fr-FR"/>
+        </w:rPr>
+        <w:t>colour</w:t>
+      </w:r>
+      <w:proofErr w:type="spellEnd"/>
+      <w:r>
+        <w:rPr>
+          <w:rFonts w:ascii="Courier New" w:eastAsia="Times New Roman" w:hAnsi="Courier New" w:cs="Courier New"/>
+          <w:sz w:val="20"/>
+          <w:szCs w:val="20"/>
+          <w:lang w:eastAsia="fr-FR"/>
+        </w:rPr>
+        <w:t xml:space="preserve"> </w:t>
+      </w:r>
+      <w:proofErr w:type="spellStart"/>
+      <w:r>
+        <w:rPr>
+          <w:rFonts w:ascii="Courier New" w:eastAsia="Times New Roman" w:hAnsi="Courier New" w:cs="Courier New"/>
+          <w:sz w:val="20"/>
+          <w:szCs w:val="20"/>
+          <w:lang w:eastAsia="fr-FR"/>
+        </w:rPr>
+        <w:t>corresponding</w:t>
+      </w:r>
+      <w:proofErr w:type="spellEnd"/>
+      <w:r>
+        <w:rPr>
+          <w:rFonts w:ascii="Courier New" w:eastAsia="Times New Roman" w:hAnsi="Courier New" w:cs="Courier New"/>
+          <w:sz w:val="20"/>
+          <w:szCs w:val="20"/>
+          <w:lang w:eastAsia="fr-FR"/>
+        </w:rPr>
+        <w:t xml:space="preserve"> to </w:t>
+      </w:r>
+      <w:proofErr w:type="spellStart"/>
+      <w:r>
+        <w:rPr>
+          <w:rFonts w:ascii="Courier New" w:eastAsia="Times New Roman" w:hAnsi="Courier New" w:cs="Courier New"/>
+          <w:sz w:val="20"/>
+          <w:szCs w:val="20"/>
+          <w:lang w:eastAsia="fr-FR"/>
+        </w:rPr>
+        <w:t>color</w:t>
+      </w:r>
+      <w:proofErr w:type="spellEnd"/>
+      <w:r>
+        <w:rPr>
+          <w:rFonts w:ascii="Courier New" w:eastAsia="Times New Roman" w:hAnsi="Courier New" w:cs="Courier New"/>
+          <w:sz w:val="20"/>
+          <w:szCs w:val="20"/>
+          <w:lang w:eastAsia="fr-FR"/>
+        </w:rPr>
+        <w:t xml:space="preserve"> code in the </w:t>
+      </w:r>
+      <w:proofErr w:type="spellStart"/>
+      <w:r>
+        <w:rPr>
+          <w:rFonts w:ascii="Courier New" w:eastAsia="Times New Roman" w:hAnsi="Courier New" w:cs="Courier New"/>
+          <w:sz w:val="20"/>
+          <w:szCs w:val="20"/>
+          <w:lang w:eastAsia="fr-FR"/>
+        </w:rPr>
+        <w:t>cellAdapter</w:t>
+      </w:r>
+      <w:proofErr w:type="spellEnd"/>
+      <w:r>
+        <w:rPr>
+          <w:rFonts w:ascii="Courier New" w:eastAsia="Times New Roman" w:hAnsi="Courier New" w:cs="Courier New"/>
+          <w:sz w:val="20"/>
+          <w:szCs w:val="20"/>
+          <w:lang w:eastAsia="fr-FR"/>
+        </w:rPr>
+        <w:t>.</w:t>
       </w:r>
     </w:p>
     <w:p>
@@ -289,7 +686,47 @@
           <w:szCs w:val="20"/>
           <w:lang w:eastAsia="fr-FR"/>
         </w:rPr>
-        <w:t xml:space="preserve">Beaucoup galéré : pb -&gt; je voulais parcourir la ListView dans l’activité pour mettre à chaque fois le </w:t>
+        <w:t xml:space="preserve">Beaucoup galéré : </w:t>
+      </w:r>
+      <w:proofErr w:type="spellStart"/>
+      <w:r>
+        <w:rPr>
+          <w:rFonts w:ascii="Courier New" w:eastAsia="Times New Roman" w:hAnsi="Courier New" w:cs="Courier New"/>
+          <w:sz w:val="20"/>
+          <w:szCs w:val="20"/>
+          <w:lang w:eastAsia="fr-FR"/>
+        </w:rPr>
+        <w:t>pb</w:t>
+      </w:r>
+      <w:proofErr w:type="spellEnd"/>
+      <w:r>
+        <w:rPr>
+          <w:rFonts w:ascii="Courier New" w:eastAsia="Times New Roman" w:hAnsi="Courier New" w:cs="Courier New"/>
+          <w:sz w:val="20"/>
+          <w:szCs w:val="20"/>
+          <w:lang w:eastAsia="fr-FR"/>
+        </w:rPr>
+        <w:t xml:space="preserve"> -&gt; je voulais parcourir la </w:t>
+      </w:r>
+      <w:proofErr w:type="spellStart"/>
+      <w:r>
+        <w:rPr>
+          <w:rFonts w:ascii="Courier New" w:eastAsia="Times New Roman" w:hAnsi="Courier New" w:cs="Courier New"/>
+          <w:sz w:val="20"/>
+          <w:szCs w:val="20"/>
+          <w:lang w:eastAsia="fr-FR"/>
+        </w:rPr>
+        <w:t>ListView</w:t>
+      </w:r>
+      <w:proofErr w:type="spellEnd"/>
+      <w:r>
+        <w:rPr>
+          <w:rFonts w:ascii="Courier New" w:eastAsia="Times New Roman" w:hAnsi="Courier New" w:cs="Courier New"/>
+          <w:sz w:val="20"/>
+          <w:szCs w:val="20"/>
+          <w:lang w:eastAsia="fr-FR"/>
+        </w:rPr>
+        <w:t xml:space="preserve"> dans l’activité pour mettre à chaque fois le </w:t>
       </w:r>
       <w:r>
         <w:rPr>
@@ -300,14 +737,25 @@
         </w:rPr>
         <w:t xml:space="preserve">fond </w:t>
       </w:r>
-      <w:r>
-        <w:rPr>
-          <w:rFonts w:ascii="Courier New" w:eastAsia="Times New Roman" w:hAnsi="Courier New" w:cs="Courier New"/>
-          <w:sz w:val="20"/>
-          <w:szCs w:val="20"/>
-          <w:lang w:eastAsia="fr-FR"/>
-        </w:rPr>
-        <w:t xml:space="preserve">TextView </w:t>
+      <w:proofErr w:type="spellStart"/>
+      <w:r>
+        <w:rPr>
+          <w:rFonts w:ascii="Courier New" w:eastAsia="Times New Roman" w:hAnsi="Courier New" w:cs="Courier New"/>
+          <w:sz w:val="20"/>
+          <w:szCs w:val="20"/>
+          <w:lang w:eastAsia="fr-FR"/>
+        </w:rPr>
+        <w:t>TextView</w:t>
+      </w:r>
+      <w:proofErr w:type="spellEnd"/>
+      <w:r>
+        <w:rPr>
+          <w:rFonts w:ascii="Courier New" w:eastAsia="Times New Roman" w:hAnsi="Courier New" w:cs="Courier New"/>
+          <w:sz w:val="20"/>
+          <w:szCs w:val="20"/>
+          <w:lang w:eastAsia="fr-FR"/>
+        </w:rPr>
+        <w:t xml:space="preserve"> </w:t>
       </w:r>
       <w:r>
         <w:rPr>
@@ -334,7 +782,27 @@
           <w:szCs w:val="20"/>
           <w:lang w:eastAsia="fr-FR"/>
         </w:rPr>
-        <w:t>avec la couleur correspondant au code. C’était impossible, la solution a été de le faire directement dans CellAdapter au moment du remplissage des vues.</w:t>
+        <w:t xml:space="preserve">avec la couleur correspondant au code. C’était impossible, la solution a été de le faire directement dans </w:t>
+      </w:r>
+      <w:proofErr w:type="spellStart"/>
+      <w:r>
+        <w:rPr>
+          <w:rFonts w:ascii="Courier New" w:eastAsia="Times New Roman" w:hAnsi="Courier New" w:cs="Courier New"/>
+          <w:sz w:val="20"/>
+          <w:szCs w:val="20"/>
+          <w:lang w:eastAsia="fr-FR"/>
+        </w:rPr>
+        <w:t>CellAdapter</w:t>
+      </w:r>
+      <w:proofErr w:type="spellEnd"/>
+      <w:r>
+        <w:rPr>
+          <w:rFonts w:ascii="Courier New" w:eastAsia="Times New Roman" w:hAnsi="Courier New" w:cs="Courier New"/>
+          <w:sz w:val="20"/>
+          <w:szCs w:val="20"/>
+          <w:lang w:eastAsia="fr-FR"/>
+        </w:rPr>
+        <w:t xml:space="preserve"> au moment du remplissage des vues.</w:t>
       </w:r>
     </w:p>
     <w:p>
@@ -399,15 +867,77 @@
           <w:lang w:eastAsia="fr-FR"/>
         </w:rPr>
       </w:pPr>
-      <w:r>
-        <w:rPr>
-          <w:rFonts w:ascii="Courier New" w:eastAsia="Times New Roman" w:hAnsi="Courier New" w:cs="Courier New"/>
-          <w:sz w:val="20"/>
-          <w:szCs w:val="20"/>
-          <w:lang w:eastAsia="fr-FR"/>
-        </w:rPr>
-        <w:t>Doing the same with ProductionActivity</w:t>
-      </w:r>
+      <w:proofErr w:type="spellStart"/>
+      <w:r>
+        <w:rPr>
+          <w:rFonts w:ascii="Courier New" w:eastAsia="Times New Roman" w:hAnsi="Courier New" w:cs="Courier New"/>
+          <w:sz w:val="20"/>
+          <w:szCs w:val="20"/>
+          <w:lang w:eastAsia="fr-FR"/>
+        </w:rPr>
+        <w:t>Doing</w:t>
+      </w:r>
+      <w:proofErr w:type="spellEnd"/>
+      <w:r>
+        <w:rPr>
+          <w:rFonts w:ascii="Courier New" w:eastAsia="Times New Roman" w:hAnsi="Courier New" w:cs="Courier New"/>
+          <w:sz w:val="20"/>
+          <w:szCs w:val="20"/>
+          <w:lang w:eastAsia="fr-FR"/>
+        </w:rPr>
+        <w:t xml:space="preserve"> the </w:t>
+      </w:r>
+      <w:proofErr w:type="spellStart"/>
+      <w:r>
+        <w:rPr>
+          <w:rFonts w:ascii="Courier New" w:eastAsia="Times New Roman" w:hAnsi="Courier New" w:cs="Courier New"/>
+          <w:sz w:val="20"/>
+          <w:szCs w:val="20"/>
+          <w:lang w:eastAsia="fr-FR"/>
+        </w:rPr>
+        <w:t>same</w:t>
+      </w:r>
+      <w:proofErr w:type="spellEnd"/>
+      <w:r>
+        <w:rPr>
+          <w:rFonts w:ascii="Courier New" w:eastAsia="Times New Roman" w:hAnsi="Courier New" w:cs="Courier New"/>
+          <w:sz w:val="20"/>
+          <w:szCs w:val="20"/>
+          <w:lang w:eastAsia="fr-FR"/>
+        </w:rPr>
+        <w:t xml:space="preserve"> </w:t>
+      </w:r>
+      <w:proofErr w:type="spellStart"/>
+      <w:r>
+        <w:rPr>
+          <w:rFonts w:ascii="Courier New" w:eastAsia="Times New Roman" w:hAnsi="Courier New" w:cs="Courier New"/>
+          <w:sz w:val="20"/>
+          <w:szCs w:val="20"/>
+          <w:lang w:eastAsia="fr-FR"/>
+        </w:rPr>
+        <w:t>with</w:t>
+      </w:r>
+      <w:proofErr w:type="spellEnd"/>
+      <w:r>
+        <w:rPr>
+          <w:rFonts w:ascii="Courier New" w:eastAsia="Times New Roman" w:hAnsi="Courier New" w:cs="Courier New"/>
+          <w:sz w:val="20"/>
+          <w:szCs w:val="20"/>
+          <w:lang w:eastAsia="fr-FR"/>
+        </w:rPr>
+        <w:t xml:space="preserve"> </w:t>
+      </w:r>
+      <w:proofErr w:type="spellStart"/>
+      <w:r>
+        <w:rPr>
+          <w:rFonts w:ascii="Courier New" w:eastAsia="Times New Roman" w:hAnsi="Courier New" w:cs="Courier New"/>
+          <w:sz w:val="20"/>
+          <w:szCs w:val="20"/>
+          <w:lang w:eastAsia="fr-FR"/>
+        </w:rPr>
+        <w:t>ProductionActivity</w:t>
+      </w:r>
+      <w:proofErr w:type="spellEnd"/>
     </w:p>
     <w:p>
       <w:pPr>
@@ -630,16 +1160,56 @@
           <w:lang w:eastAsia="fr-FR"/>
         </w:rPr>
         <w:tab/>
-        <w:t>Ajout du refresh dans la liste</w:t>
-      </w:r>
-      <w:r>
-        <w:rPr>
-          <w:rFonts w:ascii="Courier New" w:eastAsia="Times New Roman" w:hAnsi="Courier New" w:cs="Courier New"/>
-          <w:sz w:val="20"/>
-          <w:szCs w:val="20"/>
-          <w:lang w:eastAsia="fr-FR"/>
-        </w:rPr>
-        <w:t xml:space="preserve"> en éxecutant un thread en arrière-plan</w:t>
+        <w:t xml:space="preserve">Ajout du </w:t>
+      </w:r>
+      <w:proofErr w:type="spellStart"/>
+      <w:r>
+        <w:rPr>
+          <w:rFonts w:ascii="Courier New" w:eastAsia="Times New Roman" w:hAnsi="Courier New" w:cs="Courier New"/>
+          <w:sz w:val="20"/>
+          <w:szCs w:val="20"/>
+          <w:lang w:eastAsia="fr-FR"/>
+        </w:rPr>
+        <w:t>refresh</w:t>
+      </w:r>
+      <w:proofErr w:type="spellEnd"/>
+      <w:r>
+        <w:rPr>
+          <w:rFonts w:ascii="Courier New" w:eastAsia="Times New Roman" w:hAnsi="Courier New" w:cs="Courier New"/>
+          <w:sz w:val="20"/>
+          <w:szCs w:val="20"/>
+          <w:lang w:eastAsia="fr-FR"/>
+        </w:rPr>
+        <w:t xml:space="preserve"> dans la liste</w:t>
+      </w:r>
+      <w:r>
+        <w:rPr>
+          <w:rFonts w:ascii="Courier New" w:eastAsia="Times New Roman" w:hAnsi="Courier New" w:cs="Courier New"/>
+          <w:sz w:val="20"/>
+          <w:szCs w:val="20"/>
+          <w:lang w:eastAsia="fr-FR"/>
+        </w:rPr>
+        <w:t xml:space="preserve"> en </w:t>
+      </w:r>
+      <w:proofErr w:type="spellStart"/>
+      <w:r>
+        <w:rPr>
+          <w:rFonts w:ascii="Courier New" w:eastAsia="Times New Roman" w:hAnsi="Courier New" w:cs="Courier New"/>
+          <w:sz w:val="20"/>
+          <w:szCs w:val="20"/>
+          <w:lang w:eastAsia="fr-FR"/>
+        </w:rPr>
+        <w:t>éxecutant</w:t>
+      </w:r>
+      <w:proofErr w:type="spellEnd"/>
+      <w:r>
+        <w:rPr>
+          <w:rFonts w:ascii="Courier New" w:eastAsia="Times New Roman" w:hAnsi="Courier New" w:cs="Courier New"/>
+          <w:sz w:val="20"/>
+          <w:szCs w:val="20"/>
+          <w:lang w:eastAsia="fr-FR"/>
+        </w:rPr>
+        <w:t xml:space="preserve"> un thread en arrière-plan</w:t>
       </w:r>
     </w:p>
     <w:p>
@@ -706,7 +1276,27 @@
           <w:szCs w:val="20"/>
           <w:lang w:eastAsia="fr-FR"/>
         </w:rPr>
-        <w:t>21/04 : On ajoute un écran de chargement de l’application au lancement permettant de mettre en avant l’entreprise et le produit « MelodieNet »</w:t>
+        <w:t>21/04 : On ajoute un écran de chargement de l’application au lancement permettant de mettre en avant l’entreprise et le produit « </w:t>
+      </w:r>
+      <w:proofErr w:type="spellStart"/>
+      <w:r>
+        <w:rPr>
+          <w:rFonts w:ascii="Courier New" w:eastAsia="Times New Roman" w:hAnsi="Courier New" w:cs="Courier New"/>
+          <w:sz w:val="20"/>
+          <w:szCs w:val="20"/>
+          <w:lang w:eastAsia="fr-FR"/>
+        </w:rPr>
+        <w:t>MelodieNet</w:t>
+      </w:r>
+      <w:proofErr w:type="spellEnd"/>
+      <w:r>
+        <w:rPr>
+          <w:rFonts w:ascii="Courier New" w:eastAsia="Times New Roman" w:hAnsi="Courier New" w:cs="Courier New"/>
+          <w:sz w:val="20"/>
+          <w:szCs w:val="20"/>
+          <w:lang w:eastAsia="fr-FR"/>
+        </w:rPr>
+        <w:t> »</w:t>
       </w:r>
     </w:p>
     <w:p>
@@ -773,7 +1363,27 @@
           <w:szCs w:val="20"/>
           <w:lang w:eastAsia="fr-FR"/>
         </w:rPr>
-        <w:t>On met le refresh sur l’activité production aussi</w:t>
+        <w:t xml:space="preserve">On met le </w:t>
+      </w:r>
+      <w:proofErr w:type="spellStart"/>
+      <w:r>
+        <w:rPr>
+          <w:rFonts w:ascii="Courier New" w:eastAsia="Times New Roman" w:hAnsi="Courier New" w:cs="Courier New"/>
+          <w:sz w:val="20"/>
+          <w:szCs w:val="20"/>
+          <w:lang w:eastAsia="fr-FR"/>
+        </w:rPr>
+        <w:t>refresh</w:t>
+      </w:r>
+      <w:proofErr w:type="spellEnd"/>
+      <w:r>
+        <w:rPr>
+          <w:rFonts w:ascii="Courier New" w:eastAsia="Times New Roman" w:hAnsi="Courier New" w:cs="Courier New"/>
+          <w:sz w:val="20"/>
+          <w:szCs w:val="20"/>
+          <w:lang w:eastAsia="fr-FR"/>
+        </w:rPr>
+        <w:t xml:space="preserve"> sur l’activité production aussi</w:t>
       </w:r>
     </w:p>
     <w:p>
@@ -916,7 +1526,49 @@
           <w:szCs w:val="20"/>
           <w:lang w:eastAsia="fr-FR"/>
         </w:rPr>
-        <w:t>Ajout de la classe Gson à build.gradle.</w:t>
+        <w:t xml:space="preserve">Ajout de la classe </w:t>
+      </w:r>
+      <w:proofErr w:type="spellStart"/>
+      <w:r>
+        <w:rPr>
+          <w:rFonts w:ascii="Courier New" w:eastAsia="Times New Roman" w:hAnsi="Courier New" w:cs="Courier New"/>
+          <w:sz w:val="20"/>
+          <w:szCs w:val="20"/>
+          <w:lang w:eastAsia="fr-FR"/>
+        </w:rPr>
+        <w:t>Gson</w:t>
+      </w:r>
+      <w:proofErr w:type="spellEnd"/>
+      <w:r>
+        <w:rPr>
+          <w:rFonts w:ascii="Courier New" w:eastAsia="Times New Roman" w:hAnsi="Courier New" w:cs="Courier New"/>
+          <w:sz w:val="20"/>
+          <w:szCs w:val="20"/>
+          <w:lang w:eastAsia="fr-FR"/>
+        </w:rPr>
+        <w:t xml:space="preserve"> à </w:t>
+      </w:r>
+      <w:proofErr w:type="spellStart"/>
+      <w:proofErr w:type="gramStart"/>
+      <w:r>
+        <w:rPr>
+          <w:rFonts w:ascii="Courier New" w:eastAsia="Times New Roman" w:hAnsi="Courier New" w:cs="Courier New"/>
+          <w:sz w:val="20"/>
+          <w:szCs w:val="20"/>
+          <w:lang w:eastAsia="fr-FR"/>
+        </w:rPr>
+        <w:t>build.gradle</w:t>
+      </w:r>
+      <w:proofErr w:type="spellEnd"/>
+      <w:proofErr w:type="gramEnd"/>
+      <w:r>
+        <w:rPr>
+          <w:rFonts w:ascii="Courier New" w:eastAsia="Times New Roman" w:hAnsi="Courier New" w:cs="Courier New"/>
+          <w:sz w:val="20"/>
+          <w:szCs w:val="20"/>
+          <w:lang w:eastAsia="fr-FR"/>
+        </w:rPr>
+        <w:t>.</w:t>
       </w:r>
     </w:p>
     <w:p>
@@ -1021,7 +1673,47 @@
           <w:szCs w:val="20"/>
           <w:lang w:eastAsia="fr-FR"/>
         </w:rPr>
-        <w:t>Ecriture de la classe WebService qui enverra des requetes au service Web</w:t>
+        <w:t xml:space="preserve">Ecriture de la classe </w:t>
+      </w:r>
+      <w:proofErr w:type="spellStart"/>
+      <w:r>
+        <w:rPr>
+          <w:rFonts w:ascii="Courier New" w:eastAsia="Times New Roman" w:hAnsi="Courier New" w:cs="Courier New"/>
+          <w:sz w:val="20"/>
+          <w:szCs w:val="20"/>
+          <w:lang w:eastAsia="fr-FR"/>
+        </w:rPr>
+        <w:t>WebService</w:t>
+      </w:r>
+      <w:proofErr w:type="spellEnd"/>
+      <w:r>
+        <w:rPr>
+          <w:rFonts w:ascii="Courier New" w:eastAsia="Times New Roman" w:hAnsi="Courier New" w:cs="Courier New"/>
+          <w:sz w:val="20"/>
+          <w:szCs w:val="20"/>
+          <w:lang w:eastAsia="fr-FR"/>
+        </w:rPr>
+        <w:t xml:space="preserve"> qui enverra des </w:t>
+      </w:r>
+      <w:proofErr w:type="spellStart"/>
+      <w:r>
+        <w:rPr>
+          <w:rFonts w:ascii="Courier New" w:eastAsia="Times New Roman" w:hAnsi="Courier New" w:cs="Courier New"/>
+          <w:sz w:val="20"/>
+          <w:szCs w:val="20"/>
+          <w:lang w:eastAsia="fr-FR"/>
+        </w:rPr>
+        <w:t>requetes</w:t>
+      </w:r>
+      <w:proofErr w:type="spellEnd"/>
+      <w:r>
+        <w:rPr>
+          <w:rFonts w:ascii="Courier New" w:eastAsia="Times New Roman" w:hAnsi="Courier New" w:cs="Courier New"/>
+          <w:sz w:val="20"/>
+          <w:szCs w:val="20"/>
+          <w:lang w:eastAsia="fr-FR"/>
+        </w:rPr>
+        <w:t xml:space="preserve"> au service Web</w:t>
       </w:r>
     </w:p>
     <w:p>
@@ -1173,7 +1865,17 @@
           <w:szCs w:val="20"/>
           <w:lang w:eastAsia="fr-FR"/>
         </w:rPr>
-        <w:t>ster :</w:t>
+        <w:t>ster</w:t>
+      </w:r>
+      <w:proofErr w:type="gramStart"/>
+      <w:r>
+        <w:rPr>
+          <w:rFonts w:ascii="Courier New" w:eastAsia="Times New Roman" w:hAnsi="Courier New" w:cs="Courier New"/>
+          <w:sz w:val="20"/>
+          <w:szCs w:val="20"/>
+          <w:lang w:eastAsia="fr-FR"/>
+        </w:rPr>
+        <w:t> :</w:t>
       </w:r>
       <w:r>
         <w:rPr>
@@ -1184,6 +1886,7 @@
         </w:rPr>
         <w:t>https://www.youtube.com/watch?v=QxffHgiJ64M&amp;list=PLe60o7ed8E-TztoF2K3y4VdDgT6APZ0ka</w:t>
       </w:r>
+      <w:proofErr w:type="gramEnd"/>
     </w:p>
     <w:p>
       <w:pPr>
@@ -1316,7 +2019,27 @@
           <w:szCs w:val="20"/>
           <w:lang w:eastAsia="fr-FR"/>
         </w:rPr>
-        <w:t>24/04 : Récupération du logo doerfer sans fond.</w:t>
+        <w:t xml:space="preserve">24/04 : Récupération du logo </w:t>
+      </w:r>
+      <w:proofErr w:type="spellStart"/>
+      <w:r>
+        <w:rPr>
+          <w:rFonts w:ascii="Courier New" w:eastAsia="Times New Roman" w:hAnsi="Courier New" w:cs="Courier New"/>
+          <w:sz w:val="20"/>
+          <w:szCs w:val="20"/>
+          <w:lang w:eastAsia="fr-FR"/>
+        </w:rPr>
+        <w:t>doerfer</w:t>
+      </w:r>
+      <w:proofErr w:type="spellEnd"/>
+      <w:r>
+        <w:rPr>
+          <w:rFonts w:ascii="Courier New" w:eastAsia="Times New Roman" w:hAnsi="Courier New" w:cs="Courier New"/>
+          <w:sz w:val="20"/>
+          <w:szCs w:val="20"/>
+          <w:lang w:eastAsia="fr-FR"/>
+        </w:rPr>
+        <w:t xml:space="preserve"> sans fond.</w:t>
       </w:r>
     </w:p>
     <w:p>
@@ -1354,7 +2077,127 @@
           <w:szCs w:val="20"/>
           <w:lang w:eastAsia="fr-FR"/>
         </w:rPr>
-        <w:t>Pb : remplir l’attribut Hint ne marchait pas en xml pour les edit text de type password. En le faisant en Java via la méthode setHint cela a résolu le problème.</w:t>
+        <w:t xml:space="preserve">Pb : remplir l’attribut </w:t>
+      </w:r>
+      <w:proofErr w:type="spellStart"/>
+      <w:r>
+        <w:rPr>
+          <w:rFonts w:ascii="Courier New" w:eastAsia="Times New Roman" w:hAnsi="Courier New" w:cs="Courier New"/>
+          <w:sz w:val="20"/>
+          <w:szCs w:val="20"/>
+          <w:lang w:eastAsia="fr-FR"/>
+        </w:rPr>
+        <w:t>Hint</w:t>
+      </w:r>
+      <w:proofErr w:type="spellEnd"/>
+      <w:r>
+        <w:rPr>
+          <w:rFonts w:ascii="Courier New" w:eastAsia="Times New Roman" w:hAnsi="Courier New" w:cs="Courier New"/>
+          <w:sz w:val="20"/>
+          <w:szCs w:val="20"/>
+          <w:lang w:eastAsia="fr-FR"/>
+        </w:rPr>
+        <w:t xml:space="preserve"> ne marchait pas en </w:t>
+      </w:r>
+      <w:proofErr w:type="spellStart"/>
+      <w:r>
+        <w:rPr>
+          <w:rFonts w:ascii="Courier New" w:eastAsia="Times New Roman" w:hAnsi="Courier New" w:cs="Courier New"/>
+          <w:sz w:val="20"/>
+          <w:szCs w:val="20"/>
+          <w:lang w:eastAsia="fr-FR"/>
+        </w:rPr>
+        <w:t>xml</w:t>
+      </w:r>
+      <w:proofErr w:type="spellEnd"/>
+      <w:r>
+        <w:rPr>
+          <w:rFonts w:ascii="Courier New" w:eastAsia="Times New Roman" w:hAnsi="Courier New" w:cs="Courier New"/>
+          <w:sz w:val="20"/>
+          <w:szCs w:val="20"/>
+          <w:lang w:eastAsia="fr-FR"/>
+        </w:rPr>
+        <w:t xml:space="preserve"> pour les </w:t>
+      </w:r>
+      <w:proofErr w:type="spellStart"/>
+      <w:r>
+        <w:rPr>
+          <w:rFonts w:ascii="Courier New" w:eastAsia="Times New Roman" w:hAnsi="Courier New" w:cs="Courier New"/>
+          <w:sz w:val="20"/>
+          <w:szCs w:val="20"/>
+          <w:lang w:eastAsia="fr-FR"/>
+        </w:rPr>
+        <w:t>edit</w:t>
+      </w:r>
+      <w:proofErr w:type="spellEnd"/>
+      <w:r>
+        <w:rPr>
+          <w:rFonts w:ascii="Courier New" w:eastAsia="Times New Roman" w:hAnsi="Courier New" w:cs="Courier New"/>
+          <w:sz w:val="20"/>
+          <w:szCs w:val="20"/>
+          <w:lang w:eastAsia="fr-FR"/>
+        </w:rPr>
+        <w:t xml:space="preserve"> </w:t>
+      </w:r>
+      <w:proofErr w:type="spellStart"/>
+      <w:r>
+        <w:rPr>
+          <w:rFonts w:ascii="Courier New" w:eastAsia="Times New Roman" w:hAnsi="Courier New" w:cs="Courier New"/>
+          <w:sz w:val="20"/>
+          <w:szCs w:val="20"/>
+          <w:lang w:eastAsia="fr-FR"/>
+        </w:rPr>
+        <w:t>text</w:t>
+      </w:r>
+      <w:proofErr w:type="spellEnd"/>
+      <w:r>
+        <w:rPr>
+          <w:rFonts w:ascii="Courier New" w:eastAsia="Times New Roman" w:hAnsi="Courier New" w:cs="Courier New"/>
+          <w:sz w:val="20"/>
+          <w:szCs w:val="20"/>
+          <w:lang w:eastAsia="fr-FR"/>
+        </w:rPr>
+        <w:t xml:space="preserve"> de type </w:t>
+      </w:r>
+      <w:proofErr w:type="spellStart"/>
+      <w:r>
+        <w:rPr>
+          <w:rFonts w:ascii="Courier New" w:eastAsia="Times New Roman" w:hAnsi="Courier New" w:cs="Courier New"/>
+          <w:sz w:val="20"/>
+          <w:szCs w:val="20"/>
+          <w:lang w:eastAsia="fr-FR"/>
+        </w:rPr>
+        <w:t>password</w:t>
+      </w:r>
+      <w:proofErr w:type="spellEnd"/>
+      <w:r>
+        <w:rPr>
+          <w:rFonts w:ascii="Courier New" w:eastAsia="Times New Roman" w:hAnsi="Courier New" w:cs="Courier New"/>
+          <w:sz w:val="20"/>
+          <w:szCs w:val="20"/>
+          <w:lang w:eastAsia="fr-FR"/>
+        </w:rPr>
+        <w:t xml:space="preserve">. En le faisant en Java via la méthode </w:t>
+      </w:r>
+      <w:proofErr w:type="spellStart"/>
+      <w:r>
+        <w:rPr>
+          <w:rFonts w:ascii="Courier New" w:eastAsia="Times New Roman" w:hAnsi="Courier New" w:cs="Courier New"/>
+          <w:sz w:val="20"/>
+          <w:szCs w:val="20"/>
+          <w:lang w:eastAsia="fr-FR"/>
+        </w:rPr>
+        <w:t>setHint</w:t>
+      </w:r>
+      <w:proofErr w:type="spellEnd"/>
+      <w:r>
+        <w:rPr>
+          <w:rFonts w:ascii="Courier New" w:eastAsia="Times New Roman" w:hAnsi="Courier New" w:cs="Courier New"/>
+          <w:sz w:val="20"/>
+          <w:szCs w:val="20"/>
+          <w:lang w:eastAsia="fr-FR"/>
+        </w:rPr>
+        <w:t xml:space="preserve"> cela a résolu le problème.</w:t>
       </w:r>
     </w:p>
     <w:p>
@@ -1392,7 +2235,107 @@
           <w:szCs w:val="20"/>
           <w:lang w:eastAsia="fr-FR"/>
         </w:rPr>
-        <w:t>On écrit deux script php login et register et on les upload sur le file manager de 000 webhost après avoir au préalable créer notre bdd.</w:t>
+        <w:t xml:space="preserve">On écrit deux script </w:t>
+      </w:r>
+      <w:proofErr w:type="spellStart"/>
+      <w:r>
+        <w:rPr>
+          <w:rFonts w:ascii="Courier New" w:eastAsia="Times New Roman" w:hAnsi="Courier New" w:cs="Courier New"/>
+          <w:sz w:val="20"/>
+          <w:szCs w:val="20"/>
+          <w:lang w:eastAsia="fr-FR"/>
+        </w:rPr>
+        <w:t>php</w:t>
+      </w:r>
+      <w:proofErr w:type="spellEnd"/>
+      <w:r>
+        <w:rPr>
+          <w:rFonts w:ascii="Courier New" w:eastAsia="Times New Roman" w:hAnsi="Courier New" w:cs="Courier New"/>
+          <w:sz w:val="20"/>
+          <w:szCs w:val="20"/>
+          <w:lang w:eastAsia="fr-FR"/>
+        </w:rPr>
+        <w:t xml:space="preserve"> login et </w:t>
+      </w:r>
+      <w:proofErr w:type="spellStart"/>
+      <w:r>
+        <w:rPr>
+          <w:rFonts w:ascii="Courier New" w:eastAsia="Times New Roman" w:hAnsi="Courier New" w:cs="Courier New"/>
+          <w:sz w:val="20"/>
+          <w:szCs w:val="20"/>
+          <w:lang w:eastAsia="fr-FR"/>
+        </w:rPr>
+        <w:t>register</w:t>
+      </w:r>
+      <w:proofErr w:type="spellEnd"/>
+      <w:r>
+        <w:rPr>
+          <w:rFonts w:ascii="Courier New" w:eastAsia="Times New Roman" w:hAnsi="Courier New" w:cs="Courier New"/>
+          <w:sz w:val="20"/>
+          <w:szCs w:val="20"/>
+          <w:lang w:eastAsia="fr-FR"/>
+        </w:rPr>
+        <w:t xml:space="preserve"> et on les </w:t>
+      </w:r>
+      <w:proofErr w:type="spellStart"/>
+      <w:r>
+        <w:rPr>
+          <w:rFonts w:ascii="Courier New" w:eastAsia="Times New Roman" w:hAnsi="Courier New" w:cs="Courier New"/>
+          <w:sz w:val="20"/>
+          <w:szCs w:val="20"/>
+          <w:lang w:eastAsia="fr-FR"/>
+        </w:rPr>
+        <w:t>upload</w:t>
+      </w:r>
+      <w:proofErr w:type="spellEnd"/>
+      <w:r>
+        <w:rPr>
+          <w:rFonts w:ascii="Courier New" w:eastAsia="Times New Roman" w:hAnsi="Courier New" w:cs="Courier New"/>
+          <w:sz w:val="20"/>
+          <w:szCs w:val="20"/>
+          <w:lang w:eastAsia="fr-FR"/>
+        </w:rPr>
+        <w:t xml:space="preserve"> sur le file manager de 000 </w:t>
+      </w:r>
+      <w:proofErr w:type="spellStart"/>
+      <w:r>
+        <w:rPr>
+          <w:rFonts w:ascii="Courier New" w:eastAsia="Times New Roman" w:hAnsi="Courier New" w:cs="Courier New"/>
+          <w:sz w:val="20"/>
+          <w:szCs w:val="20"/>
+          <w:lang w:eastAsia="fr-FR"/>
+        </w:rPr>
+        <w:t>webhost</w:t>
+      </w:r>
+      <w:proofErr w:type="spellEnd"/>
+      <w:r>
+        <w:rPr>
+          <w:rFonts w:ascii="Courier New" w:eastAsia="Times New Roman" w:hAnsi="Courier New" w:cs="Courier New"/>
+          <w:sz w:val="20"/>
+          <w:szCs w:val="20"/>
+          <w:lang w:eastAsia="fr-FR"/>
+        </w:rPr>
+        <w:t xml:space="preserve"> après avoir au préalable créer notre </w:t>
+      </w:r>
+      <w:proofErr w:type="spellStart"/>
+      <w:r>
+        <w:rPr>
+          <w:rFonts w:ascii="Courier New" w:eastAsia="Times New Roman" w:hAnsi="Courier New" w:cs="Courier New"/>
+          <w:sz w:val="20"/>
+          <w:szCs w:val="20"/>
+          <w:lang w:eastAsia="fr-FR"/>
+        </w:rPr>
+        <w:t>bdd</w:t>
+      </w:r>
+      <w:proofErr w:type="spellEnd"/>
+      <w:r>
+        <w:rPr>
+          <w:rFonts w:ascii="Courier New" w:eastAsia="Times New Roman" w:hAnsi="Courier New" w:cs="Courier New"/>
+          <w:sz w:val="20"/>
+          <w:szCs w:val="20"/>
+          <w:lang w:eastAsia="fr-FR"/>
+        </w:rPr>
+        <w:t>.</w:t>
       </w:r>
     </w:p>
     <w:p>
@@ -1488,7 +2431,107 @@
           <w:szCs w:val="20"/>
           <w:lang w:eastAsia="fr-FR"/>
         </w:rPr>
-        <w:t>27/04 : Refactoring the two activity into a single View Activity</w:t>
+        <w:t xml:space="preserve">27/04 : </w:t>
+      </w:r>
+      <w:proofErr w:type="spellStart"/>
+      <w:r>
+        <w:rPr>
+          <w:rFonts w:ascii="Courier New" w:eastAsia="Times New Roman" w:hAnsi="Courier New" w:cs="Courier New"/>
+          <w:sz w:val="20"/>
+          <w:szCs w:val="20"/>
+          <w:lang w:eastAsia="fr-FR"/>
+        </w:rPr>
+        <w:t>Refactoring</w:t>
+      </w:r>
+      <w:proofErr w:type="spellEnd"/>
+      <w:r>
+        <w:rPr>
+          <w:rFonts w:ascii="Courier New" w:eastAsia="Times New Roman" w:hAnsi="Courier New" w:cs="Courier New"/>
+          <w:sz w:val="20"/>
+          <w:szCs w:val="20"/>
+          <w:lang w:eastAsia="fr-FR"/>
+        </w:rPr>
+        <w:t xml:space="preserve"> the </w:t>
+      </w:r>
+      <w:proofErr w:type="spellStart"/>
+      <w:r>
+        <w:rPr>
+          <w:rFonts w:ascii="Courier New" w:eastAsia="Times New Roman" w:hAnsi="Courier New" w:cs="Courier New"/>
+          <w:sz w:val="20"/>
+          <w:szCs w:val="20"/>
+          <w:lang w:eastAsia="fr-FR"/>
+        </w:rPr>
+        <w:t>two</w:t>
+      </w:r>
+      <w:proofErr w:type="spellEnd"/>
+      <w:r>
+        <w:rPr>
+          <w:rFonts w:ascii="Courier New" w:eastAsia="Times New Roman" w:hAnsi="Courier New" w:cs="Courier New"/>
+          <w:sz w:val="20"/>
+          <w:szCs w:val="20"/>
+          <w:lang w:eastAsia="fr-FR"/>
+        </w:rPr>
+        <w:t xml:space="preserve"> </w:t>
+      </w:r>
+      <w:proofErr w:type="spellStart"/>
+      <w:r>
+        <w:rPr>
+          <w:rFonts w:ascii="Courier New" w:eastAsia="Times New Roman" w:hAnsi="Courier New" w:cs="Courier New"/>
+          <w:sz w:val="20"/>
+          <w:szCs w:val="20"/>
+          <w:lang w:eastAsia="fr-FR"/>
+        </w:rPr>
+        <w:t>activity</w:t>
+      </w:r>
+      <w:proofErr w:type="spellEnd"/>
+      <w:r>
+        <w:rPr>
+          <w:rFonts w:ascii="Courier New" w:eastAsia="Times New Roman" w:hAnsi="Courier New" w:cs="Courier New"/>
+          <w:sz w:val="20"/>
+          <w:szCs w:val="20"/>
+          <w:lang w:eastAsia="fr-FR"/>
+        </w:rPr>
+        <w:t xml:space="preserve"> </w:t>
+      </w:r>
+      <w:proofErr w:type="spellStart"/>
+      <w:r>
+        <w:rPr>
+          <w:rFonts w:ascii="Courier New" w:eastAsia="Times New Roman" w:hAnsi="Courier New" w:cs="Courier New"/>
+          <w:sz w:val="20"/>
+          <w:szCs w:val="20"/>
+          <w:lang w:eastAsia="fr-FR"/>
+        </w:rPr>
+        <w:t>into</w:t>
+      </w:r>
+      <w:proofErr w:type="spellEnd"/>
+      <w:r>
+        <w:rPr>
+          <w:rFonts w:ascii="Courier New" w:eastAsia="Times New Roman" w:hAnsi="Courier New" w:cs="Courier New"/>
+          <w:sz w:val="20"/>
+          <w:szCs w:val="20"/>
+          <w:lang w:eastAsia="fr-FR"/>
+        </w:rPr>
+        <w:t xml:space="preserve"> a single </w:t>
+      </w:r>
+      <w:proofErr w:type="spellStart"/>
+      <w:r>
+        <w:rPr>
+          <w:rFonts w:ascii="Courier New" w:eastAsia="Times New Roman" w:hAnsi="Courier New" w:cs="Courier New"/>
+          <w:sz w:val="20"/>
+          <w:szCs w:val="20"/>
+          <w:lang w:eastAsia="fr-FR"/>
+        </w:rPr>
+        <w:t>View</w:t>
+      </w:r>
+      <w:proofErr w:type="spellEnd"/>
+      <w:r>
+        <w:rPr>
+          <w:rFonts w:ascii="Courier New" w:eastAsia="Times New Roman" w:hAnsi="Courier New" w:cs="Courier New"/>
+          <w:sz w:val="20"/>
+          <w:szCs w:val="20"/>
+          <w:lang w:eastAsia="fr-FR"/>
+        </w:rPr>
+        <w:t xml:space="preserve"> Activity</w:t>
       </w:r>
       <w:r>
         <w:rPr>
@@ -1726,7 +2769,27 @@
           <w:szCs w:val="20"/>
           <w:lang w:eastAsia="fr-FR"/>
         </w:rPr>
-        <w:t xml:space="preserve">Il fallait aller dans « Gestion de l’ordinateur » puis aller dans la configuration du réseau « SQL server » puis protocole pour SQLEXPRESS, TCP/IP et mettre à null la valeur de ports TCP dynamique </w:t>
+        <w:t xml:space="preserve">Il fallait aller dans « Gestion de l’ordinateur » puis aller dans la configuration du réseau « SQL server » puis protocole pour SQLEXPRESS, TCP/IP et mettre à </w:t>
+      </w:r>
+      <w:proofErr w:type="spellStart"/>
+      <w:r>
+        <w:rPr>
+          <w:rFonts w:ascii="Courier New" w:eastAsia="Times New Roman" w:hAnsi="Courier New" w:cs="Courier New"/>
+          <w:sz w:val="20"/>
+          <w:szCs w:val="20"/>
+          <w:lang w:eastAsia="fr-FR"/>
+        </w:rPr>
+        <w:t>null</w:t>
+      </w:r>
+      <w:proofErr w:type="spellEnd"/>
+      <w:r>
+        <w:rPr>
+          <w:rFonts w:ascii="Courier New" w:eastAsia="Times New Roman" w:hAnsi="Courier New" w:cs="Courier New"/>
+          <w:sz w:val="20"/>
+          <w:szCs w:val="20"/>
+          <w:lang w:eastAsia="fr-FR"/>
+        </w:rPr>
+        <w:t xml:space="preserve"> la valeur de ports TCP dynamique </w:t>
       </w:r>
       <w:r>
         <w:rPr>
@@ -1760,14 +2823,17 @@
         </w:rPr>
       </w:pPr>
       <w:r>
-        <w:t xml:space="preserve">02/05 : travail sur le hashage du mot de passe </w:t>
-      </w:r>
-      <w:r>
-        <w:t xml:space="preserve">par le protocole MD5 </w:t>
-      </w:r>
-      <w:r>
-        <w:t xml:space="preserve">lors de la connexion. Le problème est que le mot de passe entré par l’utilisateur que je hash via la méthode </w:t>
-      </w:r>
+        <w:t xml:space="preserve">02/05 : travail sur le </w:t>
+      </w:r>
+      <w:proofErr w:type="spellStart"/>
+      <w:r>
+        <w:t>hashage</w:t>
+      </w:r>
+      <w:proofErr w:type="spellEnd"/>
+      <w:r>
+        <w:t xml:space="preserve"> du mot de passe par le protocole MD5 lors de la connexion. Le problème est que le mot de passe entré par l’utilisateur que je hash via la méthode </w:t>
+      </w:r>
+      <w:proofErr w:type="spellStart"/>
       <w:r>
         <w:rPr>
           <w:color w:val="000000"/>
@@ -1775,6 +2841,7 @@
         </w:rPr>
         <w:t>hashPassword</w:t>
       </w:r>
+      <w:proofErr w:type="spellEnd"/>
       <w:r>
         <w:rPr>
           <w:color w:val="000000"/>
@@ -1794,7 +2861,23 @@
           <w:color w:val="000000"/>
           <w:shd w:val="clear" w:color="auto" w:fill="E4E4FF"/>
         </w:rPr>
-        <w:t xml:space="preserve"> pas exactement comme il l’est dans la BDD.. On a </w:t>
+        <w:t xml:space="preserve"> pas exactement comme il l’est dans la </w:t>
+      </w:r>
+      <w:proofErr w:type="gramStart"/>
+      <w:r>
+        <w:rPr>
+          <w:color w:val="000000"/>
+          <w:shd w:val="clear" w:color="auto" w:fill="E4E4FF"/>
+        </w:rPr>
+        <w:t>BDD..</w:t>
+      </w:r>
+      <w:proofErr w:type="gramEnd"/>
+      <w:r>
+        <w:rPr>
+          <w:color w:val="000000"/>
+          <w:shd w:val="clear" w:color="auto" w:fill="E4E4FF"/>
+        </w:rPr>
+        <w:t xml:space="preserve"> On a </w:t>
       </w:r>
       <w:r>
         <w:rPr>
@@ -1847,12 +2930,21 @@
         </w:rPr>
         <w:t xml:space="preserve"> lequel était le bon. C’était celui de la base de données. </w:t>
       </w:r>
+      <w:proofErr w:type="gramStart"/>
       <w:r>
         <w:rPr>
           <w:color w:val="000000"/>
           <w:shd w:val="clear" w:color="auto" w:fill="E4E4FF"/>
         </w:rPr>
-        <w:t>Le soucis provenait de la :</w:t>
+        <w:t>Le soucis</w:t>
+      </w:r>
+      <w:proofErr w:type="gramEnd"/>
+      <w:r>
+        <w:rPr>
+          <w:color w:val="000000"/>
+          <w:shd w:val="clear" w:color="auto" w:fill="E4E4FF"/>
+        </w:rPr>
+        <w:t xml:space="preserve"> provenait de la :</w:t>
       </w:r>
     </w:p>
     <w:p>
@@ -1900,6 +2992,7 @@
                 <w:lang w:eastAsia="fr-FR"/>
               </w:rPr>
             </w:pPr>
+            <w:proofErr w:type="spellStart"/>
             <w:r>
               <w:rPr>
                 <w:rFonts w:ascii="Times New Roman" w:eastAsia="Times New Roman" w:hAnsi="Times New Roman" w:cs="Times New Roman"/>
@@ -1907,7 +3000,57 @@
                 <w:szCs w:val="24"/>
                 <w:lang w:eastAsia="fr-FR"/>
               </w:rPr>
-              <w:t>StringBuffer sb = new StringBuffer();</w:t>
+              <w:t>StringBuffer</w:t>
+            </w:r>
+            <w:proofErr w:type="spellEnd"/>
+            <w:r>
+              <w:rPr>
+                <w:rFonts w:ascii="Times New Roman" w:eastAsia="Times New Roman" w:hAnsi="Times New Roman" w:cs="Times New Roman"/>
+                <w:sz w:val="24"/>
+                <w:szCs w:val="24"/>
+                <w:lang w:eastAsia="fr-FR"/>
+              </w:rPr>
+              <w:t xml:space="preserve"> </w:t>
+            </w:r>
+            <w:proofErr w:type="spellStart"/>
+            <w:r>
+              <w:rPr>
+                <w:rFonts w:ascii="Times New Roman" w:eastAsia="Times New Roman" w:hAnsi="Times New Roman" w:cs="Times New Roman"/>
+                <w:sz w:val="24"/>
+                <w:szCs w:val="24"/>
+                <w:lang w:eastAsia="fr-FR"/>
+              </w:rPr>
+              <w:t>sb</w:t>
+            </w:r>
+            <w:proofErr w:type="spellEnd"/>
+            <w:r>
+              <w:rPr>
+                <w:rFonts w:ascii="Times New Roman" w:eastAsia="Times New Roman" w:hAnsi="Times New Roman" w:cs="Times New Roman"/>
+                <w:sz w:val="24"/>
+                <w:szCs w:val="24"/>
+                <w:lang w:eastAsia="fr-FR"/>
+              </w:rPr>
+              <w:t xml:space="preserve"> = new </w:t>
+            </w:r>
+            <w:proofErr w:type="spellStart"/>
+            <w:r>
+              <w:rPr>
+                <w:rFonts w:ascii="Times New Roman" w:eastAsia="Times New Roman" w:hAnsi="Times New Roman" w:cs="Times New Roman"/>
+                <w:sz w:val="24"/>
+                <w:szCs w:val="24"/>
+                <w:lang w:eastAsia="fr-FR"/>
+              </w:rPr>
+              <w:t>StringBuffer</w:t>
+            </w:r>
+            <w:proofErr w:type="spellEnd"/>
+            <w:r>
+              <w:rPr>
+                <w:rFonts w:ascii="Times New Roman" w:eastAsia="Times New Roman" w:hAnsi="Times New Roman" w:cs="Times New Roman"/>
+                <w:sz w:val="24"/>
+                <w:szCs w:val="24"/>
+                <w:lang w:eastAsia="fr-FR"/>
+              </w:rPr>
+              <w:t>();</w:t>
             </w:r>
           </w:p>
         </w:tc>
@@ -1990,7 +3133,27 @@
                 <w:szCs w:val="24"/>
                 <w:lang w:eastAsia="fr-FR"/>
               </w:rPr>
-              <w:t>for(byte b1 : byteTable){</w:t>
+              <w:t xml:space="preserve">for(byte b1 : </w:t>
+            </w:r>
+            <w:proofErr w:type="spellStart"/>
+            <w:r>
+              <w:rPr>
+                <w:rFonts w:ascii="Times New Roman" w:eastAsia="Times New Roman" w:hAnsi="Times New Roman" w:cs="Times New Roman"/>
+                <w:sz w:val="24"/>
+                <w:szCs w:val="24"/>
+                <w:lang w:eastAsia="fr-FR"/>
+              </w:rPr>
+              <w:t>byteTable</w:t>
+            </w:r>
+            <w:proofErr w:type="spellEnd"/>
+            <w:r>
+              <w:rPr>
+                <w:rFonts w:ascii="Times New Roman" w:eastAsia="Times New Roman" w:hAnsi="Times New Roman" w:cs="Times New Roman"/>
+                <w:sz w:val="24"/>
+                <w:szCs w:val="24"/>
+                <w:lang w:eastAsia="fr-FR"/>
+              </w:rPr>
+              <w:t>){</w:t>
             </w:r>
           </w:p>
         </w:tc>
@@ -2066,6 +3229,7 @@
                 <w:lang w:eastAsia="fr-FR"/>
               </w:rPr>
             </w:pPr>
+            <w:proofErr w:type="spellStart"/>
             <w:r>
               <w:rPr>
                 <w:rFonts w:ascii="Times New Roman" w:eastAsia="Times New Roman" w:hAnsi="Times New Roman" w:cs="Times New Roman"/>
@@ -2073,7 +3237,57 @@
                 <w:szCs w:val="24"/>
                 <w:lang w:eastAsia="fr-FR"/>
               </w:rPr>
-              <w:t>sb.append(Integer.toHexString(b1 &amp; 0xff).toString());</w:t>
+              <w:t>sb.append</w:t>
+            </w:r>
+            <w:proofErr w:type="spellEnd"/>
+            <w:r>
+              <w:rPr>
+                <w:rFonts w:ascii="Times New Roman" w:eastAsia="Times New Roman" w:hAnsi="Times New Roman" w:cs="Times New Roman"/>
+                <w:sz w:val="24"/>
+                <w:szCs w:val="24"/>
+                <w:lang w:eastAsia="fr-FR"/>
+              </w:rPr>
+              <w:t>(</w:t>
+            </w:r>
+            <w:proofErr w:type="spellStart"/>
+            <w:r>
+              <w:rPr>
+                <w:rFonts w:ascii="Times New Roman" w:eastAsia="Times New Roman" w:hAnsi="Times New Roman" w:cs="Times New Roman"/>
+                <w:sz w:val="24"/>
+                <w:szCs w:val="24"/>
+                <w:lang w:eastAsia="fr-FR"/>
+              </w:rPr>
+              <w:t>Integer.toHexString</w:t>
+            </w:r>
+            <w:proofErr w:type="spellEnd"/>
+            <w:r>
+              <w:rPr>
+                <w:rFonts w:ascii="Times New Roman" w:eastAsia="Times New Roman" w:hAnsi="Times New Roman" w:cs="Times New Roman"/>
+                <w:sz w:val="24"/>
+                <w:szCs w:val="24"/>
+                <w:lang w:eastAsia="fr-FR"/>
+              </w:rPr>
+              <w:t>(b1 &amp; 0xff).</w:t>
+            </w:r>
+            <w:proofErr w:type="spellStart"/>
+            <w:r>
+              <w:rPr>
+                <w:rFonts w:ascii="Times New Roman" w:eastAsia="Times New Roman" w:hAnsi="Times New Roman" w:cs="Times New Roman"/>
+                <w:sz w:val="24"/>
+                <w:szCs w:val="24"/>
+                <w:lang w:eastAsia="fr-FR"/>
+              </w:rPr>
+              <w:t>toString</w:t>
+            </w:r>
+            <w:proofErr w:type="spellEnd"/>
+            <w:r>
+              <w:rPr>
+                <w:rFonts w:ascii="Times New Roman" w:eastAsia="Times New Roman" w:hAnsi="Times New Roman" w:cs="Times New Roman"/>
+                <w:sz w:val="24"/>
+                <w:szCs w:val="24"/>
+                <w:lang w:eastAsia="fr-FR"/>
+              </w:rPr>
+              <w:t>());</w:t>
             </w:r>
           </w:p>
         </w:tc>
@@ -2167,14 +3381,50 @@
           <w:iCs/>
           <w:color w:val="808080"/>
         </w:rPr>
-        <w:t>//Converts message digest value in base 16 (hex)</w:t>
-      </w:r>
+        <w:t>//</w:t>
+      </w:r>
+      <w:proofErr w:type="spellStart"/>
       <w:r>
         <w:rPr>
           <w:i/>
           <w:iCs/>
           <w:color w:val="808080"/>
         </w:rPr>
+        <w:t>Converts</w:t>
+      </w:r>
+      <w:proofErr w:type="spellEnd"/>
+      <w:r>
+        <w:rPr>
+          <w:i/>
+          <w:iCs/>
+          <w:color w:val="808080"/>
+        </w:rPr>
+        <w:t xml:space="preserve"> message digest value in base 16 (</w:t>
+      </w:r>
+      <w:proofErr w:type="spellStart"/>
+      <w:r>
+        <w:rPr>
+          <w:i/>
+          <w:iCs/>
+          <w:color w:val="808080"/>
+        </w:rPr>
+        <w:t>hex</w:t>
+      </w:r>
+      <w:proofErr w:type="spellEnd"/>
+      <w:r>
+        <w:rPr>
+          <w:i/>
+          <w:iCs/>
+          <w:color w:val="808080"/>
+        </w:rPr>
+        <w:t>)</w:t>
+      </w:r>
+      <w:r>
+        <w:rPr>
+          <w:i/>
+          <w:iCs/>
+          <w:color w:val="808080"/>
+        </w:rPr>
         <w:br/>
       </w:r>
       <w:r>
@@ -2191,11 +3441,19 @@
         </w:rPr>
         <w:t xml:space="preserve">new </w:t>
       </w:r>
-      <w:r>
-        <w:rPr>
-          <w:color w:val="000000"/>
-        </w:rPr>
-        <w:t>BigInteger(</w:t>
+      <w:proofErr w:type="spellStart"/>
+      <w:r>
+        <w:rPr>
+          <w:color w:val="000000"/>
+        </w:rPr>
+        <w:t>BigInteger</w:t>
+      </w:r>
+      <w:proofErr w:type="spellEnd"/>
+      <w:r>
+        <w:rPr>
+          <w:color w:val="000000"/>
+        </w:rPr>
+        <w:t>(</w:t>
       </w:r>
       <w:r>
         <w:rPr>
@@ -2207,7 +3465,35 @@
         <w:rPr>
           <w:color w:val="000000"/>
         </w:rPr>
-        <w:t>, digest.digest()).toString(</w:t>
+        <w:t xml:space="preserve">, </w:t>
+      </w:r>
+      <w:proofErr w:type="spellStart"/>
+      <w:r>
+        <w:rPr>
+          <w:color w:val="000000"/>
+        </w:rPr>
+        <w:t>digest.digest</w:t>
+      </w:r>
+      <w:proofErr w:type="spellEnd"/>
+      <w:r>
+        <w:rPr>
+          <w:color w:val="000000"/>
+        </w:rPr>
+        <w:t>()).</w:t>
+      </w:r>
+      <w:proofErr w:type="spellStart"/>
+      <w:r>
+        <w:rPr>
+          <w:color w:val="000000"/>
+        </w:rPr>
+        <w:t>toString</w:t>
+      </w:r>
+      <w:proofErr w:type="spellEnd"/>
+      <w:r>
+        <w:rPr>
+          <w:color w:val="000000"/>
+        </w:rPr>
+        <w:t>(</w:t>
       </w:r>
       <w:r>
         <w:rPr>
@@ -2254,7 +3540,35 @@
         <w:rPr>
           <w:color w:val="000000"/>
         </w:rPr>
-        <w:t>Le fait de remplacer le StringBuffer par un BigInteger a été déterminant.</w:t>
+        <w:t xml:space="preserve">Le fait de remplacer le </w:t>
+      </w:r>
+      <w:proofErr w:type="spellStart"/>
+      <w:r>
+        <w:rPr>
+          <w:color w:val="000000"/>
+        </w:rPr>
+        <w:t>StringBuffer</w:t>
+      </w:r>
+      <w:proofErr w:type="spellEnd"/>
+      <w:r>
+        <w:rPr>
+          <w:color w:val="000000"/>
+        </w:rPr>
+        <w:t xml:space="preserve"> par un </w:t>
+      </w:r>
+      <w:proofErr w:type="spellStart"/>
+      <w:r>
+        <w:rPr>
+          <w:color w:val="000000"/>
+        </w:rPr>
+        <w:t>BigInteger</w:t>
+      </w:r>
+      <w:proofErr w:type="spellEnd"/>
+      <w:r>
+        <w:rPr>
+          <w:color w:val="000000"/>
+        </w:rPr>
+        <w:t xml:space="preserve"> a été déterminant.</w:t>
       </w:r>
     </w:p>
     <w:p>
@@ -2328,34 +3642,74 @@
         </w:rPr>
         <w:t xml:space="preserve">Problème : j’utilisais </w:t>
       </w:r>
+      <w:proofErr w:type="spellStart"/>
       <w:r>
         <w:rPr>
           <w:i/>
           <w:iCs/>
           <w:color w:val="808080"/>
         </w:rPr>
-        <w:t>informUser = R.string.Password_failure;</w:t>
-      </w:r>
-      <w:r>
-        <w:rPr>
-          <w:color w:val="000000"/>
-        </w:rPr>
-        <w:t xml:space="preserve"> pour récupérer une chaine dans les ressources au sein du code java, ce qui déclenchait une erreur car </w:t>
-      </w:r>
+        <w:t>informUser</w:t>
+      </w:r>
+      <w:proofErr w:type="spellEnd"/>
       <w:r>
         <w:rPr>
           <w:i/>
           <w:iCs/>
           <w:color w:val="808080"/>
         </w:rPr>
-        <w:t>R.string.Password_failure</w:t>
-      </w:r>
+        <w:t xml:space="preserve"> = </w:t>
+      </w:r>
+      <w:proofErr w:type="spellStart"/>
+      <w:proofErr w:type="gramStart"/>
       <w:r>
         <w:rPr>
           <w:i/>
           <w:iCs/>
           <w:color w:val="808080"/>
         </w:rPr>
+        <w:t>R.string</w:t>
+      </w:r>
+      <w:proofErr w:type="gramEnd"/>
+      <w:r>
+        <w:rPr>
+          <w:i/>
+          <w:iCs/>
+          <w:color w:val="808080"/>
+        </w:rPr>
+        <w:t>.Password_failure</w:t>
+      </w:r>
+      <w:proofErr w:type="spellEnd"/>
+      <w:r>
+        <w:rPr>
+          <w:i/>
+          <w:iCs/>
+          <w:color w:val="808080"/>
+        </w:rPr>
+        <w:t>;</w:t>
+      </w:r>
+      <w:r>
+        <w:rPr>
+          <w:color w:val="000000"/>
+        </w:rPr>
+        <w:t xml:space="preserve"> pour récupérer une chaine dans les ressources au sein du code java, ce qui déclenchait une erreur car </w:t>
+      </w:r>
+      <w:proofErr w:type="spellStart"/>
+      <w:r>
+        <w:rPr>
+          <w:i/>
+          <w:iCs/>
+          <w:color w:val="808080"/>
+        </w:rPr>
+        <w:t>R.string.Password_failure</w:t>
+      </w:r>
+      <w:proofErr w:type="spellEnd"/>
+      <w:r>
+        <w:rPr>
+          <w:i/>
+          <w:iCs/>
+          <w:color w:val="808080"/>
+        </w:rPr>
         <w:t xml:space="preserve"> est considéré comme un entier par java. J’ai donc plutôt utilisé </w:t>
       </w:r>
     </w:p>
@@ -2367,6 +3721,8 @@
           <w:color w:val="000000"/>
         </w:rPr>
       </w:pPr>
+      <w:proofErr w:type="spellStart"/>
+      <w:proofErr w:type="gramStart"/>
       <w:r>
         <w:rPr>
           <w:color w:val="000000"/>
@@ -2374,17 +3730,48 @@
         </w:rPr>
         <w:t>informUser</w:t>
       </w:r>
+      <w:proofErr w:type="spellEnd"/>
+      <w:proofErr w:type="gramEnd"/>
       <w:r>
         <w:rPr>
           <w:color w:val="000000"/>
         </w:rPr>
         <w:t xml:space="preserve"> =</w:t>
       </w:r>
-      <w:r>
-        <w:rPr>
-          <w:color w:val="000000"/>
-        </w:rPr>
-        <w:t>getResources().getString(R.string.</w:t>
+      <w:proofErr w:type="spellStart"/>
+      <w:r>
+        <w:rPr>
+          <w:color w:val="000000"/>
+        </w:rPr>
+        <w:t>getResources</w:t>
+      </w:r>
+      <w:proofErr w:type="spellEnd"/>
+      <w:r>
+        <w:rPr>
+          <w:color w:val="000000"/>
+        </w:rPr>
+        <w:t>().</w:t>
+      </w:r>
+      <w:proofErr w:type="spellStart"/>
+      <w:r>
+        <w:rPr>
+          <w:color w:val="000000"/>
+        </w:rPr>
+        <w:t>getString</w:t>
+      </w:r>
+      <w:proofErr w:type="spellEnd"/>
+      <w:r>
+        <w:rPr>
+          <w:color w:val="000000"/>
+        </w:rPr>
+        <w:t>(</w:t>
+      </w:r>
+      <w:proofErr w:type="spellStart"/>
+      <w:r>
+        <w:rPr>
+          <w:color w:val="000000"/>
+        </w:rPr>
+        <w:t>R.string.</w:t>
       </w:r>
       <w:r>
         <w:rPr>
@@ -2396,6 +3783,7 @@
         </w:rPr>
         <w:t>Password_failure</w:t>
       </w:r>
+      <w:proofErr w:type="spellEnd"/>
       <w:r>
         <w:rPr>
           <w:color w:val="000000"/>
@@ -2411,11 +3799,221 @@
           <w:color w:val="000000"/>
         </w:rPr>
       </w:pPr>
-      <w:r>
-        <w:rPr>
-          <w:color w:val="000000"/>
-        </w:rPr>
-        <w:t>ce qui fait bien ce que je désirais, c’est-à-dire mettre le string « Password_failure » dans informUser.</w:t>
+      <w:proofErr w:type="gramStart"/>
+      <w:r>
+        <w:rPr>
+          <w:color w:val="000000"/>
+        </w:rPr>
+        <w:t>ce</w:t>
+      </w:r>
+      <w:proofErr w:type="gramEnd"/>
+      <w:r>
+        <w:rPr>
+          <w:color w:val="000000"/>
+        </w:rPr>
+        <w:t xml:space="preserve"> qui fait bien ce que je désirais, c’est-à-dire mettre le string « </w:t>
+      </w:r>
+      <w:proofErr w:type="spellStart"/>
+      <w:r>
+        <w:rPr>
+          <w:color w:val="000000"/>
+        </w:rPr>
+        <w:t>Password_failure</w:t>
+      </w:r>
+      <w:proofErr w:type="spellEnd"/>
+      <w:r>
+        <w:rPr>
+          <w:color w:val="000000"/>
+        </w:rPr>
+        <w:t xml:space="preserve"> » dans </w:t>
+      </w:r>
+      <w:proofErr w:type="spellStart"/>
+      <w:r>
+        <w:rPr>
+          <w:color w:val="000000"/>
+        </w:rPr>
+        <w:t>informUser</w:t>
+      </w:r>
+      <w:proofErr w:type="spellEnd"/>
+      <w:r>
+        <w:rPr>
+          <w:color w:val="000000"/>
+        </w:rPr>
+        <w:t>.</w:t>
+      </w:r>
+    </w:p>
+    <w:p>
+      <w:pPr>
+        <w:pStyle w:val="PrformatHTML"/>
+        <w:shd w:val="clear" w:color="auto" w:fill="FFFFFF"/>
+        <w:rPr>
+          <w:color w:val="000000"/>
+        </w:rPr>
+      </w:pPr>
+    </w:p>
+    <w:p>
+      <w:pPr>
+        <w:pStyle w:val="PrformatHTML"/>
+        <w:shd w:val="clear" w:color="auto" w:fill="FFFFFF"/>
+        <w:rPr>
+          <w:color w:val="000000"/>
+        </w:rPr>
+      </w:pPr>
+      <w:r>
+        <w:rPr>
+          <w:color w:val="000000"/>
+        </w:rPr>
+        <w:t xml:space="preserve">03/05 : </w:t>
+      </w:r>
+      <w:hyperlink r:id="rId10" w:history="1">
+        <w:r>
+          <w:rPr>
+            <w:rStyle w:val="Lienhypertexte"/>
+          </w:rPr>
+          <w:t>http://programmerguru.com/android-tutorial/android-restful-webservice-tutorial-how-to-call-restful-webservice-in-android-part-3/</w:t>
+        </w:r>
+      </w:hyperlink>
+    </w:p>
+    <w:p>
+      <w:pPr>
+        <w:pStyle w:val="PrformatHTML"/>
+        <w:shd w:val="clear" w:color="auto" w:fill="FFFFFF"/>
+        <w:rPr>
+          <w:color w:val="000000"/>
+        </w:rPr>
+      </w:pPr>
+    </w:p>
+    <w:p>
+      <w:pPr>
+        <w:pStyle w:val="PrformatHTML"/>
+        <w:shd w:val="clear" w:color="auto" w:fill="FFFFFF"/>
+        <w:rPr>
+          <w:color w:val="000000"/>
+        </w:rPr>
+      </w:pPr>
+      <w:proofErr w:type="spellStart"/>
+      <w:r>
+        <w:rPr>
+          <w:color w:val="000000"/>
+        </w:rPr>
+        <w:t>library</w:t>
+      </w:r>
+      <w:proofErr w:type="spellEnd"/>
+      <w:r>
+        <w:rPr>
+          <w:color w:val="000000"/>
+        </w:rPr>
+        <w:t xml:space="preserve"> : </w:t>
+      </w:r>
+      <w:hyperlink r:id="rId11" w:history="1">
+        <w:r>
+          <w:rPr>
+            <w:rStyle w:val="Lienhypertexte"/>
+          </w:rPr>
+          <w:t>http://loopj.com/android-async-http/</w:t>
+        </w:r>
+      </w:hyperlink>
+    </w:p>
+    <w:p>
+      <w:pPr>
+        <w:pStyle w:val="PrformatHTML"/>
+        <w:shd w:val="clear" w:color="auto" w:fill="FFFFFF"/>
+        <w:rPr>
+          <w:color w:val="000000"/>
+        </w:rPr>
+      </w:pPr>
+    </w:p>
+    <w:p>
+      <w:pPr>
+        <w:pStyle w:val="PrformatHTML"/>
+        <w:shd w:val="clear" w:color="auto" w:fill="FFFFFF"/>
+        <w:rPr>
+          <w:color w:val="000000"/>
+        </w:rPr>
+      </w:pPr>
+      <w:r>
+        <w:rPr>
+          <w:color w:val="000000"/>
+        </w:rPr>
+        <w:t>Prise en main de la librairie « </w:t>
+      </w:r>
+      <w:r>
+        <w:rPr>
+          <w:color w:val="000000"/>
+        </w:rPr>
+        <w:t xml:space="preserve">Android </w:t>
+      </w:r>
+      <w:proofErr w:type="spellStart"/>
+      <w:r>
+        <w:rPr>
+          <w:color w:val="000000"/>
+        </w:rPr>
+        <w:t>Asynchronous</w:t>
+      </w:r>
+      <w:proofErr w:type="spellEnd"/>
+      <w:r>
+        <w:rPr>
+          <w:color w:val="000000"/>
+        </w:rPr>
+        <w:t xml:space="preserve"> Http Client</w:t>
+      </w:r>
+      <w:r>
+        <w:rPr>
+          <w:color w:val="000000"/>
+        </w:rPr>
+        <w:t> »</w:t>
+      </w:r>
+      <w:r>
+        <w:rPr>
+          <w:color w:val="000000"/>
+        </w:rPr>
+        <w:t xml:space="preserve"> </w:t>
+      </w:r>
+      <w:r>
+        <w:rPr>
+          <w:color w:val="000000"/>
+        </w:rPr>
+        <w:t>grâce</w:t>
+      </w:r>
+      <w:r>
+        <w:rPr>
+          <w:color w:val="000000"/>
+        </w:rPr>
+        <w:t xml:space="preserve"> à la documentation fournie à l’adresse suivante (</w:t>
+      </w:r>
+      <w:hyperlink r:id="rId12" w:history="1">
+        <w:r>
+          <w:rPr>
+            <w:rStyle w:val="Lienhypertexte"/>
+          </w:rPr>
+          <w:t>http://loopj.com/android-async-http/</w:t>
+        </w:r>
+      </w:hyperlink>
+      <w:r>
+        <w:rPr>
+          <w:color w:val="000000"/>
+        </w:rPr>
+        <w:t>)</w:t>
+      </w:r>
+      <w:r>
+        <w:rPr>
+          <w:color w:val="000000"/>
+        </w:rPr>
+        <w:t xml:space="preserve">. Récupération de données depuis le Service Web. Remplissage d’une liste à partir de ces données </w:t>
+      </w:r>
+      <w:proofErr w:type="spellStart"/>
+      <w:r>
+        <w:rPr>
+          <w:color w:val="000000"/>
+        </w:rPr>
+        <w:t>Json</w:t>
+      </w:r>
+      <w:proofErr w:type="spellEnd"/>
+      <w:r>
+        <w:rPr>
+          <w:color w:val="000000"/>
+        </w:rPr>
+        <w:t>.</w:t>
       </w:r>
       <w:bookmarkStart w:id="0" w:name="_GoBack"/>
       <w:bookmarkEnd w:id="0"/>
@@ -2947,6 +4545,7 @@
   <w:style w:type="character" w:default="1" w:styleId="Policepardfaut">
     <w:name w:val="Default Paragraph Font"/>
     <w:uiPriority w:val="1"/>
+    <w:semiHidden/>
     <w:unhideWhenUsed/>
   </w:style>
   <w:style w:type="table" w:default="1" w:styleId="TableauNormal">

</xml_diff>

<commit_message>
10/05- Doing the HttpUrlConnection for the products
</commit_message>
<xml_diff>
--- a/Rapport de stage/Résumé travail.docx
+++ b/Rapport de stage/Résumé travail.docx
@@ -10,26 +10,10 @@
     <w:p>
       <w:r>
         <w:tab/>
-        <w:t>-Tests de non-</w:t>
-      </w:r>
-      <w:proofErr w:type="gramStart"/>
-      <w:r>
-        <w:t>régression</w:t>
-      </w:r>
-      <w:r>
-        <w:t>(</w:t>
-      </w:r>
-      <w:proofErr w:type="gramEnd"/>
-      <w:r>
-        <w:t xml:space="preserve">onglet Performance -&gt; </w:t>
-      </w:r>
-      <w:proofErr w:type="spellStart"/>
-      <w:r>
-        <w:t>defaut</w:t>
-      </w:r>
-      <w:proofErr w:type="spellEnd"/>
-      <w:r>
-        <w:t xml:space="preserve"> procédé</w:t>
+        <w:t>-Tests de non-régression</w:t>
+      </w:r>
+      <w:r>
+        <w:t>(onglet Performance -&gt; defaut procédé</w:t>
       </w:r>
     </w:p>
     <w:p>
@@ -68,39 +52,7 @@
     </w:p>
     <w:p>
       <w:r>
-        <w:t>-</w:t>
-      </w:r>
-      <w:proofErr w:type="spellStart"/>
-      <w:r>
-        <w:t>pb</w:t>
-      </w:r>
-      <w:proofErr w:type="spellEnd"/>
-      <w:r>
-        <w:t xml:space="preserve"> : pour ajouter le </w:t>
-      </w:r>
-      <w:proofErr w:type="spellStart"/>
-      <w:r>
-        <w:t>xml</w:t>
-      </w:r>
-      <w:proofErr w:type="spellEnd"/>
-      <w:r>
-        <w:t xml:space="preserve"> : « preference.xml », on ne peut plus utiliser </w:t>
-      </w:r>
-      <w:proofErr w:type="spellStart"/>
-      <w:r>
-        <w:t>addPreferencesFrom</w:t>
-      </w:r>
-      <w:proofErr w:type="spellEnd"/>
-      <w:r>
-        <w:t xml:space="preserve"> Ressource qui est devenu obsolète (</w:t>
-      </w:r>
-      <w:proofErr w:type="spellStart"/>
-      <w:r>
-        <w:t>depricated</w:t>
-      </w:r>
-      <w:proofErr w:type="spellEnd"/>
-      <w:r>
-        <w:t>). On doit donc passer par l’utilisation d’un fragment.</w:t>
+        <w:t>-pb : pour ajouter le xml : « preference.xml », on ne peut plus utiliser addPreferencesFrom Ressource qui est devenu obsolète (depricated). On doit donc passer par l’utilisation d’un fragment.</w:t>
       </w:r>
     </w:p>
     <w:p>
@@ -127,61 +79,16 @@
     <w:p>
       <w:r>
         <w:tab/>
-        <w:t xml:space="preserve">Le fragment est de type </w:t>
-      </w:r>
-      <w:proofErr w:type="spellStart"/>
-      <w:r>
-        <w:t>PreferenceFragment</w:t>
-      </w:r>
-      <w:proofErr w:type="spellEnd"/>
-      <w:r>
-        <w:t xml:space="preserve"> (Il en hérite). Le but est de charger l’</w:t>
-      </w:r>
-      <w:proofErr w:type="spellStart"/>
-      <w:r>
-        <w:t>xml</w:t>
-      </w:r>
-      <w:proofErr w:type="spellEnd"/>
-      <w:r>
-        <w:t xml:space="preserve"> des paramètres dans ce fragment puis ensuite</w:t>
-      </w:r>
-      <w:r>
-        <w:t xml:space="preserve">, dans une </w:t>
-      </w:r>
-      <w:proofErr w:type="gramStart"/>
-      <w:r>
-        <w:t xml:space="preserve">activité, </w:t>
-      </w:r>
-      <w:r>
-        <w:t xml:space="preserve"> de</w:t>
-      </w:r>
-      <w:proofErr w:type="gramEnd"/>
-      <w:r>
-        <w:t xml:space="preserve"> charger ce fragment dans un objet de type </w:t>
-      </w:r>
-      <w:proofErr w:type="spellStart"/>
-      <w:r>
-        <w:t>FragmentTransaction</w:t>
-      </w:r>
-      <w:proofErr w:type="spellEnd"/>
-      <w:r>
-        <w:t xml:space="preserve">. Cela nous </w:t>
-      </w:r>
-      <w:proofErr w:type="spellStart"/>
-      <w:r>
-        <w:t>pemettra</w:t>
-      </w:r>
-      <w:proofErr w:type="spellEnd"/>
-      <w:r>
-        <w:t xml:space="preserve"> ensuite d’utiliser cette activité avec l’</w:t>
-      </w:r>
-      <w:proofErr w:type="spellStart"/>
-      <w:r>
-        <w:t>xml</w:t>
-      </w:r>
-      <w:proofErr w:type="spellEnd"/>
-      <w:r>
-        <w:t xml:space="preserve"> paramètre associé. L’un des avantages d’</w:t>
+        <w:t>Le fragment est de type PreferenceFragment (Il en hérite). Le but est de charger l’xml des paramètres dans ce fragment puis ensuite</w:t>
+      </w:r>
+      <w:r>
+        <w:t xml:space="preserve">, dans une activité, </w:t>
+      </w:r>
+      <w:r>
+        <w:t xml:space="preserve"> de charger ce fragment dans un objet de type FragmentTransaction</w:t>
+      </w:r>
+      <w:r>
+        <w:t>. Cela nous pemettra ensuite d’utiliser cette activité avec l’xml paramètre associé. L’un des avantages d’</w:t>
       </w:r>
       <w:r>
         <w:t>utiliser</w:t>
@@ -191,21 +98,8 @@
       </w:r>
     </w:p>
     <w:p>
-      <w:proofErr w:type="spellStart"/>
-      <w:r>
-        <w:t>Create</w:t>
-      </w:r>
-      <w:proofErr w:type="spellEnd"/>
-      <w:r>
-        <w:t xml:space="preserve"> </w:t>
-      </w:r>
-      <w:proofErr w:type="spellStart"/>
-      <w:r>
-        <w:t>CellObject</w:t>
-      </w:r>
-      <w:proofErr w:type="spellEnd"/>
-      <w:r>
-        <w:t xml:space="preserve"> class</w:t>
+      <w:r>
+        <w:t>Create CellObject class</w:t>
       </w:r>
     </w:p>
     <w:p>
@@ -213,153 +107,24 @@
         <w:pStyle w:val="commit-title"/>
       </w:pPr>
       <w:r>
-        <w:t xml:space="preserve">18/04 </w:t>
-      </w:r>
-      <w:proofErr w:type="spellStart"/>
-      <w:r>
-        <w:t>Add</w:t>
-      </w:r>
-      <w:proofErr w:type="spellEnd"/>
-      <w:r>
-        <w:t xml:space="preserve"> an </w:t>
-      </w:r>
-      <w:proofErr w:type="spellStart"/>
-      <w:r>
-        <w:t>AlertDialog</w:t>
-      </w:r>
-      <w:proofErr w:type="spellEnd"/>
-      <w:r>
-        <w:t xml:space="preserve"> </w:t>
-      </w:r>
-      <w:proofErr w:type="spellStart"/>
-      <w:r>
-        <w:t>when</w:t>
-      </w:r>
-      <w:proofErr w:type="spellEnd"/>
-      <w:r>
-        <w:t xml:space="preserve"> the user </w:t>
-      </w:r>
-      <w:proofErr w:type="spellStart"/>
-      <w:r>
-        <w:t>quit</w:t>
-      </w:r>
-      <w:proofErr w:type="spellEnd"/>
-      <w:r>
-        <w:t xml:space="preserve"> the application and </w:t>
-      </w:r>
-      <w:proofErr w:type="spellStart"/>
-      <w:r>
-        <w:t>add</w:t>
-      </w:r>
-      <w:proofErr w:type="spellEnd"/>
-      <w:r>
-        <w:t xml:space="preserve"> the </w:t>
-      </w:r>
-      <w:proofErr w:type="spellStart"/>
-      <w:r>
-        <w:t>resume</w:t>
-      </w:r>
-      <w:proofErr w:type="spellEnd"/>
-      <w:r>
-        <w:t xml:space="preserve"> </w:t>
-      </w:r>
-      <w:proofErr w:type="spellStart"/>
-      <w:r>
-        <w:t>what</w:t>
-      </w:r>
-      <w:proofErr w:type="spellEnd"/>
-      <w:r>
-        <w:t xml:space="preserve"> i </w:t>
-      </w:r>
-      <w:proofErr w:type="spellStart"/>
-      <w:r>
-        <w:t>did</w:t>
-      </w:r>
-      <w:proofErr w:type="spellEnd"/>
+        <w:t>18/04 Add an AlertDialog when the user quit the application and add the resume what i did</w:t>
+      </w:r>
     </w:p>
     <w:p>
       <w:pPr>
         <w:pStyle w:val="commit-title"/>
       </w:pPr>
-      <w:proofErr w:type="spellStart"/>
-      <w:r>
-        <w:t>Adapt</w:t>
-      </w:r>
-      <w:proofErr w:type="spellEnd"/>
-      <w:r>
-        <w:t xml:space="preserve"> the </w:t>
-      </w:r>
-      <w:proofErr w:type="spellStart"/>
-      <w:r>
-        <w:t>text</w:t>
-      </w:r>
-      <w:proofErr w:type="spellEnd"/>
-      <w:r>
-        <w:t xml:space="preserve"> for </w:t>
-      </w:r>
-      <w:proofErr w:type="spellStart"/>
-      <w:r>
-        <w:t>both</w:t>
-      </w:r>
-      <w:proofErr w:type="spellEnd"/>
-      <w:r>
-        <w:t xml:space="preserve"> langages in URL </w:t>
-      </w:r>
-      <w:proofErr w:type="spellStart"/>
-      <w:r>
-        <w:t>parameters</w:t>
-      </w:r>
-      <w:proofErr w:type="spellEnd"/>
-      <w:r>
-        <w:t xml:space="preserve"> and set the default value of URL </w:t>
-      </w:r>
-      <w:proofErr w:type="spellStart"/>
-      <w:r>
-        <w:t>with</w:t>
-      </w:r>
-      <w:proofErr w:type="spellEnd"/>
-      <w:r>
-        <w:t xml:space="preserve"> the </w:t>
-      </w:r>
-      <w:proofErr w:type="spellStart"/>
-      <w:r>
-        <w:t>MelodieNet's</w:t>
-      </w:r>
-      <w:proofErr w:type="spellEnd"/>
-      <w:r>
-        <w:t xml:space="preserve"> </w:t>
-      </w:r>
-      <w:proofErr w:type="spellStart"/>
-      <w:r>
-        <w:t>adress</w:t>
-      </w:r>
-      <w:proofErr w:type="spellEnd"/>
+      <w:r>
+        <w:t>Adapt the text for both langages in URL parameters and set the default value of URL with the MelodieNet's adress</w:t>
+      </w:r>
     </w:p>
     <w:p>
       <w:pPr>
         <w:pStyle w:val="commit-title"/>
       </w:pPr>
-      <w:proofErr w:type="spellStart"/>
-      <w:r>
-        <w:t>Rename</w:t>
-      </w:r>
-      <w:proofErr w:type="spellEnd"/>
-      <w:r>
-        <w:t xml:space="preserve"> classes and </w:t>
-      </w:r>
-      <w:proofErr w:type="spellStart"/>
-      <w:r>
-        <w:t>begin</w:t>
-      </w:r>
-      <w:proofErr w:type="spellEnd"/>
-      <w:r>
-        <w:t xml:space="preserve"> the </w:t>
-      </w:r>
-      <w:proofErr w:type="spellStart"/>
-      <w:r>
-        <w:t>ListView</w:t>
-      </w:r>
-      <w:proofErr w:type="spellEnd"/>
+      <w:r>
+        <w:t>Rename classes and begin the ListView</w:t>
+      </w:r>
     </w:p>
     <w:p>
       <w:pPr>
@@ -403,94 +168,23 @@
         </w:rPr>
         <w:t xml:space="preserve">19/04 : </w:t>
       </w:r>
-      <w:proofErr w:type="spellStart"/>
-      <w:r>
-        <w:rPr>
-          <w:rFonts w:ascii="Courier New" w:eastAsia="Times New Roman" w:hAnsi="Courier New" w:cs="Courier New"/>
-          <w:sz w:val="20"/>
-          <w:szCs w:val="20"/>
-          <w:lang w:eastAsia="fr-FR"/>
-        </w:rPr>
-        <w:t>Make</w:t>
-      </w:r>
-      <w:proofErr w:type="spellEnd"/>
-      <w:r>
-        <w:rPr>
-          <w:rFonts w:ascii="Courier New" w:eastAsia="Times New Roman" w:hAnsi="Courier New" w:cs="Courier New"/>
-          <w:sz w:val="20"/>
-          <w:szCs w:val="20"/>
-          <w:lang w:eastAsia="fr-FR"/>
-        </w:rPr>
-        <w:t xml:space="preserve"> the </w:t>
-      </w:r>
-      <w:proofErr w:type="spellStart"/>
-      <w:r>
-        <w:rPr>
-          <w:rFonts w:ascii="Courier New" w:eastAsia="Times New Roman" w:hAnsi="Courier New" w:cs="Courier New"/>
-          <w:sz w:val="20"/>
-          <w:szCs w:val="20"/>
-          <w:lang w:eastAsia="fr-FR"/>
-        </w:rPr>
-        <w:t>CellAdapter</w:t>
-      </w:r>
-      <w:proofErr w:type="spellEnd"/>
-      <w:r>
-        <w:rPr>
-          <w:rFonts w:ascii="Courier New" w:eastAsia="Times New Roman" w:hAnsi="Courier New" w:cs="Courier New"/>
-          <w:sz w:val="20"/>
-          <w:szCs w:val="20"/>
-          <w:lang w:eastAsia="fr-FR"/>
-        </w:rPr>
-        <w:t xml:space="preserve">, </w:t>
-      </w:r>
-      <w:proofErr w:type="spellStart"/>
-      <w:r>
-        <w:rPr>
-          <w:rFonts w:ascii="Courier New" w:eastAsia="Times New Roman" w:hAnsi="Courier New" w:cs="Courier New"/>
-          <w:sz w:val="20"/>
-          <w:szCs w:val="20"/>
-          <w:lang w:eastAsia="fr-FR"/>
-        </w:rPr>
-        <w:t>populate</w:t>
-      </w:r>
-      <w:proofErr w:type="spellEnd"/>
-      <w:r>
-        <w:rPr>
-          <w:rFonts w:ascii="Courier New" w:eastAsia="Times New Roman" w:hAnsi="Courier New" w:cs="Courier New"/>
-          <w:sz w:val="20"/>
-          <w:szCs w:val="20"/>
-          <w:lang w:eastAsia="fr-FR"/>
-        </w:rPr>
-        <w:t xml:space="preserve"> the </w:t>
-      </w:r>
-      <w:proofErr w:type="spellStart"/>
-      <w:r>
-        <w:rPr>
-          <w:rFonts w:ascii="Courier New" w:eastAsia="Times New Roman" w:hAnsi="Courier New" w:cs="Courier New"/>
-          <w:sz w:val="20"/>
-          <w:szCs w:val="20"/>
-          <w:lang w:eastAsia="fr-FR"/>
-        </w:rPr>
-        <w:t>ListVi</w:t>
-      </w:r>
-      <w:r>
-        <w:rPr>
-          <w:rFonts w:ascii="Courier New" w:eastAsia="Times New Roman" w:hAnsi="Courier New" w:cs="Courier New"/>
-          <w:sz w:val="20"/>
-          <w:szCs w:val="20"/>
-          <w:lang w:eastAsia="fr-FR"/>
-        </w:rPr>
-        <w:t>ew</w:t>
-      </w:r>
-      <w:proofErr w:type="spellEnd"/>
-      <w:r>
-        <w:rPr>
-          <w:rFonts w:ascii="Courier New" w:eastAsia="Times New Roman" w:hAnsi="Courier New" w:cs="Courier New"/>
-          <w:sz w:val="20"/>
-          <w:szCs w:val="20"/>
-          <w:lang w:eastAsia="fr-FR"/>
-        </w:rPr>
-        <w:t xml:space="preserve"> in MachineActivity.java </w:t>
+      <w:r>
+        <w:rPr>
+          <w:rFonts w:ascii="Courier New" w:eastAsia="Times New Roman" w:hAnsi="Courier New" w:cs="Courier New"/>
+          <w:sz w:val="20"/>
+          <w:szCs w:val="20"/>
+          <w:lang w:eastAsia="fr-FR"/>
+        </w:rPr>
+        <w:t>Make the CellAdapter, populate the ListVi</w:t>
+      </w:r>
+      <w:r>
+        <w:rPr>
+          <w:rFonts w:ascii="Courier New" w:eastAsia="Times New Roman" w:hAnsi="Courier New" w:cs="Courier New"/>
+          <w:sz w:val="20"/>
+          <w:szCs w:val="20"/>
+          <w:lang w:eastAsia="fr-FR"/>
+        </w:rPr>
+        <w:t xml:space="preserve">ew in MachineActivity.java </w:t>
       </w:r>
     </w:p>
     <w:p>
@@ -550,105 +244,14 @@
           <w:lang w:eastAsia="fr-FR"/>
         </w:rPr>
       </w:pPr>
-      <w:proofErr w:type="spellStart"/>
-      <w:r>
-        <w:rPr>
-          <w:rFonts w:ascii="Courier New" w:eastAsia="Times New Roman" w:hAnsi="Courier New" w:cs="Courier New"/>
-          <w:sz w:val="20"/>
-          <w:szCs w:val="20"/>
-          <w:lang w:eastAsia="fr-FR"/>
-        </w:rPr>
-        <w:t>Add</w:t>
-      </w:r>
-      <w:proofErr w:type="spellEnd"/>
-      <w:r>
-        <w:rPr>
-          <w:rFonts w:ascii="Courier New" w:eastAsia="Times New Roman" w:hAnsi="Courier New" w:cs="Courier New"/>
-          <w:sz w:val="20"/>
-          <w:szCs w:val="20"/>
-          <w:lang w:eastAsia="fr-FR"/>
-        </w:rPr>
-        <w:t xml:space="preserve"> all the </w:t>
-      </w:r>
-      <w:proofErr w:type="spellStart"/>
-      <w:r>
-        <w:rPr>
-          <w:rFonts w:ascii="Courier New" w:eastAsia="Times New Roman" w:hAnsi="Courier New" w:cs="Courier New"/>
-          <w:sz w:val="20"/>
-          <w:szCs w:val="20"/>
-          <w:lang w:eastAsia="fr-FR"/>
-        </w:rPr>
-        <w:t>colour</w:t>
-      </w:r>
-      <w:proofErr w:type="spellEnd"/>
-      <w:r>
-        <w:rPr>
-          <w:rFonts w:ascii="Courier New" w:eastAsia="Times New Roman" w:hAnsi="Courier New" w:cs="Courier New"/>
-          <w:sz w:val="20"/>
-          <w:szCs w:val="20"/>
-          <w:lang w:eastAsia="fr-FR"/>
-        </w:rPr>
-        <w:t xml:space="preserve"> </w:t>
-      </w:r>
-      <w:proofErr w:type="spellStart"/>
-      <w:r>
-        <w:rPr>
-          <w:rFonts w:ascii="Courier New" w:eastAsia="Times New Roman" w:hAnsi="Courier New" w:cs="Courier New"/>
-          <w:sz w:val="20"/>
-          <w:szCs w:val="20"/>
-          <w:lang w:eastAsia="fr-FR"/>
-        </w:rPr>
-        <w:t>corresponding</w:t>
-      </w:r>
-      <w:proofErr w:type="spellEnd"/>
-      <w:r>
-        <w:rPr>
-          <w:rFonts w:ascii="Courier New" w:eastAsia="Times New Roman" w:hAnsi="Courier New" w:cs="Courier New"/>
-          <w:sz w:val="20"/>
-          <w:szCs w:val="20"/>
-          <w:lang w:eastAsia="fr-FR"/>
-        </w:rPr>
-        <w:t xml:space="preserve"> to </w:t>
-      </w:r>
-      <w:proofErr w:type="spellStart"/>
-      <w:r>
-        <w:rPr>
-          <w:rFonts w:ascii="Courier New" w:eastAsia="Times New Roman" w:hAnsi="Courier New" w:cs="Courier New"/>
-          <w:sz w:val="20"/>
-          <w:szCs w:val="20"/>
-          <w:lang w:eastAsia="fr-FR"/>
-        </w:rPr>
-        <w:t>color</w:t>
-      </w:r>
-      <w:proofErr w:type="spellEnd"/>
-      <w:r>
-        <w:rPr>
-          <w:rFonts w:ascii="Courier New" w:eastAsia="Times New Roman" w:hAnsi="Courier New" w:cs="Courier New"/>
-          <w:sz w:val="20"/>
-          <w:szCs w:val="20"/>
-          <w:lang w:eastAsia="fr-FR"/>
-        </w:rPr>
-        <w:t xml:space="preserve"> code in the </w:t>
-      </w:r>
-      <w:proofErr w:type="spellStart"/>
-      <w:r>
-        <w:rPr>
-          <w:rFonts w:ascii="Courier New" w:eastAsia="Times New Roman" w:hAnsi="Courier New" w:cs="Courier New"/>
-          <w:sz w:val="20"/>
-          <w:szCs w:val="20"/>
-          <w:lang w:eastAsia="fr-FR"/>
-        </w:rPr>
-        <w:t>cellAdapter</w:t>
-      </w:r>
-      <w:proofErr w:type="spellEnd"/>
-      <w:r>
-        <w:rPr>
-          <w:rFonts w:ascii="Courier New" w:eastAsia="Times New Roman" w:hAnsi="Courier New" w:cs="Courier New"/>
-          <w:sz w:val="20"/>
-          <w:szCs w:val="20"/>
-          <w:lang w:eastAsia="fr-FR"/>
-        </w:rPr>
-        <w:t>.</w:t>
+      <w:r>
+        <w:rPr>
+          <w:rFonts w:ascii="Courier New" w:eastAsia="Times New Roman" w:hAnsi="Courier New" w:cs="Courier New"/>
+          <w:sz w:val="20"/>
+          <w:szCs w:val="20"/>
+          <w:lang w:eastAsia="fr-FR"/>
+        </w:rPr>
+        <w:t>Add all the colour corresponding to color code in the cellAdapter.</w:t>
       </w:r>
     </w:p>
     <w:p>
@@ -686,47 +289,7 @@
           <w:szCs w:val="20"/>
           <w:lang w:eastAsia="fr-FR"/>
         </w:rPr>
-        <w:t xml:space="preserve">Beaucoup galéré : </w:t>
-      </w:r>
-      <w:proofErr w:type="spellStart"/>
-      <w:r>
-        <w:rPr>
-          <w:rFonts w:ascii="Courier New" w:eastAsia="Times New Roman" w:hAnsi="Courier New" w:cs="Courier New"/>
-          <w:sz w:val="20"/>
-          <w:szCs w:val="20"/>
-          <w:lang w:eastAsia="fr-FR"/>
-        </w:rPr>
-        <w:t>pb</w:t>
-      </w:r>
-      <w:proofErr w:type="spellEnd"/>
-      <w:r>
-        <w:rPr>
-          <w:rFonts w:ascii="Courier New" w:eastAsia="Times New Roman" w:hAnsi="Courier New" w:cs="Courier New"/>
-          <w:sz w:val="20"/>
-          <w:szCs w:val="20"/>
-          <w:lang w:eastAsia="fr-FR"/>
-        </w:rPr>
-        <w:t xml:space="preserve"> -&gt; je voulais parcourir la </w:t>
-      </w:r>
-      <w:proofErr w:type="spellStart"/>
-      <w:r>
-        <w:rPr>
-          <w:rFonts w:ascii="Courier New" w:eastAsia="Times New Roman" w:hAnsi="Courier New" w:cs="Courier New"/>
-          <w:sz w:val="20"/>
-          <w:szCs w:val="20"/>
-          <w:lang w:eastAsia="fr-FR"/>
-        </w:rPr>
-        <w:t>ListView</w:t>
-      </w:r>
-      <w:proofErr w:type="spellEnd"/>
-      <w:r>
-        <w:rPr>
-          <w:rFonts w:ascii="Courier New" w:eastAsia="Times New Roman" w:hAnsi="Courier New" w:cs="Courier New"/>
-          <w:sz w:val="20"/>
-          <w:szCs w:val="20"/>
-          <w:lang w:eastAsia="fr-FR"/>
-        </w:rPr>
-        <w:t xml:space="preserve"> dans l’activité pour mettre à chaque fois le </w:t>
+        <w:t xml:space="preserve">Beaucoup galéré : pb -&gt; je voulais parcourir la ListView dans l’activité pour mettre à chaque fois le </w:t>
       </w:r>
       <w:r>
         <w:rPr>
@@ -737,17 +300,24 @@
         </w:rPr>
         <w:t xml:space="preserve">fond </w:t>
       </w:r>
-      <w:proofErr w:type="spellStart"/>
-      <w:r>
-        <w:rPr>
-          <w:rFonts w:ascii="Courier New" w:eastAsia="Times New Roman" w:hAnsi="Courier New" w:cs="Courier New"/>
-          <w:sz w:val="20"/>
-          <w:szCs w:val="20"/>
-          <w:lang w:eastAsia="fr-FR"/>
-        </w:rPr>
-        <w:t>TextView</w:t>
-      </w:r>
-      <w:proofErr w:type="spellEnd"/>
+      <w:r>
+        <w:rPr>
+          <w:rFonts w:ascii="Courier New" w:eastAsia="Times New Roman" w:hAnsi="Courier New" w:cs="Courier New"/>
+          <w:sz w:val="20"/>
+          <w:szCs w:val="20"/>
+          <w:lang w:eastAsia="fr-FR"/>
+        </w:rPr>
+        <w:t xml:space="preserve">TextView </w:t>
+      </w:r>
+      <w:r>
+        <w:rPr>
+          <w:rFonts w:ascii="Courier New" w:eastAsia="Times New Roman" w:hAnsi="Courier New" w:cs="Courier New"/>
+          <w:sz w:val="20"/>
+          <w:szCs w:val="20"/>
+          <w:lang w:eastAsia="fr-FR"/>
+        </w:rPr>
+        <w:t>du code couleur</w:t>
+      </w:r>
       <w:r>
         <w:rPr>
           <w:rFonts w:ascii="Courier New" w:eastAsia="Times New Roman" w:hAnsi="Courier New" w:cs="Courier New"/>
@@ -764,45 +334,7 @@
           <w:szCs w:val="20"/>
           <w:lang w:eastAsia="fr-FR"/>
         </w:rPr>
-        <w:t>du code couleur</w:t>
-      </w:r>
-      <w:r>
-        <w:rPr>
-          <w:rFonts w:ascii="Courier New" w:eastAsia="Times New Roman" w:hAnsi="Courier New" w:cs="Courier New"/>
-          <w:sz w:val="20"/>
-          <w:szCs w:val="20"/>
-          <w:lang w:eastAsia="fr-FR"/>
-        </w:rPr>
-        <w:t xml:space="preserve"> </w:t>
-      </w:r>
-      <w:r>
-        <w:rPr>
-          <w:rFonts w:ascii="Courier New" w:eastAsia="Times New Roman" w:hAnsi="Courier New" w:cs="Courier New"/>
-          <w:sz w:val="20"/>
-          <w:szCs w:val="20"/>
-          <w:lang w:eastAsia="fr-FR"/>
-        </w:rPr>
-        <w:t xml:space="preserve">avec la couleur correspondant au code. C’était impossible, la solution a été de le faire directement dans </w:t>
-      </w:r>
-      <w:proofErr w:type="spellStart"/>
-      <w:r>
-        <w:rPr>
-          <w:rFonts w:ascii="Courier New" w:eastAsia="Times New Roman" w:hAnsi="Courier New" w:cs="Courier New"/>
-          <w:sz w:val="20"/>
-          <w:szCs w:val="20"/>
-          <w:lang w:eastAsia="fr-FR"/>
-        </w:rPr>
-        <w:t>CellAdapter</w:t>
-      </w:r>
-      <w:proofErr w:type="spellEnd"/>
-      <w:r>
-        <w:rPr>
-          <w:rFonts w:ascii="Courier New" w:eastAsia="Times New Roman" w:hAnsi="Courier New" w:cs="Courier New"/>
-          <w:sz w:val="20"/>
-          <w:szCs w:val="20"/>
-          <w:lang w:eastAsia="fr-FR"/>
-        </w:rPr>
-        <w:t xml:space="preserve"> au moment du remplissage des vues.</w:t>
+        <w:t>avec la couleur correspondant au code. C’était impossible, la solution a été de le faire directement dans CellAdapter au moment du remplissage des vues.</w:t>
       </w:r>
     </w:p>
     <w:p>
@@ -867,77 +399,15 @@
           <w:lang w:eastAsia="fr-FR"/>
         </w:rPr>
       </w:pPr>
-      <w:proofErr w:type="spellStart"/>
-      <w:r>
-        <w:rPr>
-          <w:rFonts w:ascii="Courier New" w:eastAsia="Times New Roman" w:hAnsi="Courier New" w:cs="Courier New"/>
-          <w:sz w:val="20"/>
-          <w:szCs w:val="20"/>
-          <w:lang w:eastAsia="fr-FR"/>
-        </w:rPr>
-        <w:t>Doing</w:t>
-      </w:r>
-      <w:proofErr w:type="spellEnd"/>
-      <w:r>
-        <w:rPr>
-          <w:rFonts w:ascii="Courier New" w:eastAsia="Times New Roman" w:hAnsi="Courier New" w:cs="Courier New"/>
-          <w:sz w:val="20"/>
-          <w:szCs w:val="20"/>
-          <w:lang w:eastAsia="fr-FR"/>
-        </w:rPr>
-        <w:t xml:space="preserve"> the </w:t>
-      </w:r>
-      <w:proofErr w:type="spellStart"/>
-      <w:r>
-        <w:rPr>
-          <w:rFonts w:ascii="Courier New" w:eastAsia="Times New Roman" w:hAnsi="Courier New" w:cs="Courier New"/>
-          <w:sz w:val="20"/>
-          <w:szCs w:val="20"/>
-          <w:lang w:eastAsia="fr-FR"/>
-        </w:rPr>
-        <w:t>same</w:t>
-      </w:r>
-      <w:proofErr w:type="spellEnd"/>
-      <w:r>
-        <w:rPr>
-          <w:rFonts w:ascii="Courier New" w:eastAsia="Times New Roman" w:hAnsi="Courier New" w:cs="Courier New"/>
-          <w:sz w:val="20"/>
-          <w:szCs w:val="20"/>
-          <w:lang w:eastAsia="fr-FR"/>
-        </w:rPr>
-        <w:t xml:space="preserve"> </w:t>
-      </w:r>
-      <w:proofErr w:type="spellStart"/>
-      <w:r>
-        <w:rPr>
-          <w:rFonts w:ascii="Courier New" w:eastAsia="Times New Roman" w:hAnsi="Courier New" w:cs="Courier New"/>
-          <w:sz w:val="20"/>
-          <w:szCs w:val="20"/>
-          <w:lang w:eastAsia="fr-FR"/>
-        </w:rPr>
-        <w:t>with</w:t>
-      </w:r>
-      <w:proofErr w:type="spellEnd"/>
-      <w:r>
-        <w:rPr>
-          <w:rFonts w:ascii="Courier New" w:eastAsia="Times New Roman" w:hAnsi="Courier New" w:cs="Courier New"/>
-          <w:sz w:val="20"/>
-          <w:szCs w:val="20"/>
-          <w:lang w:eastAsia="fr-FR"/>
-        </w:rPr>
-        <w:t xml:space="preserve"> </w:t>
-      </w:r>
-      <w:proofErr w:type="spellStart"/>
-      <w:r>
-        <w:rPr>
-          <w:rFonts w:ascii="Courier New" w:eastAsia="Times New Roman" w:hAnsi="Courier New" w:cs="Courier New"/>
-          <w:sz w:val="20"/>
-          <w:szCs w:val="20"/>
-          <w:lang w:eastAsia="fr-FR"/>
-        </w:rPr>
-        <w:t>ProductionActivity</w:t>
-      </w:r>
-      <w:proofErr w:type="spellEnd"/>
+      <w:r>
+        <w:rPr>
+          <w:rFonts w:ascii="Courier New" w:eastAsia="Times New Roman" w:hAnsi="Courier New" w:cs="Courier New"/>
+          <w:sz w:val="20"/>
+          <w:szCs w:val="20"/>
+          <w:lang w:eastAsia="fr-FR"/>
+        </w:rPr>
+        <w:t>Doing the same with ProductionActivity</w:t>
+      </w:r>
     </w:p>
     <w:p>
       <w:pPr>
@@ -1160,56 +630,16 @@
           <w:lang w:eastAsia="fr-FR"/>
         </w:rPr>
         <w:tab/>
-        <w:t xml:space="preserve">Ajout du </w:t>
-      </w:r>
-      <w:proofErr w:type="spellStart"/>
-      <w:r>
-        <w:rPr>
-          <w:rFonts w:ascii="Courier New" w:eastAsia="Times New Roman" w:hAnsi="Courier New" w:cs="Courier New"/>
-          <w:sz w:val="20"/>
-          <w:szCs w:val="20"/>
-          <w:lang w:eastAsia="fr-FR"/>
-        </w:rPr>
-        <w:t>refresh</w:t>
-      </w:r>
-      <w:proofErr w:type="spellEnd"/>
-      <w:r>
-        <w:rPr>
-          <w:rFonts w:ascii="Courier New" w:eastAsia="Times New Roman" w:hAnsi="Courier New" w:cs="Courier New"/>
-          <w:sz w:val="20"/>
-          <w:szCs w:val="20"/>
-          <w:lang w:eastAsia="fr-FR"/>
-        </w:rPr>
-        <w:t xml:space="preserve"> dans la liste</w:t>
-      </w:r>
-      <w:r>
-        <w:rPr>
-          <w:rFonts w:ascii="Courier New" w:eastAsia="Times New Roman" w:hAnsi="Courier New" w:cs="Courier New"/>
-          <w:sz w:val="20"/>
-          <w:szCs w:val="20"/>
-          <w:lang w:eastAsia="fr-FR"/>
-        </w:rPr>
-        <w:t xml:space="preserve"> en </w:t>
-      </w:r>
-      <w:proofErr w:type="spellStart"/>
-      <w:r>
-        <w:rPr>
-          <w:rFonts w:ascii="Courier New" w:eastAsia="Times New Roman" w:hAnsi="Courier New" w:cs="Courier New"/>
-          <w:sz w:val="20"/>
-          <w:szCs w:val="20"/>
-          <w:lang w:eastAsia="fr-FR"/>
-        </w:rPr>
-        <w:t>éxecutant</w:t>
-      </w:r>
-      <w:proofErr w:type="spellEnd"/>
-      <w:r>
-        <w:rPr>
-          <w:rFonts w:ascii="Courier New" w:eastAsia="Times New Roman" w:hAnsi="Courier New" w:cs="Courier New"/>
-          <w:sz w:val="20"/>
-          <w:szCs w:val="20"/>
-          <w:lang w:eastAsia="fr-FR"/>
-        </w:rPr>
-        <w:t xml:space="preserve"> un thread en arrière-plan</w:t>
+        <w:t>Ajout du refresh dans la liste</w:t>
+      </w:r>
+      <w:r>
+        <w:rPr>
+          <w:rFonts w:ascii="Courier New" w:eastAsia="Times New Roman" w:hAnsi="Courier New" w:cs="Courier New"/>
+          <w:sz w:val="20"/>
+          <w:szCs w:val="20"/>
+          <w:lang w:eastAsia="fr-FR"/>
+        </w:rPr>
+        <w:t xml:space="preserve"> en éxecutant un thread en arrière-plan</w:t>
       </w:r>
     </w:p>
     <w:p>
@@ -1276,27 +706,7 @@
           <w:szCs w:val="20"/>
           <w:lang w:eastAsia="fr-FR"/>
         </w:rPr>
-        <w:t>21/04 : On ajoute un écran de chargement de l’application au lancement permettant de mettre en avant l’entreprise et le produit « </w:t>
-      </w:r>
-      <w:proofErr w:type="spellStart"/>
-      <w:r>
-        <w:rPr>
-          <w:rFonts w:ascii="Courier New" w:eastAsia="Times New Roman" w:hAnsi="Courier New" w:cs="Courier New"/>
-          <w:sz w:val="20"/>
-          <w:szCs w:val="20"/>
-          <w:lang w:eastAsia="fr-FR"/>
-        </w:rPr>
-        <w:t>MelodieNet</w:t>
-      </w:r>
-      <w:proofErr w:type="spellEnd"/>
-      <w:r>
-        <w:rPr>
-          <w:rFonts w:ascii="Courier New" w:eastAsia="Times New Roman" w:hAnsi="Courier New" w:cs="Courier New"/>
-          <w:sz w:val="20"/>
-          <w:szCs w:val="20"/>
-          <w:lang w:eastAsia="fr-FR"/>
-        </w:rPr>
-        <w:t> »</w:t>
+        <w:t>21/04 : On ajoute un écran de chargement de l’application au lancement permettant de mettre en avant l’entreprise et le produit « MelodieNet »</w:t>
       </w:r>
     </w:p>
     <w:p>
@@ -1363,27 +773,7 @@
           <w:szCs w:val="20"/>
           <w:lang w:eastAsia="fr-FR"/>
         </w:rPr>
-        <w:t xml:space="preserve">On met le </w:t>
-      </w:r>
-      <w:proofErr w:type="spellStart"/>
-      <w:r>
-        <w:rPr>
-          <w:rFonts w:ascii="Courier New" w:eastAsia="Times New Roman" w:hAnsi="Courier New" w:cs="Courier New"/>
-          <w:sz w:val="20"/>
-          <w:szCs w:val="20"/>
-          <w:lang w:eastAsia="fr-FR"/>
-        </w:rPr>
-        <w:t>refresh</w:t>
-      </w:r>
-      <w:proofErr w:type="spellEnd"/>
-      <w:r>
-        <w:rPr>
-          <w:rFonts w:ascii="Courier New" w:eastAsia="Times New Roman" w:hAnsi="Courier New" w:cs="Courier New"/>
-          <w:sz w:val="20"/>
-          <w:szCs w:val="20"/>
-          <w:lang w:eastAsia="fr-FR"/>
-        </w:rPr>
-        <w:t xml:space="preserve"> sur l’activité production aussi</w:t>
+        <w:t>On met le refresh sur l’activité production aussi</w:t>
       </w:r>
     </w:p>
     <w:p>
@@ -1526,49 +916,7 @@
           <w:szCs w:val="20"/>
           <w:lang w:eastAsia="fr-FR"/>
         </w:rPr>
-        <w:t xml:space="preserve">Ajout de la classe </w:t>
-      </w:r>
-      <w:proofErr w:type="spellStart"/>
-      <w:r>
-        <w:rPr>
-          <w:rFonts w:ascii="Courier New" w:eastAsia="Times New Roman" w:hAnsi="Courier New" w:cs="Courier New"/>
-          <w:sz w:val="20"/>
-          <w:szCs w:val="20"/>
-          <w:lang w:eastAsia="fr-FR"/>
-        </w:rPr>
-        <w:t>Gson</w:t>
-      </w:r>
-      <w:proofErr w:type="spellEnd"/>
-      <w:r>
-        <w:rPr>
-          <w:rFonts w:ascii="Courier New" w:eastAsia="Times New Roman" w:hAnsi="Courier New" w:cs="Courier New"/>
-          <w:sz w:val="20"/>
-          <w:szCs w:val="20"/>
-          <w:lang w:eastAsia="fr-FR"/>
-        </w:rPr>
-        <w:t xml:space="preserve"> à </w:t>
-      </w:r>
-      <w:proofErr w:type="spellStart"/>
-      <w:proofErr w:type="gramStart"/>
-      <w:r>
-        <w:rPr>
-          <w:rFonts w:ascii="Courier New" w:eastAsia="Times New Roman" w:hAnsi="Courier New" w:cs="Courier New"/>
-          <w:sz w:val="20"/>
-          <w:szCs w:val="20"/>
-          <w:lang w:eastAsia="fr-FR"/>
-        </w:rPr>
-        <w:t>build.gradle</w:t>
-      </w:r>
-      <w:proofErr w:type="spellEnd"/>
-      <w:proofErr w:type="gramEnd"/>
-      <w:r>
-        <w:rPr>
-          <w:rFonts w:ascii="Courier New" w:eastAsia="Times New Roman" w:hAnsi="Courier New" w:cs="Courier New"/>
-          <w:sz w:val="20"/>
-          <w:szCs w:val="20"/>
-          <w:lang w:eastAsia="fr-FR"/>
-        </w:rPr>
-        <w:t>.</w:t>
+        <w:t>Ajout de la classe Gson à build.gradle.</w:t>
       </w:r>
     </w:p>
     <w:p>
@@ -1673,47 +1021,7 @@
           <w:szCs w:val="20"/>
           <w:lang w:eastAsia="fr-FR"/>
         </w:rPr>
-        <w:t xml:space="preserve">Ecriture de la classe </w:t>
-      </w:r>
-      <w:proofErr w:type="spellStart"/>
-      <w:r>
-        <w:rPr>
-          <w:rFonts w:ascii="Courier New" w:eastAsia="Times New Roman" w:hAnsi="Courier New" w:cs="Courier New"/>
-          <w:sz w:val="20"/>
-          <w:szCs w:val="20"/>
-          <w:lang w:eastAsia="fr-FR"/>
-        </w:rPr>
-        <w:t>WebService</w:t>
-      </w:r>
-      <w:proofErr w:type="spellEnd"/>
-      <w:r>
-        <w:rPr>
-          <w:rFonts w:ascii="Courier New" w:eastAsia="Times New Roman" w:hAnsi="Courier New" w:cs="Courier New"/>
-          <w:sz w:val="20"/>
-          <w:szCs w:val="20"/>
-          <w:lang w:eastAsia="fr-FR"/>
-        </w:rPr>
-        <w:t xml:space="preserve"> qui enverra des </w:t>
-      </w:r>
-      <w:proofErr w:type="spellStart"/>
-      <w:r>
-        <w:rPr>
-          <w:rFonts w:ascii="Courier New" w:eastAsia="Times New Roman" w:hAnsi="Courier New" w:cs="Courier New"/>
-          <w:sz w:val="20"/>
-          <w:szCs w:val="20"/>
-          <w:lang w:eastAsia="fr-FR"/>
-        </w:rPr>
-        <w:t>requetes</w:t>
-      </w:r>
-      <w:proofErr w:type="spellEnd"/>
-      <w:r>
-        <w:rPr>
-          <w:rFonts w:ascii="Courier New" w:eastAsia="Times New Roman" w:hAnsi="Courier New" w:cs="Courier New"/>
-          <w:sz w:val="20"/>
-          <w:szCs w:val="20"/>
-          <w:lang w:eastAsia="fr-FR"/>
-        </w:rPr>
-        <w:t xml:space="preserve"> au service Web</w:t>
+        <w:t>Ecriture de la classe WebService qui enverra des requetes au service Web</w:t>
       </w:r>
     </w:p>
     <w:p>
@@ -1865,17 +1173,7 @@
           <w:szCs w:val="20"/>
           <w:lang w:eastAsia="fr-FR"/>
         </w:rPr>
-        <w:t>ster</w:t>
-      </w:r>
-      <w:proofErr w:type="gramStart"/>
-      <w:r>
-        <w:rPr>
-          <w:rFonts w:ascii="Courier New" w:eastAsia="Times New Roman" w:hAnsi="Courier New" w:cs="Courier New"/>
-          <w:sz w:val="20"/>
-          <w:szCs w:val="20"/>
-          <w:lang w:eastAsia="fr-FR"/>
-        </w:rPr>
-        <w:t> :</w:t>
+        <w:t>ster :</w:t>
       </w:r>
       <w:r>
         <w:rPr>
@@ -1886,7 +1184,6 @@
         </w:rPr>
         <w:t>https://www.youtube.com/watch?v=QxffHgiJ64M&amp;list=PLe60o7ed8E-TztoF2K3y4VdDgT6APZ0ka</w:t>
       </w:r>
-      <w:proofErr w:type="gramEnd"/>
     </w:p>
     <w:p>
       <w:pPr>
@@ -2019,27 +1316,7 @@
           <w:szCs w:val="20"/>
           <w:lang w:eastAsia="fr-FR"/>
         </w:rPr>
-        <w:t xml:space="preserve">24/04 : Récupération du logo </w:t>
-      </w:r>
-      <w:proofErr w:type="spellStart"/>
-      <w:r>
-        <w:rPr>
-          <w:rFonts w:ascii="Courier New" w:eastAsia="Times New Roman" w:hAnsi="Courier New" w:cs="Courier New"/>
-          <w:sz w:val="20"/>
-          <w:szCs w:val="20"/>
-          <w:lang w:eastAsia="fr-FR"/>
-        </w:rPr>
-        <w:t>doerfer</w:t>
-      </w:r>
-      <w:proofErr w:type="spellEnd"/>
-      <w:r>
-        <w:rPr>
-          <w:rFonts w:ascii="Courier New" w:eastAsia="Times New Roman" w:hAnsi="Courier New" w:cs="Courier New"/>
-          <w:sz w:val="20"/>
-          <w:szCs w:val="20"/>
-          <w:lang w:eastAsia="fr-FR"/>
-        </w:rPr>
-        <w:t xml:space="preserve"> sans fond.</w:t>
+        <w:t>24/04 : Récupération du logo doerfer sans fond.</w:t>
       </w:r>
     </w:p>
     <w:p>
@@ -2077,127 +1354,7 @@
           <w:szCs w:val="20"/>
           <w:lang w:eastAsia="fr-FR"/>
         </w:rPr>
-        <w:t xml:space="preserve">Pb : remplir l’attribut </w:t>
-      </w:r>
-      <w:proofErr w:type="spellStart"/>
-      <w:r>
-        <w:rPr>
-          <w:rFonts w:ascii="Courier New" w:eastAsia="Times New Roman" w:hAnsi="Courier New" w:cs="Courier New"/>
-          <w:sz w:val="20"/>
-          <w:szCs w:val="20"/>
-          <w:lang w:eastAsia="fr-FR"/>
-        </w:rPr>
-        <w:t>Hint</w:t>
-      </w:r>
-      <w:proofErr w:type="spellEnd"/>
-      <w:r>
-        <w:rPr>
-          <w:rFonts w:ascii="Courier New" w:eastAsia="Times New Roman" w:hAnsi="Courier New" w:cs="Courier New"/>
-          <w:sz w:val="20"/>
-          <w:szCs w:val="20"/>
-          <w:lang w:eastAsia="fr-FR"/>
-        </w:rPr>
-        <w:t xml:space="preserve"> ne marchait pas en </w:t>
-      </w:r>
-      <w:proofErr w:type="spellStart"/>
-      <w:r>
-        <w:rPr>
-          <w:rFonts w:ascii="Courier New" w:eastAsia="Times New Roman" w:hAnsi="Courier New" w:cs="Courier New"/>
-          <w:sz w:val="20"/>
-          <w:szCs w:val="20"/>
-          <w:lang w:eastAsia="fr-FR"/>
-        </w:rPr>
-        <w:t>xml</w:t>
-      </w:r>
-      <w:proofErr w:type="spellEnd"/>
-      <w:r>
-        <w:rPr>
-          <w:rFonts w:ascii="Courier New" w:eastAsia="Times New Roman" w:hAnsi="Courier New" w:cs="Courier New"/>
-          <w:sz w:val="20"/>
-          <w:szCs w:val="20"/>
-          <w:lang w:eastAsia="fr-FR"/>
-        </w:rPr>
-        <w:t xml:space="preserve"> pour les </w:t>
-      </w:r>
-      <w:proofErr w:type="spellStart"/>
-      <w:r>
-        <w:rPr>
-          <w:rFonts w:ascii="Courier New" w:eastAsia="Times New Roman" w:hAnsi="Courier New" w:cs="Courier New"/>
-          <w:sz w:val="20"/>
-          <w:szCs w:val="20"/>
-          <w:lang w:eastAsia="fr-FR"/>
-        </w:rPr>
-        <w:t>edit</w:t>
-      </w:r>
-      <w:proofErr w:type="spellEnd"/>
-      <w:r>
-        <w:rPr>
-          <w:rFonts w:ascii="Courier New" w:eastAsia="Times New Roman" w:hAnsi="Courier New" w:cs="Courier New"/>
-          <w:sz w:val="20"/>
-          <w:szCs w:val="20"/>
-          <w:lang w:eastAsia="fr-FR"/>
-        </w:rPr>
-        <w:t xml:space="preserve"> </w:t>
-      </w:r>
-      <w:proofErr w:type="spellStart"/>
-      <w:r>
-        <w:rPr>
-          <w:rFonts w:ascii="Courier New" w:eastAsia="Times New Roman" w:hAnsi="Courier New" w:cs="Courier New"/>
-          <w:sz w:val="20"/>
-          <w:szCs w:val="20"/>
-          <w:lang w:eastAsia="fr-FR"/>
-        </w:rPr>
-        <w:t>text</w:t>
-      </w:r>
-      <w:proofErr w:type="spellEnd"/>
-      <w:r>
-        <w:rPr>
-          <w:rFonts w:ascii="Courier New" w:eastAsia="Times New Roman" w:hAnsi="Courier New" w:cs="Courier New"/>
-          <w:sz w:val="20"/>
-          <w:szCs w:val="20"/>
-          <w:lang w:eastAsia="fr-FR"/>
-        </w:rPr>
-        <w:t xml:space="preserve"> de type </w:t>
-      </w:r>
-      <w:proofErr w:type="spellStart"/>
-      <w:r>
-        <w:rPr>
-          <w:rFonts w:ascii="Courier New" w:eastAsia="Times New Roman" w:hAnsi="Courier New" w:cs="Courier New"/>
-          <w:sz w:val="20"/>
-          <w:szCs w:val="20"/>
-          <w:lang w:eastAsia="fr-FR"/>
-        </w:rPr>
-        <w:t>password</w:t>
-      </w:r>
-      <w:proofErr w:type="spellEnd"/>
-      <w:r>
-        <w:rPr>
-          <w:rFonts w:ascii="Courier New" w:eastAsia="Times New Roman" w:hAnsi="Courier New" w:cs="Courier New"/>
-          <w:sz w:val="20"/>
-          <w:szCs w:val="20"/>
-          <w:lang w:eastAsia="fr-FR"/>
-        </w:rPr>
-        <w:t xml:space="preserve">. En le faisant en Java via la méthode </w:t>
-      </w:r>
-      <w:proofErr w:type="spellStart"/>
-      <w:r>
-        <w:rPr>
-          <w:rFonts w:ascii="Courier New" w:eastAsia="Times New Roman" w:hAnsi="Courier New" w:cs="Courier New"/>
-          <w:sz w:val="20"/>
-          <w:szCs w:val="20"/>
-          <w:lang w:eastAsia="fr-FR"/>
-        </w:rPr>
-        <w:t>setHint</w:t>
-      </w:r>
-      <w:proofErr w:type="spellEnd"/>
-      <w:r>
-        <w:rPr>
-          <w:rFonts w:ascii="Courier New" w:eastAsia="Times New Roman" w:hAnsi="Courier New" w:cs="Courier New"/>
-          <w:sz w:val="20"/>
-          <w:szCs w:val="20"/>
-          <w:lang w:eastAsia="fr-FR"/>
-        </w:rPr>
-        <w:t xml:space="preserve"> cela a résolu le problème.</w:t>
+        <w:t>Pb : remplir l’attribut Hint ne marchait pas en xml pour les edit text de type password. En le faisant en Java via la méthode setHint cela a résolu le problème.</w:t>
       </w:r>
     </w:p>
     <w:p>
@@ -2235,107 +1392,7 @@
           <w:szCs w:val="20"/>
           <w:lang w:eastAsia="fr-FR"/>
         </w:rPr>
-        <w:t xml:space="preserve">On écrit deux script </w:t>
-      </w:r>
-      <w:proofErr w:type="spellStart"/>
-      <w:r>
-        <w:rPr>
-          <w:rFonts w:ascii="Courier New" w:eastAsia="Times New Roman" w:hAnsi="Courier New" w:cs="Courier New"/>
-          <w:sz w:val="20"/>
-          <w:szCs w:val="20"/>
-          <w:lang w:eastAsia="fr-FR"/>
-        </w:rPr>
-        <w:t>php</w:t>
-      </w:r>
-      <w:proofErr w:type="spellEnd"/>
-      <w:r>
-        <w:rPr>
-          <w:rFonts w:ascii="Courier New" w:eastAsia="Times New Roman" w:hAnsi="Courier New" w:cs="Courier New"/>
-          <w:sz w:val="20"/>
-          <w:szCs w:val="20"/>
-          <w:lang w:eastAsia="fr-FR"/>
-        </w:rPr>
-        <w:t xml:space="preserve"> login et </w:t>
-      </w:r>
-      <w:proofErr w:type="spellStart"/>
-      <w:r>
-        <w:rPr>
-          <w:rFonts w:ascii="Courier New" w:eastAsia="Times New Roman" w:hAnsi="Courier New" w:cs="Courier New"/>
-          <w:sz w:val="20"/>
-          <w:szCs w:val="20"/>
-          <w:lang w:eastAsia="fr-FR"/>
-        </w:rPr>
-        <w:t>register</w:t>
-      </w:r>
-      <w:proofErr w:type="spellEnd"/>
-      <w:r>
-        <w:rPr>
-          <w:rFonts w:ascii="Courier New" w:eastAsia="Times New Roman" w:hAnsi="Courier New" w:cs="Courier New"/>
-          <w:sz w:val="20"/>
-          <w:szCs w:val="20"/>
-          <w:lang w:eastAsia="fr-FR"/>
-        </w:rPr>
-        <w:t xml:space="preserve"> et on les </w:t>
-      </w:r>
-      <w:proofErr w:type="spellStart"/>
-      <w:r>
-        <w:rPr>
-          <w:rFonts w:ascii="Courier New" w:eastAsia="Times New Roman" w:hAnsi="Courier New" w:cs="Courier New"/>
-          <w:sz w:val="20"/>
-          <w:szCs w:val="20"/>
-          <w:lang w:eastAsia="fr-FR"/>
-        </w:rPr>
-        <w:t>upload</w:t>
-      </w:r>
-      <w:proofErr w:type="spellEnd"/>
-      <w:r>
-        <w:rPr>
-          <w:rFonts w:ascii="Courier New" w:eastAsia="Times New Roman" w:hAnsi="Courier New" w:cs="Courier New"/>
-          <w:sz w:val="20"/>
-          <w:szCs w:val="20"/>
-          <w:lang w:eastAsia="fr-FR"/>
-        </w:rPr>
-        <w:t xml:space="preserve"> sur le file manager de 000 </w:t>
-      </w:r>
-      <w:proofErr w:type="spellStart"/>
-      <w:r>
-        <w:rPr>
-          <w:rFonts w:ascii="Courier New" w:eastAsia="Times New Roman" w:hAnsi="Courier New" w:cs="Courier New"/>
-          <w:sz w:val="20"/>
-          <w:szCs w:val="20"/>
-          <w:lang w:eastAsia="fr-FR"/>
-        </w:rPr>
-        <w:t>webhost</w:t>
-      </w:r>
-      <w:proofErr w:type="spellEnd"/>
-      <w:r>
-        <w:rPr>
-          <w:rFonts w:ascii="Courier New" w:eastAsia="Times New Roman" w:hAnsi="Courier New" w:cs="Courier New"/>
-          <w:sz w:val="20"/>
-          <w:szCs w:val="20"/>
-          <w:lang w:eastAsia="fr-FR"/>
-        </w:rPr>
-        <w:t xml:space="preserve"> après avoir au préalable créer notre </w:t>
-      </w:r>
-      <w:proofErr w:type="spellStart"/>
-      <w:r>
-        <w:rPr>
-          <w:rFonts w:ascii="Courier New" w:eastAsia="Times New Roman" w:hAnsi="Courier New" w:cs="Courier New"/>
-          <w:sz w:val="20"/>
-          <w:szCs w:val="20"/>
-          <w:lang w:eastAsia="fr-FR"/>
-        </w:rPr>
-        <w:t>bdd</w:t>
-      </w:r>
-      <w:proofErr w:type="spellEnd"/>
-      <w:r>
-        <w:rPr>
-          <w:rFonts w:ascii="Courier New" w:eastAsia="Times New Roman" w:hAnsi="Courier New" w:cs="Courier New"/>
-          <w:sz w:val="20"/>
-          <w:szCs w:val="20"/>
-          <w:lang w:eastAsia="fr-FR"/>
-        </w:rPr>
-        <w:t>.</w:t>
+        <w:t>On écrit deux script php login et register et on les upload sur le file manager de 000 webhost après avoir au préalable créer notre bdd.</w:t>
       </w:r>
     </w:p>
     <w:p>
@@ -2431,107 +1488,7 @@
           <w:szCs w:val="20"/>
           <w:lang w:eastAsia="fr-FR"/>
         </w:rPr>
-        <w:t xml:space="preserve">27/04 : </w:t>
-      </w:r>
-      <w:proofErr w:type="spellStart"/>
-      <w:r>
-        <w:rPr>
-          <w:rFonts w:ascii="Courier New" w:eastAsia="Times New Roman" w:hAnsi="Courier New" w:cs="Courier New"/>
-          <w:sz w:val="20"/>
-          <w:szCs w:val="20"/>
-          <w:lang w:eastAsia="fr-FR"/>
-        </w:rPr>
-        <w:t>Refactoring</w:t>
-      </w:r>
-      <w:proofErr w:type="spellEnd"/>
-      <w:r>
-        <w:rPr>
-          <w:rFonts w:ascii="Courier New" w:eastAsia="Times New Roman" w:hAnsi="Courier New" w:cs="Courier New"/>
-          <w:sz w:val="20"/>
-          <w:szCs w:val="20"/>
-          <w:lang w:eastAsia="fr-FR"/>
-        </w:rPr>
-        <w:t xml:space="preserve"> the </w:t>
-      </w:r>
-      <w:proofErr w:type="spellStart"/>
-      <w:r>
-        <w:rPr>
-          <w:rFonts w:ascii="Courier New" w:eastAsia="Times New Roman" w:hAnsi="Courier New" w:cs="Courier New"/>
-          <w:sz w:val="20"/>
-          <w:szCs w:val="20"/>
-          <w:lang w:eastAsia="fr-FR"/>
-        </w:rPr>
-        <w:t>two</w:t>
-      </w:r>
-      <w:proofErr w:type="spellEnd"/>
-      <w:r>
-        <w:rPr>
-          <w:rFonts w:ascii="Courier New" w:eastAsia="Times New Roman" w:hAnsi="Courier New" w:cs="Courier New"/>
-          <w:sz w:val="20"/>
-          <w:szCs w:val="20"/>
-          <w:lang w:eastAsia="fr-FR"/>
-        </w:rPr>
-        <w:t xml:space="preserve"> </w:t>
-      </w:r>
-      <w:proofErr w:type="spellStart"/>
-      <w:r>
-        <w:rPr>
-          <w:rFonts w:ascii="Courier New" w:eastAsia="Times New Roman" w:hAnsi="Courier New" w:cs="Courier New"/>
-          <w:sz w:val="20"/>
-          <w:szCs w:val="20"/>
-          <w:lang w:eastAsia="fr-FR"/>
-        </w:rPr>
-        <w:t>activity</w:t>
-      </w:r>
-      <w:proofErr w:type="spellEnd"/>
-      <w:r>
-        <w:rPr>
-          <w:rFonts w:ascii="Courier New" w:eastAsia="Times New Roman" w:hAnsi="Courier New" w:cs="Courier New"/>
-          <w:sz w:val="20"/>
-          <w:szCs w:val="20"/>
-          <w:lang w:eastAsia="fr-FR"/>
-        </w:rPr>
-        <w:t xml:space="preserve"> </w:t>
-      </w:r>
-      <w:proofErr w:type="spellStart"/>
-      <w:r>
-        <w:rPr>
-          <w:rFonts w:ascii="Courier New" w:eastAsia="Times New Roman" w:hAnsi="Courier New" w:cs="Courier New"/>
-          <w:sz w:val="20"/>
-          <w:szCs w:val="20"/>
-          <w:lang w:eastAsia="fr-FR"/>
-        </w:rPr>
-        <w:t>into</w:t>
-      </w:r>
-      <w:proofErr w:type="spellEnd"/>
-      <w:r>
-        <w:rPr>
-          <w:rFonts w:ascii="Courier New" w:eastAsia="Times New Roman" w:hAnsi="Courier New" w:cs="Courier New"/>
-          <w:sz w:val="20"/>
-          <w:szCs w:val="20"/>
-          <w:lang w:eastAsia="fr-FR"/>
-        </w:rPr>
-        <w:t xml:space="preserve"> a single </w:t>
-      </w:r>
-      <w:proofErr w:type="spellStart"/>
-      <w:r>
-        <w:rPr>
-          <w:rFonts w:ascii="Courier New" w:eastAsia="Times New Roman" w:hAnsi="Courier New" w:cs="Courier New"/>
-          <w:sz w:val="20"/>
-          <w:szCs w:val="20"/>
-          <w:lang w:eastAsia="fr-FR"/>
-        </w:rPr>
-        <w:t>View</w:t>
-      </w:r>
-      <w:proofErr w:type="spellEnd"/>
-      <w:r>
-        <w:rPr>
-          <w:rFonts w:ascii="Courier New" w:eastAsia="Times New Roman" w:hAnsi="Courier New" w:cs="Courier New"/>
-          <w:sz w:val="20"/>
-          <w:szCs w:val="20"/>
-          <w:lang w:eastAsia="fr-FR"/>
-        </w:rPr>
-        <w:t xml:space="preserve"> Activity</w:t>
+        <w:t>27/04 : Refactoring the two activity into a single View Activity</w:t>
       </w:r>
       <w:r>
         <w:rPr>
@@ -2769,27 +1726,7 @@
           <w:szCs w:val="20"/>
           <w:lang w:eastAsia="fr-FR"/>
         </w:rPr>
-        <w:t xml:space="preserve">Il fallait aller dans « Gestion de l’ordinateur » puis aller dans la configuration du réseau « SQL server » puis protocole pour SQLEXPRESS, TCP/IP et mettre à </w:t>
-      </w:r>
-      <w:proofErr w:type="spellStart"/>
-      <w:r>
-        <w:rPr>
-          <w:rFonts w:ascii="Courier New" w:eastAsia="Times New Roman" w:hAnsi="Courier New" w:cs="Courier New"/>
-          <w:sz w:val="20"/>
-          <w:szCs w:val="20"/>
-          <w:lang w:eastAsia="fr-FR"/>
-        </w:rPr>
-        <w:t>null</w:t>
-      </w:r>
-      <w:proofErr w:type="spellEnd"/>
-      <w:r>
-        <w:rPr>
-          <w:rFonts w:ascii="Courier New" w:eastAsia="Times New Roman" w:hAnsi="Courier New" w:cs="Courier New"/>
-          <w:sz w:val="20"/>
-          <w:szCs w:val="20"/>
-          <w:lang w:eastAsia="fr-FR"/>
-        </w:rPr>
-        <w:t xml:space="preserve"> la valeur de ports TCP dynamique </w:t>
+        <w:t xml:space="preserve">Il fallait aller dans « Gestion de l’ordinateur » puis aller dans la configuration du réseau « SQL server » puis protocole pour SQLEXPRESS, TCP/IP et mettre à null la valeur de ports TCP dynamique </w:t>
       </w:r>
       <w:r>
         <w:rPr>
@@ -2823,17 +1760,8 @@
         </w:rPr>
       </w:pPr>
       <w:r>
-        <w:t xml:space="preserve">02/05 : travail sur le </w:t>
-      </w:r>
-      <w:proofErr w:type="spellStart"/>
-      <w:r>
-        <w:t>hashage</w:t>
-      </w:r>
-      <w:proofErr w:type="spellEnd"/>
-      <w:r>
-        <w:t xml:space="preserve"> du mot de passe par le protocole MD5 lors de la connexion. Le problème est que le mot de passe entré par l’utilisateur que je hash via la méthode </w:t>
-      </w:r>
-      <w:proofErr w:type="spellStart"/>
+        <w:t xml:space="preserve">02/05 : travail sur le hashage du mot de passe par le protocole MD5 lors de la connexion. Le problème est que le mot de passe entré par l’utilisateur que je hash via la méthode </w:t>
+      </w:r>
       <w:r>
         <w:rPr>
           <w:color w:val="000000"/>
@@ -2841,7 +1769,6 @@
         </w:rPr>
         <w:t>hashPassword</w:t>
       </w:r>
-      <w:proofErr w:type="spellEnd"/>
       <w:r>
         <w:rPr>
           <w:color w:val="000000"/>
@@ -2861,23 +1788,7 @@
           <w:color w:val="000000"/>
           <w:shd w:val="clear" w:color="auto" w:fill="E4E4FF"/>
         </w:rPr>
-        <w:t xml:space="preserve"> pas exactement comme il l’est dans la </w:t>
-      </w:r>
-      <w:proofErr w:type="gramStart"/>
-      <w:r>
-        <w:rPr>
-          <w:color w:val="000000"/>
-          <w:shd w:val="clear" w:color="auto" w:fill="E4E4FF"/>
-        </w:rPr>
-        <w:t>BDD..</w:t>
-      </w:r>
-      <w:proofErr w:type="gramEnd"/>
-      <w:r>
-        <w:rPr>
-          <w:color w:val="000000"/>
-          <w:shd w:val="clear" w:color="auto" w:fill="E4E4FF"/>
-        </w:rPr>
-        <w:t xml:space="preserve"> On a </w:t>
+        <w:t xml:space="preserve"> pas exactement comme il l’est dans la BDD.. On a </w:t>
       </w:r>
       <w:r>
         <w:rPr>
@@ -2930,21 +1841,12 @@
         </w:rPr>
         <w:t xml:space="preserve"> lequel était le bon. C’était celui de la base de données. </w:t>
       </w:r>
-      <w:proofErr w:type="gramStart"/>
       <w:r>
         <w:rPr>
           <w:color w:val="000000"/>
           <w:shd w:val="clear" w:color="auto" w:fill="E4E4FF"/>
         </w:rPr>
-        <w:t>Le soucis</w:t>
-      </w:r>
-      <w:proofErr w:type="gramEnd"/>
-      <w:r>
-        <w:rPr>
-          <w:color w:val="000000"/>
-          <w:shd w:val="clear" w:color="auto" w:fill="E4E4FF"/>
-        </w:rPr>
-        <w:t xml:space="preserve"> provenait de la :</w:t>
+        <w:t>Le soucis provenait de la :</w:t>
       </w:r>
     </w:p>
     <w:p>
@@ -2992,7 +1894,6 @@
                 <w:lang w:eastAsia="fr-FR"/>
               </w:rPr>
             </w:pPr>
-            <w:proofErr w:type="spellStart"/>
             <w:r>
               <w:rPr>
                 <w:rFonts w:ascii="Times New Roman" w:eastAsia="Times New Roman" w:hAnsi="Times New Roman" w:cs="Times New Roman"/>
@@ -3000,57 +1901,7 @@
                 <w:szCs w:val="24"/>
                 <w:lang w:eastAsia="fr-FR"/>
               </w:rPr>
-              <w:t>StringBuffer</w:t>
-            </w:r>
-            <w:proofErr w:type="spellEnd"/>
-            <w:r>
-              <w:rPr>
-                <w:rFonts w:ascii="Times New Roman" w:eastAsia="Times New Roman" w:hAnsi="Times New Roman" w:cs="Times New Roman"/>
-                <w:sz w:val="24"/>
-                <w:szCs w:val="24"/>
-                <w:lang w:eastAsia="fr-FR"/>
-              </w:rPr>
-              <w:t xml:space="preserve"> </w:t>
-            </w:r>
-            <w:proofErr w:type="spellStart"/>
-            <w:r>
-              <w:rPr>
-                <w:rFonts w:ascii="Times New Roman" w:eastAsia="Times New Roman" w:hAnsi="Times New Roman" w:cs="Times New Roman"/>
-                <w:sz w:val="24"/>
-                <w:szCs w:val="24"/>
-                <w:lang w:eastAsia="fr-FR"/>
-              </w:rPr>
-              <w:t>sb</w:t>
-            </w:r>
-            <w:proofErr w:type="spellEnd"/>
-            <w:r>
-              <w:rPr>
-                <w:rFonts w:ascii="Times New Roman" w:eastAsia="Times New Roman" w:hAnsi="Times New Roman" w:cs="Times New Roman"/>
-                <w:sz w:val="24"/>
-                <w:szCs w:val="24"/>
-                <w:lang w:eastAsia="fr-FR"/>
-              </w:rPr>
-              <w:t xml:space="preserve"> = new </w:t>
-            </w:r>
-            <w:proofErr w:type="spellStart"/>
-            <w:r>
-              <w:rPr>
-                <w:rFonts w:ascii="Times New Roman" w:eastAsia="Times New Roman" w:hAnsi="Times New Roman" w:cs="Times New Roman"/>
-                <w:sz w:val="24"/>
-                <w:szCs w:val="24"/>
-                <w:lang w:eastAsia="fr-FR"/>
-              </w:rPr>
-              <w:t>StringBuffer</w:t>
-            </w:r>
-            <w:proofErr w:type="spellEnd"/>
-            <w:r>
-              <w:rPr>
-                <w:rFonts w:ascii="Times New Roman" w:eastAsia="Times New Roman" w:hAnsi="Times New Roman" w:cs="Times New Roman"/>
-                <w:sz w:val="24"/>
-                <w:szCs w:val="24"/>
-                <w:lang w:eastAsia="fr-FR"/>
-              </w:rPr>
-              <w:t>();</w:t>
+              <w:t>StringBuffer sb = new StringBuffer();</w:t>
             </w:r>
           </w:p>
         </w:tc>
@@ -3133,27 +1984,7 @@
                 <w:szCs w:val="24"/>
                 <w:lang w:eastAsia="fr-FR"/>
               </w:rPr>
-              <w:t xml:space="preserve">for(byte b1 : </w:t>
-            </w:r>
-            <w:proofErr w:type="spellStart"/>
-            <w:r>
-              <w:rPr>
-                <w:rFonts w:ascii="Times New Roman" w:eastAsia="Times New Roman" w:hAnsi="Times New Roman" w:cs="Times New Roman"/>
-                <w:sz w:val="24"/>
-                <w:szCs w:val="24"/>
-                <w:lang w:eastAsia="fr-FR"/>
-              </w:rPr>
-              <w:t>byteTable</w:t>
-            </w:r>
-            <w:proofErr w:type="spellEnd"/>
-            <w:r>
-              <w:rPr>
-                <w:rFonts w:ascii="Times New Roman" w:eastAsia="Times New Roman" w:hAnsi="Times New Roman" w:cs="Times New Roman"/>
-                <w:sz w:val="24"/>
-                <w:szCs w:val="24"/>
-                <w:lang w:eastAsia="fr-FR"/>
-              </w:rPr>
-              <w:t>){</w:t>
+              <w:t>for(byte b1 : byteTable){</w:t>
             </w:r>
           </w:p>
         </w:tc>
@@ -3229,7 +2060,6 @@
                 <w:lang w:eastAsia="fr-FR"/>
               </w:rPr>
             </w:pPr>
-            <w:proofErr w:type="spellStart"/>
             <w:r>
               <w:rPr>
                 <w:rFonts w:ascii="Times New Roman" w:eastAsia="Times New Roman" w:hAnsi="Times New Roman" w:cs="Times New Roman"/>
@@ -3237,57 +2067,7 @@
                 <w:szCs w:val="24"/>
                 <w:lang w:eastAsia="fr-FR"/>
               </w:rPr>
-              <w:t>sb.append</w:t>
-            </w:r>
-            <w:proofErr w:type="spellEnd"/>
-            <w:r>
-              <w:rPr>
-                <w:rFonts w:ascii="Times New Roman" w:eastAsia="Times New Roman" w:hAnsi="Times New Roman" w:cs="Times New Roman"/>
-                <w:sz w:val="24"/>
-                <w:szCs w:val="24"/>
-                <w:lang w:eastAsia="fr-FR"/>
-              </w:rPr>
-              <w:t>(</w:t>
-            </w:r>
-            <w:proofErr w:type="spellStart"/>
-            <w:r>
-              <w:rPr>
-                <w:rFonts w:ascii="Times New Roman" w:eastAsia="Times New Roman" w:hAnsi="Times New Roman" w:cs="Times New Roman"/>
-                <w:sz w:val="24"/>
-                <w:szCs w:val="24"/>
-                <w:lang w:eastAsia="fr-FR"/>
-              </w:rPr>
-              <w:t>Integer.toHexString</w:t>
-            </w:r>
-            <w:proofErr w:type="spellEnd"/>
-            <w:r>
-              <w:rPr>
-                <w:rFonts w:ascii="Times New Roman" w:eastAsia="Times New Roman" w:hAnsi="Times New Roman" w:cs="Times New Roman"/>
-                <w:sz w:val="24"/>
-                <w:szCs w:val="24"/>
-                <w:lang w:eastAsia="fr-FR"/>
-              </w:rPr>
-              <w:t>(b1 &amp; 0xff).</w:t>
-            </w:r>
-            <w:proofErr w:type="spellStart"/>
-            <w:r>
-              <w:rPr>
-                <w:rFonts w:ascii="Times New Roman" w:eastAsia="Times New Roman" w:hAnsi="Times New Roman" w:cs="Times New Roman"/>
-                <w:sz w:val="24"/>
-                <w:szCs w:val="24"/>
-                <w:lang w:eastAsia="fr-FR"/>
-              </w:rPr>
-              <w:t>toString</w:t>
-            </w:r>
-            <w:proofErr w:type="spellEnd"/>
-            <w:r>
-              <w:rPr>
-                <w:rFonts w:ascii="Times New Roman" w:eastAsia="Times New Roman" w:hAnsi="Times New Roman" w:cs="Times New Roman"/>
-                <w:sz w:val="24"/>
-                <w:szCs w:val="24"/>
-                <w:lang w:eastAsia="fr-FR"/>
-              </w:rPr>
-              <w:t>());</w:t>
+              <w:t>sb.append(Integer.toHexString(b1 &amp; 0xff).toString());</w:t>
             </w:r>
           </w:p>
         </w:tc>
@@ -3381,50 +2161,14 @@
           <w:iCs/>
           <w:color w:val="808080"/>
         </w:rPr>
-        <w:t>//</w:t>
-      </w:r>
-      <w:proofErr w:type="spellStart"/>
+        <w:t>//Converts message digest value in base 16 (hex)</w:t>
+      </w:r>
       <w:r>
         <w:rPr>
           <w:i/>
           <w:iCs/>
           <w:color w:val="808080"/>
         </w:rPr>
-        <w:t>Converts</w:t>
-      </w:r>
-      <w:proofErr w:type="spellEnd"/>
-      <w:r>
-        <w:rPr>
-          <w:i/>
-          <w:iCs/>
-          <w:color w:val="808080"/>
-        </w:rPr>
-        <w:t xml:space="preserve"> message digest value in base 16 (</w:t>
-      </w:r>
-      <w:proofErr w:type="spellStart"/>
-      <w:r>
-        <w:rPr>
-          <w:i/>
-          <w:iCs/>
-          <w:color w:val="808080"/>
-        </w:rPr>
-        <w:t>hex</w:t>
-      </w:r>
-      <w:proofErr w:type="spellEnd"/>
-      <w:r>
-        <w:rPr>
-          <w:i/>
-          <w:iCs/>
-          <w:color w:val="808080"/>
-        </w:rPr>
-        <w:t>)</w:t>
-      </w:r>
-      <w:r>
-        <w:rPr>
-          <w:i/>
-          <w:iCs/>
-          <w:color w:val="808080"/>
-        </w:rPr>
         <w:br/>
       </w:r>
       <w:r>
@@ -3441,19 +2185,11 @@
         </w:rPr>
         <w:t xml:space="preserve">new </w:t>
       </w:r>
-      <w:proofErr w:type="spellStart"/>
-      <w:r>
-        <w:rPr>
-          <w:color w:val="000000"/>
-        </w:rPr>
-        <w:t>BigInteger</w:t>
-      </w:r>
-      <w:proofErr w:type="spellEnd"/>
-      <w:r>
-        <w:rPr>
-          <w:color w:val="000000"/>
-        </w:rPr>
-        <w:t>(</w:t>
+      <w:r>
+        <w:rPr>
+          <w:color w:val="000000"/>
+        </w:rPr>
+        <w:t>BigInteger(</w:t>
       </w:r>
       <w:r>
         <w:rPr>
@@ -3465,35 +2201,7 @@
         <w:rPr>
           <w:color w:val="000000"/>
         </w:rPr>
-        <w:t xml:space="preserve">, </w:t>
-      </w:r>
-      <w:proofErr w:type="spellStart"/>
-      <w:r>
-        <w:rPr>
-          <w:color w:val="000000"/>
-        </w:rPr>
-        <w:t>digest.digest</w:t>
-      </w:r>
-      <w:proofErr w:type="spellEnd"/>
-      <w:r>
-        <w:rPr>
-          <w:color w:val="000000"/>
-        </w:rPr>
-        <w:t>()).</w:t>
-      </w:r>
-      <w:proofErr w:type="spellStart"/>
-      <w:r>
-        <w:rPr>
-          <w:color w:val="000000"/>
-        </w:rPr>
-        <w:t>toString</w:t>
-      </w:r>
-      <w:proofErr w:type="spellEnd"/>
-      <w:r>
-        <w:rPr>
-          <w:color w:val="000000"/>
-        </w:rPr>
-        <w:t>(</w:t>
+        <w:t>, digest.digest()).toString(</w:t>
       </w:r>
       <w:r>
         <w:rPr>
@@ -3540,35 +2248,7 @@
         <w:rPr>
           <w:color w:val="000000"/>
         </w:rPr>
-        <w:t xml:space="preserve">Le fait de remplacer le </w:t>
-      </w:r>
-      <w:proofErr w:type="spellStart"/>
-      <w:r>
-        <w:rPr>
-          <w:color w:val="000000"/>
-        </w:rPr>
-        <w:t>StringBuffer</w:t>
-      </w:r>
-      <w:proofErr w:type="spellEnd"/>
-      <w:r>
-        <w:rPr>
-          <w:color w:val="000000"/>
-        </w:rPr>
-        <w:t xml:space="preserve"> par un </w:t>
-      </w:r>
-      <w:proofErr w:type="spellStart"/>
-      <w:r>
-        <w:rPr>
-          <w:color w:val="000000"/>
-        </w:rPr>
-        <w:t>BigInteger</w:t>
-      </w:r>
-      <w:proofErr w:type="spellEnd"/>
-      <w:r>
-        <w:rPr>
-          <w:color w:val="000000"/>
-        </w:rPr>
-        <w:t xml:space="preserve"> a été déterminant.</w:t>
+        <w:t>Le fait de remplacer le StringBuffer par un BigInteger a été déterminant.</w:t>
       </w:r>
     </w:p>
     <w:p>
@@ -3642,75 +2322,27 @@
         </w:rPr>
         <w:t xml:space="preserve">Problème : j’utilisais </w:t>
       </w:r>
-      <w:proofErr w:type="spellStart"/>
       <w:r>
         <w:rPr>
           <w:i/>
           <w:iCs/>
           <w:color w:val="808080"/>
         </w:rPr>
-        <w:t>informUser</w:t>
-      </w:r>
-      <w:proofErr w:type="spellEnd"/>
+        <w:t>informUser = R.string.Password_failure;</w:t>
+      </w:r>
+      <w:r>
+        <w:rPr>
+          <w:color w:val="000000"/>
+        </w:rPr>
+        <w:t xml:space="preserve"> pour récupérer une chaine dans les ressources au sein du code java, ce qui déclenchait une erreur car </w:t>
+      </w:r>
       <w:r>
         <w:rPr>
           <w:i/>
           <w:iCs/>
           <w:color w:val="808080"/>
         </w:rPr>
-        <w:t xml:space="preserve"> = </w:t>
-      </w:r>
-      <w:proofErr w:type="spellStart"/>
-      <w:proofErr w:type="gramStart"/>
-      <w:r>
-        <w:rPr>
-          <w:i/>
-          <w:iCs/>
-          <w:color w:val="808080"/>
-        </w:rPr>
-        <w:t>R.string</w:t>
-      </w:r>
-      <w:proofErr w:type="gramEnd"/>
-      <w:r>
-        <w:rPr>
-          <w:i/>
-          <w:iCs/>
-          <w:color w:val="808080"/>
-        </w:rPr>
-        <w:t>.Password_failure</w:t>
-      </w:r>
-      <w:proofErr w:type="spellEnd"/>
-      <w:r>
-        <w:rPr>
-          <w:i/>
-          <w:iCs/>
-          <w:color w:val="808080"/>
-        </w:rPr>
-        <w:t>;</w:t>
-      </w:r>
-      <w:r>
-        <w:rPr>
-          <w:color w:val="000000"/>
-        </w:rPr>
-        <w:t xml:space="preserve"> pour récupérer une chaine dans les ressources au sein du code java, ce qui déclenchait une erreur car </w:t>
-      </w:r>
-      <w:proofErr w:type="spellStart"/>
-      <w:r>
-        <w:rPr>
-          <w:i/>
-          <w:iCs/>
-          <w:color w:val="808080"/>
-        </w:rPr>
-        <w:t>R.string.Password_failure</w:t>
-      </w:r>
-      <w:proofErr w:type="spellEnd"/>
-      <w:r>
-        <w:rPr>
-          <w:i/>
-          <w:iCs/>
-          <w:color w:val="808080"/>
-        </w:rPr>
-        <w:t xml:space="preserve"> est considéré comme un entier par java. J’ai donc plutôt utilisé </w:t>
+        <w:t xml:space="preserve">R.string.Password_failure est considéré comme un entier par java. J’ai donc plutôt utilisé </w:t>
       </w:r>
     </w:p>
     <w:p>
@@ -3721,8 +2353,6 @@
           <w:color w:val="000000"/>
         </w:rPr>
       </w:pPr>
-      <w:proofErr w:type="spellStart"/>
-      <w:proofErr w:type="gramStart"/>
       <w:r>
         <w:rPr>
           <w:color w:val="000000"/>
@@ -3730,48 +2360,11 @@
         </w:rPr>
         <w:t>informUser</w:t>
       </w:r>
-      <w:proofErr w:type="spellEnd"/>
-      <w:proofErr w:type="gramEnd"/>
-      <w:r>
-        <w:rPr>
-          <w:color w:val="000000"/>
-        </w:rPr>
-        <w:t xml:space="preserve"> =</w:t>
-      </w:r>
-      <w:proofErr w:type="spellStart"/>
-      <w:r>
-        <w:rPr>
-          <w:color w:val="000000"/>
-        </w:rPr>
-        <w:t>getResources</w:t>
-      </w:r>
-      <w:proofErr w:type="spellEnd"/>
-      <w:r>
-        <w:rPr>
-          <w:color w:val="000000"/>
-        </w:rPr>
-        <w:t>().</w:t>
-      </w:r>
-      <w:proofErr w:type="spellStart"/>
-      <w:r>
-        <w:rPr>
-          <w:color w:val="000000"/>
-        </w:rPr>
-        <w:t>getString</w:t>
-      </w:r>
-      <w:proofErr w:type="spellEnd"/>
-      <w:r>
-        <w:rPr>
-          <w:color w:val="000000"/>
-        </w:rPr>
-        <w:t>(</w:t>
-      </w:r>
-      <w:proofErr w:type="spellStart"/>
-      <w:r>
-        <w:rPr>
-          <w:color w:val="000000"/>
-        </w:rPr>
-        <w:t>R.string.</w:t>
+      <w:r>
+        <w:rPr>
+          <w:color w:val="000000"/>
+        </w:rPr>
+        <w:t xml:space="preserve"> =getResources().getString(R.string.</w:t>
       </w:r>
       <w:r>
         <w:rPr>
@@ -3783,7 +2376,6 @@
         </w:rPr>
         <w:t>Password_failure</w:t>
       </w:r>
-      <w:proofErr w:type="spellEnd"/>
       <w:r>
         <w:rPr>
           <w:color w:val="000000"/>
@@ -3799,47 +2391,11 @@
           <w:color w:val="000000"/>
         </w:rPr>
       </w:pPr>
-      <w:proofErr w:type="gramStart"/>
-      <w:r>
-        <w:rPr>
-          <w:color w:val="000000"/>
-        </w:rPr>
-        <w:t>ce</w:t>
-      </w:r>
-      <w:proofErr w:type="gramEnd"/>
-      <w:r>
-        <w:rPr>
-          <w:color w:val="000000"/>
-        </w:rPr>
-        <w:t xml:space="preserve"> qui fait bien ce que je désirais, c’est-à-dire mettre le string « </w:t>
-      </w:r>
-      <w:proofErr w:type="spellStart"/>
-      <w:r>
-        <w:rPr>
-          <w:color w:val="000000"/>
-        </w:rPr>
-        <w:t>Password_failure</w:t>
-      </w:r>
-      <w:proofErr w:type="spellEnd"/>
-      <w:r>
-        <w:rPr>
-          <w:color w:val="000000"/>
-        </w:rPr>
-        <w:t xml:space="preserve"> » dans </w:t>
-      </w:r>
-      <w:proofErr w:type="spellStart"/>
-      <w:r>
-        <w:rPr>
-          <w:color w:val="000000"/>
-        </w:rPr>
-        <w:t>informUser</w:t>
-      </w:r>
-      <w:proofErr w:type="spellEnd"/>
-      <w:r>
-        <w:rPr>
-          <w:color w:val="000000"/>
-        </w:rPr>
-        <w:t>.</w:t>
+      <w:r>
+        <w:rPr>
+          <w:color w:val="000000"/>
+        </w:rPr>
+        <w:t>ce qui fait bien ce que je désirais, c’est-à-dire mettre le string « Password_failure » dans informUser.</w:t>
       </w:r>
     </w:p>
     <w:p>
@@ -3891,19 +2447,11 @@
           <w:color w:val="000000"/>
         </w:rPr>
       </w:pPr>
-      <w:proofErr w:type="spellStart"/>
-      <w:r>
-        <w:rPr>
-          <w:color w:val="000000"/>
-        </w:rPr>
-        <w:t>library</w:t>
-      </w:r>
-      <w:proofErr w:type="spellEnd"/>
-      <w:r>
-        <w:rPr>
-          <w:color w:val="000000"/>
-        </w:rPr>
-        <w:t xml:space="preserve"> : </w:t>
+      <w:r>
+        <w:rPr>
+          <w:color w:val="000000"/>
+        </w:rPr>
+        <w:t xml:space="preserve">library : </w:t>
       </w:r>
       <w:hyperlink r:id="rId11" w:history="1">
         <w:r>
@@ -3941,21 +2489,7 @@
         <w:rPr>
           <w:color w:val="000000"/>
         </w:rPr>
-        <w:t xml:space="preserve">Android </w:t>
-      </w:r>
-      <w:proofErr w:type="spellStart"/>
-      <w:r>
-        <w:rPr>
-          <w:color w:val="000000"/>
-        </w:rPr>
-        <w:t>Asynchronous</w:t>
-      </w:r>
-      <w:proofErr w:type="spellEnd"/>
-      <w:r>
-        <w:rPr>
-          <w:color w:val="000000"/>
-        </w:rPr>
-        <w:t xml:space="preserve"> Http Client</w:t>
+        <w:t>Android Asynchronous Http Client</w:t>
       </w:r>
       <w:r>
         <w:rPr>
@@ -3999,24 +2533,1579 @@
         <w:rPr>
           <w:color w:val="000000"/>
         </w:rPr>
-        <w:t xml:space="preserve">. Récupération de données depuis le Service Web. Remplissage d’une liste à partir de ces données </w:t>
-      </w:r>
-      <w:proofErr w:type="spellStart"/>
-      <w:r>
-        <w:rPr>
-          <w:color w:val="000000"/>
-        </w:rPr>
-        <w:t>Json</w:t>
-      </w:r>
-      <w:proofErr w:type="spellEnd"/>
-      <w:r>
-        <w:rPr>
-          <w:color w:val="000000"/>
-        </w:rPr>
-        <w:t>.</w:t>
-      </w:r>
+        <w:t>. Récupération de données depuis le Service Web. Remplissage d’une liste à partir de ces données Json.</w:t>
+      </w:r>
+    </w:p>
+    <w:p>
+      <w:pPr>
+        <w:pStyle w:val="PrformatHTML"/>
+        <w:shd w:val="clear" w:color="auto" w:fill="FFFFFF"/>
+        <w:rPr>
+          <w:color w:val="000000"/>
+        </w:rPr>
+      </w:pPr>
+    </w:p>
+    <w:p>
+      <w:pPr>
+        <w:pStyle w:val="PrformatHTML"/>
+        <w:shd w:val="clear" w:color="auto" w:fill="FFFFFF"/>
+        <w:rPr>
+          <w:color w:val="000000"/>
+        </w:rPr>
+      </w:pPr>
+      <w:r>
+        <w:rPr>
+          <w:color w:val="000000"/>
+        </w:rPr>
+        <w:t xml:space="preserve">09/05 : comparaison voir tableau </w:t>
+      </w:r>
+      <w:r>
+        <w:rPr>
+          <w:color w:val="000000"/>
+        </w:rPr>
+        <w:t xml:space="preserve">  </w:t>
+      </w:r>
+      <w:r>
+        <w:rPr>
+          <w:color w:val="000000"/>
+        </w:rPr>
+        <w:t>link :</w:t>
+      </w:r>
+      <w:r>
+        <w:rPr>
+          <w:color w:val="000000"/>
+        </w:rPr>
+        <w:t>https://www.youtube.com/watch?v=_7r_vdwmW0o#t=25.883208</w:t>
+      </w:r>
+    </w:p>
+    <w:p>
+      <w:pPr>
+        <w:pStyle w:val="PrformatHTML"/>
+        <w:shd w:val="clear" w:color="auto" w:fill="FFFFFF"/>
+        <w:rPr>
+          <w:color w:val="000000"/>
+        </w:rPr>
+      </w:pPr>
+      <w:r>
+        <w:rPr>
+          <w:color w:val="000000"/>
+        </w:rPr>
+        <w:t>Pas possible de se connecter (.connect) au WebService car il faut l’exécuter en tache de fond. Android le bloque par défaut pour ne pas qu’il bloque le thread UI</w:t>
+      </w:r>
+    </w:p>
+    <w:p>
+      <w:pPr>
+        <w:pStyle w:val="PrformatHTML"/>
+        <w:shd w:val="clear" w:color="auto" w:fill="FFFFFF"/>
+        <w:rPr>
+          <w:color w:val="000000"/>
+        </w:rPr>
+      </w:pPr>
+    </w:p>
+    <w:p>
+      <w:pPr>
+        <w:pStyle w:val="PrformatHTML"/>
+        <w:shd w:val="clear" w:color="auto" w:fill="FFFFFF"/>
+        <w:rPr>
+          <w:color w:val="000000"/>
+        </w:rPr>
+      </w:pPr>
+    </w:p>
+    <w:p>
+      <w:pPr>
+        <w:pStyle w:val="PrformatHTML"/>
+        <w:shd w:val="clear" w:color="auto" w:fill="FFFFFF"/>
+        <w:rPr>
+          <w:color w:val="000000"/>
+        </w:rPr>
+      </w:pPr>
+      <w:r>
+        <w:rPr>
+          <w:color w:val="000000"/>
+        </w:rPr>
+        <w:t>Asynctask</w:t>
+      </w:r>
+    </w:p>
+    <w:p>
+      <w:pPr>
+        <w:pStyle w:val="PrformatHTML"/>
+        <w:shd w:val="clear" w:color="auto" w:fill="FFFFFF"/>
+        <w:rPr>
+          <w:color w:val="000000"/>
+        </w:rPr>
+      </w:pPr>
+      <w:hyperlink r:id="rId13" w:history="1">
+        <w:r>
+          <w:rPr>
+            <w:rStyle w:val="Lienhypertexte"/>
+          </w:rPr>
+          <w:t>http://stackoverflow.com/questions/19624193/how-to-handle-return-value-from-asynctask</w:t>
+        </w:r>
+      </w:hyperlink>
+    </w:p>
+    <w:p>
+      <w:pPr>
+        <w:pStyle w:val="PrformatHTML"/>
+        <w:shd w:val="clear" w:color="auto" w:fill="FFFFFF"/>
+        <w:rPr>
+          <w:color w:val="000000"/>
+        </w:rPr>
+      </w:pPr>
+      <w:hyperlink r:id="rId14" w:history="1">
+        <w:r>
+          <w:rPr>
+            <w:rStyle w:val="Lienhypertexte"/>
+          </w:rPr>
+          <w:t>http://stackoverflow.com/questions/12575068/how-to-get-the-result-of-onpostexecute-to-main-activity-because-asynctask-is-a</w:t>
+        </w:r>
+      </w:hyperlink>
+    </w:p>
+    <w:p>
+      <w:pPr>
+        <w:pStyle w:val="PrformatHTML"/>
+        <w:shd w:val="clear" w:color="auto" w:fill="FFFFFF"/>
+        <w:rPr>
+          <w:color w:val="000000"/>
+        </w:rPr>
+      </w:pPr>
       <w:bookmarkStart w:id="0" w:name="_GoBack"/>
       <w:bookmarkEnd w:id="0"/>
+    </w:p>
+    <w:p>
+      <w:pPr>
+        <w:pStyle w:val="PrformatHTML"/>
+        <w:shd w:val="clear" w:color="auto" w:fill="FFFFFF"/>
+        <w:rPr>
+          <w:color w:val="000000"/>
+        </w:rPr>
+      </w:pPr>
+    </w:p>
+    <w:p>
+      <w:pPr>
+        <w:pStyle w:val="PrformatHTML"/>
+        <w:shd w:val="clear" w:color="auto" w:fill="FFFFFF"/>
+        <w:rPr>
+          <w:color w:val="000000"/>
+        </w:rPr>
+      </w:pPr>
+    </w:p>
+    <w:tbl>
+      <w:tblPr>
+        <w:tblW w:w="0" w:type="auto"/>
+        <w:tblCellSpacing w:w="15" w:type="dxa"/>
+        <w:tblCellMar>
+          <w:top w:w="15" w:type="dxa"/>
+          <w:left w:w="15" w:type="dxa"/>
+          <w:bottom w:w="15" w:type="dxa"/>
+          <w:right w:w="15" w:type="dxa"/>
+        </w:tblCellMar>
+        <w:tblLook w:val="04A0" w:firstRow="1" w:lastRow="0" w:firstColumn="1" w:lastColumn="0" w:noHBand="0" w:noVBand="1"/>
+      </w:tblPr>
+      <w:tblGrid>
+        <w:gridCol w:w="976"/>
+        <w:gridCol w:w="8096"/>
+      </w:tblGrid>
+      <w:tr>
+        <w:trPr>
+          <w:tblCellSpacing w:w="15" w:type="dxa"/>
+        </w:trPr>
+        <w:tc>
+          <w:tcPr>
+            <w:tcW w:w="0" w:type="auto"/>
+            <w:vAlign w:val="center"/>
+            <w:hideMark/>
+          </w:tcPr>
+          <w:p>
+            <w:r>
+              <w:rPr>
+                <w:rStyle w:val="vote-count-post"/>
+              </w:rPr>
+              <w:t>363</w:t>
+            </w:r>
+            <w:r>
+              <w:t xml:space="preserve"> down vote </w:t>
+            </w:r>
+            <w:r>
+              <w:rPr>
+                <w:rStyle w:val="vote-accepted-on"/>
+              </w:rPr>
+              <w:t>accepted</w:t>
+            </w:r>
+            <w:r>
+              <w:t xml:space="preserve"> </w:t>
+            </w:r>
+          </w:p>
+          <w:p>
+            <w:r>
+              <w:rPr>
+                <w:rStyle w:val="bounty-award"/>
+              </w:rPr>
+              <w:t>+50</w:t>
+            </w:r>
+          </w:p>
+        </w:tc>
+        <w:tc>
+          <w:tcPr>
+            <w:tcW w:w="0" w:type="auto"/>
+            <w:vAlign w:val="center"/>
+            <w:hideMark/>
+          </w:tcPr>
+          <w:p>
+            <w:pPr>
+              <w:pStyle w:val="NormalWeb"/>
+            </w:pPr>
+            <w:r>
+              <w:t>Google's Android Documentation Says that :</w:t>
+            </w:r>
+          </w:p>
+          <w:p>
+            <w:pPr>
+              <w:pStyle w:val="NormalWeb"/>
+            </w:pPr>
+            <w:r>
+              <w:t>An asynchronous task is defined by 3 generic types, called Params, Progress and Result, and 4 steps, called onPreExecute, doInBackground, onProgressUpdate and onPostExecute.</w:t>
+            </w:r>
+          </w:p>
+          <w:p>
+            <w:pPr>
+              <w:pStyle w:val="NormalWeb"/>
+            </w:pPr>
+            <w:r>
+              <w:t xml:space="preserve">AsyncTask's generic types : </w:t>
+            </w:r>
+          </w:p>
+          <w:p>
+            <w:pPr>
+              <w:pStyle w:val="NormalWeb"/>
+            </w:pPr>
+            <w:r>
+              <w:t>The three types used by an asynchronous task are the following:</w:t>
+            </w:r>
+          </w:p>
+          <w:p>
+            <w:pPr>
+              <w:pStyle w:val="PrformatHTML"/>
+              <w:rPr>
+                <w:rStyle w:val="pln"/>
+              </w:rPr>
+            </w:pPr>
+            <w:r>
+              <w:rPr>
+                <w:rStyle w:val="typ"/>
+              </w:rPr>
+              <w:t>Params</w:t>
+            </w:r>
+            <w:r>
+              <w:rPr>
+                <w:rStyle w:val="pun"/>
+              </w:rPr>
+              <w:t>,</w:t>
+            </w:r>
+            <w:r>
+              <w:rPr>
+                <w:rStyle w:val="pln"/>
+              </w:rPr>
+              <w:t xml:space="preserve"> the type of the parameters sent to the task upon execution</w:t>
+            </w:r>
+            <w:r>
+              <w:rPr>
+                <w:rStyle w:val="pun"/>
+              </w:rPr>
+              <w:t>.</w:t>
+            </w:r>
+          </w:p>
+          <w:p>
+            <w:pPr>
+              <w:pStyle w:val="PrformatHTML"/>
+              <w:rPr>
+                <w:rStyle w:val="pln"/>
+              </w:rPr>
+            </w:pPr>
+            <w:r>
+              <w:rPr>
+                <w:rStyle w:val="typ"/>
+              </w:rPr>
+              <w:t>Progress</w:t>
+            </w:r>
+            <w:r>
+              <w:rPr>
+                <w:rStyle w:val="pun"/>
+              </w:rPr>
+              <w:t>,</w:t>
+            </w:r>
+            <w:r>
+              <w:rPr>
+                <w:rStyle w:val="pln"/>
+              </w:rPr>
+              <w:t xml:space="preserve"> the type of the progress units published during the background computation</w:t>
+            </w:r>
+            <w:r>
+              <w:rPr>
+                <w:rStyle w:val="pun"/>
+              </w:rPr>
+              <w:t>.</w:t>
+            </w:r>
+          </w:p>
+          <w:p>
+            <w:pPr>
+              <w:pStyle w:val="PrformatHTML"/>
+            </w:pPr>
+            <w:r>
+              <w:rPr>
+                <w:rStyle w:val="typ"/>
+              </w:rPr>
+              <w:t>Result</w:t>
+            </w:r>
+            <w:r>
+              <w:rPr>
+                <w:rStyle w:val="pun"/>
+              </w:rPr>
+              <w:t>,</w:t>
+            </w:r>
+            <w:r>
+              <w:rPr>
+                <w:rStyle w:val="pln"/>
+              </w:rPr>
+              <w:t xml:space="preserve"> the type of the result of the background computation</w:t>
+            </w:r>
+            <w:r>
+              <w:rPr>
+                <w:rStyle w:val="pun"/>
+              </w:rPr>
+              <w:t>.</w:t>
+            </w:r>
+          </w:p>
+          <w:p>
+            <w:pPr>
+              <w:pStyle w:val="NormalWeb"/>
+            </w:pPr>
+            <w:r>
+              <w:t>Not all types are always used by an asynchronous task. To mark a type as unused, simply use the type Void:</w:t>
+            </w:r>
+          </w:p>
+          <w:p>
+            <w:pPr>
+              <w:pStyle w:val="PrformatHTML"/>
+            </w:pPr>
+            <w:r>
+              <w:rPr>
+                <w:rStyle w:val="pln"/>
+              </w:rPr>
+              <w:t xml:space="preserve"> </w:t>
+            </w:r>
+            <w:r>
+              <w:rPr>
+                <w:rStyle w:val="kwd"/>
+              </w:rPr>
+              <w:t>private</w:t>
+            </w:r>
+            <w:r>
+              <w:rPr>
+                <w:rStyle w:val="pln"/>
+              </w:rPr>
+              <w:t xml:space="preserve"> </w:t>
+            </w:r>
+            <w:r>
+              <w:rPr>
+                <w:rStyle w:val="kwd"/>
+              </w:rPr>
+              <w:t>class</w:t>
+            </w:r>
+            <w:r>
+              <w:rPr>
+                <w:rStyle w:val="pln"/>
+              </w:rPr>
+              <w:t xml:space="preserve"> </w:t>
+            </w:r>
+            <w:r>
+              <w:rPr>
+                <w:rStyle w:val="typ"/>
+              </w:rPr>
+              <w:t>MyTask</w:t>
+            </w:r>
+            <w:r>
+              <w:rPr>
+                <w:rStyle w:val="pln"/>
+              </w:rPr>
+              <w:t xml:space="preserve"> </w:t>
+            </w:r>
+            <w:r>
+              <w:rPr>
+                <w:rStyle w:val="kwd"/>
+              </w:rPr>
+              <w:t>extends</w:t>
+            </w:r>
+            <w:r>
+              <w:rPr>
+                <w:rStyle w:val="pln"/>
+              </w:rPr>
+              <w:t xml:space="preserve"> </w:t>
+            </w:r>
+            <w:r>
+              <w:rPr>
+                <w:rStyle w:val="typ"/>
+              </w:rPr>
+              <w:t>AsyncTask</w:t>
+            </w:r>
+            <w:r>
+              <w:rPr>
+                <w:rStyle w:val="pun"/>
+              </w:rPr>
+              <w:t>&lt;</w:t>
+            </w:r>
+            <w:r>
+              <w:rPr>
+                <w:rStyle w:val="typ"/>
+              </w:rPr>
+              <w:t>Void</w:t>
+            </w:r>
+            <w:r>
+              <w:rPr>
+                <w:rStyle w:val="pun"/>
+              </w:rPr>
+              <w:t>,</w:t>
+            </w:r>
+            <w:r>
+              <w:rPr>
+                <w:rStyle w:val="pln"/>
+              </w:rPr>
+              <w:t xml:space="preserve"> </w:t>
+            </w:r>
+            <w:r>
+              <w:rPr>
+                <w:rStyle w:val="typ"/>
+              </w:rPr>
+              <w:t>Void</w:t>
+            </w:r>
+            <w:r>
+              <w:rPr>
+                <w:rStyle w:val="pun"/>
+              </w:rPr>
+              <w:t>,</w:t>
+            </w:r>
+            <w:r>
+              <w:rPr>
+                <w:rStyle w:val="pln"/>
+              </w:rPr>
+              <w:t xml:space="preserve"> </w:t>
+            </w:r>
+            <w:r>
+              <w:rPr>
+                <w:rStyle w:val="typ"/>
+              </w:rPr>
+              <w:t>Void</w:t>
+            </w:r>
+            <w:r>
+              <w:rPr>
+                <w:rStyle w:val="pun"/>
+              </w:rPr>
+              <w:t>&gt;</w:t>
+            </w:r>
+            <w:r>
+              <w:rPr>
+                <w:rStyle w:val="pln"/>
+              </w:rPr>
+              <w:t xml:space="preserve"> </w:t>
+            </w:r>
+            <w:r>
+              <w:rPr>
+                <w:rStyle w:val="pun"/>
+              </w:rPr>
+              <w:t>{</w:t>
+            </w:r>
+            <w:r>
+              <w:rPr>
+                <w:rStyle w:val="pln"/>
+              </w:rPr>
+              <w:t xml:space="preserve"> </w:t>
+            </w:r>
+            <w:r>
+              <w:rPr>
+                <w:rStyle w:val="pun"/>
+              </w:rPr>
+              <w:t>...</w:t>
+            </w:r>
+            <w:r>
+              <w:rPr>
+                <w:rStyle w:val="pln"/>
+              </w:rPr>
+              <w:t xml:space="preserve"> </w:t>
+            </w:r>
+            <w:r>
+              <w:rPr>
+                <w:rStyle w:val="pun"/>
+              </w:rPr>
+              <w:t>}</w:t>
+            </w:r>
+          </w:p>
+          <w:p>
+            <w:pPr>
+              <w:pStyle w:val="NormalWeb"/>
+            </w:pPr>
+            <w:r>
+              <w:t xml:space="preserve">You Can further refer : </w:t>
+            </w:r>
+            <w:hyperlink r:id="rId15" w:history="1">
+              <w:r>
+                <w:rPr>
+                  <w:rStyle w:val="Lienhypertexte"/>
+                </w:rPr>
+                <w:t>http://developer.android.com/reference/android/os/AsyncTask.html</w:t>
+              </w:r>
+            </w:hyperlink>
+          </w:p>
+          <w:p>
+            <w:pPr>
+              <w:pStyle w:val="NormalWeb"/>
+            </w:pPr>
+            <w:r>
+              <w:t xml:space="preserve">Or You Can clear whats the role of AsyncTask by refering </w:t>
+            </w:r>
+            <w:hyperlink r:id="rId16" w:history="1">
+              <w:r>
+                <w:rPr>
+                  <w:rStyle w:val="Lienhypertexte"/>
+                </w:rPr>
+                <w:t>Sankar-Ganesh's Blog</w:t>
+              </w:r>
+            </w:hyperlink>
+          </w:p>
+          <w:p>
+            <w:pPr>
+              <w:pStyle w:val="Titre2"/>
+            </w:pPr>
+            <w:r>
+              <w:t>Well The structure of a typical AsyncTask class goes like :</w:t>
+            </w:r>
+          </w:p>
+          <w:p>
+            <w:pPr>
+              <w:pStyle w:val="PrformatHTML"/>
+              <w:rPr>
+                <w:rStyle w:val="pln"/>
+              </w:rPr>
+            </w:pPr>
+            <w:r>
+              <w:rPr>
+                <w:rStyle w:val="kwd"/>
+              </w:rPr>
+              <w:t>private</w:t>
+            </w:r>
+            <w:r>
+              <w:rPr>
+                <w:rStyle w:val="pln"/>
+              </w:rPr>
+              <w:t xml:space="preserve"> </w:t>
+            </w:r>
+            <w:r>
+              <w:rPr>
+                <w:rStyle w:val="kwd"/>
+              </w:rPr>
+              <w:t>class</w:t>
+            </w:r>
+            <w:r>
+              <w:rPr>
+                <w:rStyle w:val="pln"/>
+              </w:rPr>
+              <w:t xml:space="preserve"> </w:t>
+            </w:r>
+            <w:r>
+              <w:rPr>
+                <w:rStyle w:val="typ"/>
+              </w:rPr>
+              <w:t>MyTask</w:t>
+            </w:r>
+            <w:r>
+              <w:rPr>
+                <w:rStyle w:val="pln"/>
+              </w:rPr>
+              <w:t xml:space="preserve"> </w:t>
+            </w:r>
+            <w:r>
+              <w:rPr>
+                <w:rStyle w:val="kwd"/>
+              </w:rPr>
+              <w:t>extends</w:t>
+            </w:r>
+            <w:r>
+              <w:rPr>
+                <w:rStyle w:val="pln"/>
+              </w:rPr>
+              <w:t xml:space="preserve"> </w:t>
+            </w:r>
+            <w:r>
+              <w:rPr>
+                <w:rStyle w:val="typ"/>
+              </w:rPr>
+              <w:t>AsyncTask</w:t>
+            </w:r>
+            <w:r>
+              <w:rPr>
+                <w:rStyle w:val="pun"/>
+              </w:rPr>
+              <w:t>&lt;</w:t>
+            </w:r>
+            <w:r>
+              <w:rPr>
+                <w:rStyle w:val="pln"/>
+              </w:rPr>
+              <w:t>X</w:t>
+            </w:r>
+            <w:r>
+              <w:rPr>
+                <w:rStyle w:val="pun"/>
+              </w:rPr>
+              <w:t>,</w:t>
+            </w:r>
+            <w:r>
+              <w:rPr>
+                <w:rStyle w:val="pln"/>
+              </w:rPr>
+              <w:t xml:space="preserve"> Y</w:t>
+            </w:r>
+            <w:r>
+              <w:rPr>
+                <w:rStyle w:val="pun"/>
+              </w:rPr>
+              <w:t>,</w:t>
+            </w:r>
+            <w:r>
+              <w:rPr>
+                <w:rStyle w:val="pln"/>
+              </w:rPr>
+              <w:t xml:space="preserve"> Z</w:t>
+            </w:r>
+            <w:r>
+              <w:rPr>
+                <w:rStyle w:val="pun"/>
+              </w:rPr>
+              <w:t>&gt;</w:t>
+            </w:r>
+          </w:p>
+          <w:p>
+            <w:pPr>
+              <w:pStyle w:val="PrformatHTML"/>
+              <w:rPr>
+                <w:rStyle w:val="pln"/>
+              </w:rPr>
+            </w:pPr>
+          </w:p>
+          <w:p>
+            <w:pPr>
+              <w:pStyle w:val="PrformatHTML"/>
+              <w:rPr>
+                <w:rStyle w:val="pln"/>
+              </w:rPr>
+            </w:pPr>
+            <w:r>
+              <w:rPr>
+                <w:rStyle w:val="pln"/>
+              </w:rPr>
+              <w:t xml:space="preserve">    </w:t>
+            </w:r>
+            <w:r>
+              <w:rPr>
+                <w:rStyle w:val="kwd"/>
+              </w:rPr>
+              <w:t>protected</w:t>
+            </w:r>
+            <w:r>
+              <w:rPr>
+                <w:rStyle w:val="pln"/>
+              </w:rPr>
+              <w:t xml:space="preserve"> </w:t>
+            </w:r>
+            <w:r>
+              <w:rPr>
+                <w:rStyle w:val="kwd"/>
+              </w:rPr>
+              <w:t>void</w:t>
+            </w:r>
+            <w:r>
+              <w:rPr>
+                <w:rStyle w:val="pln"/>
+              </w:rPr>
+              <w:t xml:space="preserve"> onPreExecute</w:t>
+            </w:r>
+            <w:r>
+              <w:rPr>
+                <w:rStyle w:val="pun"/>
+              </w:rPr>
+              <w:t>(){</w:t>
+            </w:r>
+          </w:p>
+          <w:p>
+            <w:pPr>
+              <w:pStyle w:val="PrformatHTML"/>
+              <w:rPr>
+                <w:rStyle w:val="pln"/>
+              </w:rPr>
+            </w:pPr>
+          </w:p>
+          <w:p>
+            <w:pPr>
+              <w:pStyle w:val="PrformatHTML"/>
+            </w:pPr>
+            <w:r>
+              <w:rPr>
+                <w:rStyle w:val="pln"/>
+              </w:rPr>
+              <w:t xml:space="preserve">    </w:t>
+            </w:r>
+            <w:r>
+              <w:rPr>
+                <w:rStyle w:val="pun"/>
+              </w:rPr>
+              <w:t>}</w:t>
+            </w:r>
+          </w:p>
+          <w:p>
+            <w:pPr>
+              <w:pStyle w:val="NormalWeb"/>
+            </w:pPr>
+            <w:r>
+              <w:t>This method is executed before starting the new Thread. There is no input/output values, so just initialize variables or whatever you think you need to do.</w:t>
+            </w:r>
+          </w:p>
+          <w:p>
+            <w:pPr>
+              <w:pStyle w:val="PrformatHTML"/>
+              <w:rPr>
+                <w:rStyle w:val="pln"/>
+              </w:rPr>
+            </w:pPr>
+            <w:r>
+              <w:rPr>
+                <w:rStyle w:val="pln"/>
+              </w:rPr>
+              <w:t xml:space="preserve">    </w:t>
+            </w:r>
+            <w:r>
+              <w:rPr>
+                <w:rStyle w:val="kwd"/>
+              </w:rPr>
+              <w:t>protected</w:t>
+            </w:r>
+            <w:r>
+              <w:rPr>
+                <w:rStyle w:val="pln"/>
+              </w:rPr>
+              <w:t xml:space="preserve"> Z doInBackground</w:t>
+            </w:r>
+            <w:r>
+              <w:rPr>
+                <w:rStyle w:val="pun"/>
+              </w:rPr>
+              <w:t>(</w:t>
+            </w:r>
+            <w:r>
+              <w:rPr>
+                <w:rStyle w:val="pln"/>
+              </w:rPr>
+              <w:t>X</w:t>
+            </w:r>
+            <w:r>
+              <w:rPr>
+                <w:rStyle w:val="pun"/>
+              </w:rPr>
+              <w:t>...</w:t>
+            </w:r>
+            <w:r>
+              <w:rPr>
+                <w:rStyle w:val="pln"/>
+              </w:rPr>
+              <w:t>x</w:t>
+            </w:r>
+            <w:r>
+              <w:rPr>
+                <w:rStyle w:val="pun"/>
+              </w:rPr>
+              <w:t>){</w:t>
+            </w:r>
+          </w:p>
+          <w:p>
+            <w:pPr>
+              <w:pStyle w:val="PrformatHTML"/>
+              <w:rPr>
+                <w:rStyle w:val="pln"/>
+              </w:rPr>
+            </w:pPr>
+          </w:p>
+          <w:p>
+            <w:pPr>
+              <w:pStyle w:val="PrformatHTML"/>
+            </w:pPr>
+            <w:r>
+              <w:rPr>
+                <w:rStyle w:val="pln"/>
+              </w:rPr>
+              <w:t xml:space="preserve">    </w:t>
+            </w:r>
+            <w:r>
+              <w:rPr>
+                <w:rStyle w:val="pun"/>
+              </w:rPr>
+              <w:t>}</w:t>
+            </w:r>
+          </w:p>
+          <w:p>
+            <w:pPr>
+              <w:pStyle w:val="NormalWeb"/>
+            </w:pPr>
+            <w:r>
+              <w:t xml:space="preserve">The most important method in the AsyncTask class. You have to place here all the stuff you want to do in the background, in a different thread from the main one. Here we have as an input value an array of objects from the type “X” (Do you see </w:t>
+            </w:r>
+            <w:r>
+              <w:lastRenderedPageBreak/>
+              <w:t>in the header? We have “...extends AsyncTask” These are the TYPES of the input parameters) and returns an object from the type “Z”.</w:t>
+            </w:r>
+          </w:p>
+          <w:p>
+            <w:pPr>
+              <w:pStyle w:val="PrformatHTML"/>
+              <w:rPr>
+                <w:rStyle w:val="pln"/>
+              </w:rPr>
+            </w:pPr>
+            <w:r>
+              <w:rPr>
+                <w:rStyle w:val="pln"/>
+              </w:rPr>
+              <w:t xml:space="preserve">   </w:t>
+            </w:r>
+            <w:r>
+              <w:rPr>
+                <w:rStyle w:val="kwd"/>
+              </w:rPr>
+              <w:t>protected</w:t>
+            </w:r>
+            <w:r>
+              <w:rPr>
+                <w:rStyle w:val="pln"/>
+              </w:rPr>
+              <w:t xml:space="preserve"> </w:t>
+            </w:r>
+            <w:r>
+              <w:rPr>
+                <w:rStyle w:val="kwd"/>
+              </w:rPr>
+              <w:t>void</w:t>
+            </w:r>
+            <w:r>
+              <w:rPr>
+                <w:rStyle w:val="pln"/>
+              </w:rPr>
+              <w:t xml:space="preserve"> onProgressUpdate</w:t>
+            </w:r>
+            <w:r>
+              <w:rPr>
+                <w:rStyle w:val="pun"/>
+              </w:rPr>
+              <w:t>(</w:t>
+            </w:r>
+            <w:r>
+              <w:rPr>
+                <w:rStyle w:val="pln"/>
+              </w:rPr>
+              <w:t>Y y</w:t>
+            </w:r>
+            <w:r>
+              <w:rPr>
+                <w:rStyle w:val="pun"/>
+              </w:rPr>
+              <w:t>){</w:t>
+            </w:r>
+          </w:p>
+          <w:p>
+            <w:pPr>
+              <w:pStyle w:val="PrformatHTML"/>
+              <w:rPr>
+                <w:rStyle w:val="pln"/>
+              </w:rPr>
+            </w:pPr>
+          </w:p>
+          <w:p>
+            <w:pPr>
+              <w:pStyle w:val="PrformatHTML"/>
+            </w:pPr>
+            <w:r>
+              <w:rPr>
+                <w:rStyle w:val="pln"/>
+              </w:rPr>
+              <w:t xml:space="preserve">   </w:t>
+            </w:r>
+            <w:r>
+              <w:rPr>
+                <w:rStyle w:val="pun"/>
+              </w:rPr>
+              <w:t>}</w:t>
+            </w:r>
+          </w:p>
+          <w:p>
+            <w:pPr>
+              <w:pStyle w:val="NormalWeb"/>
+            </w:pPr>
+            <w:r>
+              <w:t>This method is called using the method publishProgress(y) and it is usually used when you want to show any progress or information in the main screen, like a progress bar showing the progress of the operation you are doing in the background.</w:t>
+            </w:r>
+          </w:p>
+          <w:p>
+            <w:pPr>
+              <w:pStyle w:val="PrformatHTML"/>
+              <w:rPr>
+                <w:rStyle w:val="pln"/>
+              </w:rPr>
+            </w:pPr>
+            <w:r>
+              <w:rPr>
+                <w:rStyle w:val="pln"/>
+              </w:rPr>
+              <w:t xml:space="preserve">  </w:t>
+            </w:r>
+            <w:r>
+              <w:rPr>
+                <w:rStyle w:val="kwd"/>
+              </w:rPr>
+              <w:t>protected</w:t>
+            </w:r>
+            <w:r>
+              <w:rPr>
+                <w:rStyle w:val="pln"/>
+              </w:rPr>
+              <w:t xml:space="preserve"> </w:t>
+            </w:r>
+            <w:r>
+              <w:rPr>
+                <w:rStyle w:val="kwd"/>
+              </w:rPr>
+              <w:t>void</w:t>
+            </w:r>
+            <w:r>
+              <w:rPr>
+                <w:rStyle w:val="pln"/>
+              </w:rPr>
+              <w:t xml:space="preserve"> onPostExecute</w:t>
+            </w:r>
+            <w:r>
+              <w:rPr>
+                <w:rStyle w:val="pun"/>
+              </w:rPr>
+              <w:t>(</w:t>
+            </w:r>
+            <w:r>
+              <w:rPr>
+                <w:rStyle w:val="pln"/>
+              </w:rPr>
+              <w:t>Z z</w:t>
+            </w:r>
+            <w:r>
+              <w:rPr>
+                <w:rStyle w:val="pun"/>
+              </w:rPr>
+              <w:t>){</w:t>
+            </w:r>
+          </w:p>
+          <w:p>
+            <w:pPr>
+              <w:pStyle w:val="PrformatHTML"/>
+              <w:rPr>
+                <w:rStyle w:val="pln"/>
+              </w:rPr>
+            </w:pPr>
+          </w:p>
+          <w:p>
+            <w:pPr>
+              <w:pStyle w:val="PrformatHTML"/>
+            </w:pPr>
+            <w:r>
+              <w:rPr>
+                <w:rStyle w:val="pln"/>
+              </w:rPr>
+              <w:t xml:space="preserve">  </w:t>
+            </w:r>
+            <w:r>
+              <w:rPr>
+                <w:rStyle w:val="pun"/>
+              </w:rPr>
+              <w:t>}</w:t>
+            </w:r>
+          </w:p>
+          <w:p>
+            <w:pPr>
+              <w:pStyle w:val="NormalWeb"/>
+            </w:pPr>
+            <w:r>
+              <w:t>This method is called after the operation in the background is done. As an input parameter you will receive the output parameter of the doInBackground method.</w:t>
+            </w:r>
+          </w:p>
+          <w:p>
+            <w:pPr>
+              <w:pStyle w:val="NormalWeb"/>
+            </w:pPr>
+            <w:r>
+              <w:rPr>
+                <w:rStyle w:val="lev"/>
+              </w:rPr>
+              <w:t>What about the X, Y and Z types?</w:t>
+            </w:r>
+          </w:p>
+          <w:p>
+            <w:pPr>
+              <w:pStyle w:val="NormalWeb"/>
+            </w:pPr>
+            <w:r>
+              <w:t>As you can deduce from the above structure:</w:t>
+            </w:r>
+          </w:p>
+          <w:p>
+            <w:pPr>
+              <w:pStyle w:val="PrformatHTML"/>
+              <w:rPr>
+                <w:rStyle w:val="pln"/>
+              </w:rPr>
+            </w:pPr>
+            <w:r>
+              <w:rPr>
+                <w:rStyle w:val="pln"/>
+              </w:rPr>
+              <w:t xml:space="preserve"> X </w:t>
+            </w:r>
+            <w:r>
+              <w:rPr>
+                <w:rStyle w:val="pun"/>
+              </w:rPr>
+              <w:t>–</w:t>
+            </w:r>
+            <w:r>
+              <w:rPr>
+                <w:rStyle w:val="pln"/>
+              </w:rPr>
+              <w:t xml:space="preserve"> </w:t>
+            </w:r>
+            <w:r>
+              <w:rPr>
+                <w:rStyle w:val="typ"/>
+              </w:rPr>
+              <w:t>The</w:t>
+            </w:r>
+            <w:r>
+              <w:rPr>
+                <w:rStyle w:val="pln"/>
+              </w:rPr>
+              <w:t xml:space="preserve"> type of the input variables value you want to </w:t>
+            </w:r>
+            <w:r>
+              <w:rPr>
+                <w:rStyle w:val="kwd"/>
+              </w:rPr>
+              <w:t>set</w:t>
+            </w:r>
+            <w:r>
+              <w:rPr>
+                <w:rStyle w:val="pln"/>
+              </w:rPr>
+              <w:t xml:space="preserve"> to the background process</w:t>
+            </w:r>
+            <w:r>
+              <w:rPr>
+                <w:rStyle w:val="pun"/>
+              </w:rPr>
+              <w:t>.</w:t>
+            </w:r>
+            <w:r>
+              <w:rPr>
+                <w:rStyle w:val="pln"/>
+              </w:rPr>
+              <w:t xml:space="preserve"> </w:t>
+            </w:r>
+            <w:r>
+              <w:rPr>
+                <w:rStyle w:val="typ"/>
+              </w:rPr>
+              <w:t>This</w:t>
+            </w:r>
+            <w:r>
+              <w:rPr>
+                <w:rStyle w:val="pln"/>
+              </w:rPr>
+              <w:t xml:space="preserve"> can be an array of objects</w:t>
+            </w:r>
+            <w:r>
+              <w:rPr>
+                <w:rStyle w:val="pun"/>
+              </w:rPr>
+              <w:t>.</w:t>
+            </w:r>
+          </w:p>
+          <w:p>
+            <w:pPr>
+              <w:pStyle w:val="PrformatHTML"/>
+              <w:rPr>
+                <w:rStyle w:val="pln"/>
+              </w:rPr>
+            </w:pPr>
+          </w:p>
+          <w:p>
+            <w:pPr>
+              <w:pStyle w:val="PrformatHTML"/>
+              <w:rPr>
+                <w:rStyle w:val="pln"/>
+              </w:rPr>
+            </w:pPr>
+            <w:r>
+              <w:rPr>
+                <w:rStyle w:val="pln"/>
+              </w:rPr>
+              <w:t xml:space="preserve"> Y </w:t>
+            </w:r>
+            <w:r>
+              <w:rPr>
+                <w:rStyle w:val="pun"/>
+              </w:rPr>
+              <w:t>–</w:t>
+            </w:r>
+            <w:r>
+              <w:rPr>
+                <w:rStyle w:val="pln"/>
+              </w:rPr>
+              <w:t xml:space="preserve"> </w:t>
+            </w:r>
+            <w:r>
+              <w:rPr>
+                <w:rStyle w:val="typ"/>
+              </w:rPr>
+              <w:t>The</w:t>
+            </w:r>
+            <w:r>
+              <w:rPr>
+                <w:rStyle w:val="pln"/>
+              </w:rPr>
+              <w:t xml:space="preserve"> type of the objects you are going to enter </w:t>
+            </w:r>
+            <w:r>
+              <w:rPr>
+                <w:rStyle w:val="kwd"/>
+              </w:rPr>
+              <w:t>in</w:t>
+            </w:r>
+            <w:r>
+              <w:rPr>
+                <w:rStyle w:val="pln"/>
+              </w:rPr>
+              <w:t xml:space="preserve"> the onProgressUpdate method</w:t>
+            </w:r>
+            <w:r>
+              <w:rPr>
+                <w:rStyle w:val="pun"/>
+              </w:rPr>
+              <w:t>.</w:t>
+            </w:r>
+          </w:p>
+          <w:p>
+            <w:pPr>
+              <w:pStyle w:val="PrformatHTML"/>
+              <w:rPr>
+                <w:rStyle w:val="pln"/>
+              </w:rPr>
+            </w:pPr>
+          </w:p>
+          <w:p>
+            <w:pPr>
+              <w:pStyle w:val="PrformatHTML"/>
+            </w:pPr>
+            <w:r>
+              <w:rPr>
+                <w:rStyle w:val="pln"/>
+              </w:rPr>
+              <w:t xml:space="preserve"> Z </w:t>
+            </w:r>
+            <w:r>
+              <w:rPr>
+                <w:rStyle w:val="pun"/>
+              </w:rPr>
+              <w:t>–</w:t>
+            </w:r>
+            <w:r>
+              <w:rPr>
+                <w:rStyle w:val="pln"/>
+              </w:rPr>
+              <w:t xml:space="preserve"> </w:t>
+            </w:r>
+            <w:r>
+              <w:rPr>
+                <w:rStyle w:val="typ"/>
+              </w:rPr>
+              <w:t>The</w:t>
+            </w:r>
+            <w:r>
+              <w:rPr>
+                <w:rStyle w:val="pln"/>
+              </w:rPr>
+              <w:t xml:space="preserve"> type of the result </w:t>
+            </w:r>
+            <w:r>
+              <w:rPr>
+                <w:rStyle w:val="kwd"/>
+              </w:rPr>
+              <w:t>from</w:t>
+            </w:r>
+            <w:r>
+              <w:rPr>
+                <w:rStyle w:val="pln"/>
+              </w:rPr>
+              <w:t xml:space="preserve"> the operations you have </w:t>
+            </w:r>
+            <w:r>
+              <w:rPr>
+                <w:rStyle w:val="kwd"/>
+              </w:rPr>
+              <w:t>done</w:t>
+            </w:r>
+            <w:r>
+              <w:rPr>
+                <w:rStyle w:val="pln"/>
+              </w:rPr>
+              <w:t xml:space="preserve"> </w:t>
+            </w:r>
+            <w:r>
+              <w:rPr>
+                <w:rStyle w:val="kwd"/>
+              </w:rPr>
+              <w:t>in</w:t>
+            </w:r>
+            <w:r>
+              <w:rPr>
+                <w:rStyle w:val="pln"/>
+              </w:rPr>
+              <w:t xml:space="preserve"> the background process</w:t>
+            </w:r>
+            <w:r>
+              <w:rPr>
+                <w:rStyle w:val="pun"/>
+              </w:rPr>
+              <w:t>.</w:t>
+            </w:r>
+          </w:p>
+          <w:p>
+            <w:pPr>
+              <w:pStyle w:val="NormalWeb"/>
+            </w:pPr>
+            <w:r>
+              <w:t>How do we call this task from an outside class? Just with the following two lines:</w:t>
+            </w:r>
+          </w:p>
+          <w:p>
+            <w:pPr>
+              <w:pStyle w:val="PrformatHTML"/>
+              <w:rPr>
+                <w:rStyle w:val="pln"/>
+              </w:rPr>
+            </w:pPr>
+            <w:r>
+              <w:rPr>
+                <w:rStyle w:val="typ"/>
+              </w:rPr>
+              <w:t>MyTask</w:t>
+            </w:r>
+            <w:r>
+              <w:rPr>
+                <w:rStyle w:val="pln"/>
+              </w:rPr>
+              <w:t xml:space="preserve"> myTask </w:t>
+            </w:r>
+            <w:r>
+              <w:rPr>
+                <w:rStyle w:val="pun"/>
+              </w:rPr>
+              <w:t>=</w:t>
+            </w:r>
+            <w:r>
+              <w:rPr>
+                <w:rStyle w:val="pln"/>
+              </w:rPr>
+              <w:t xml:space="preserve"> </w:t>
+            </w:r>
+            <w:r>
+              <w:rPr>
+                <w:rStyle w:val="kwd"/>
+              </w:rPr>
+              <w:t>new</w:t>
+            </w:r>
+            <w:r>
+              <w:rPr>
+                <w:rStyle w:val="pln"/>
+              </w:rPr>
+              <w:t xml:space="preserve"> </w:t>
+            </w:r>
+            <w:r>
+              <w:rPr>
+                <w:rStyle w:val="typ"/>
+              </w:rPr>
+              <w:t>MyTask</w:t>
+            </w:r>
+            <w:r>
+              <w:rPr>
+                <w:rStyle w:val="pun"/>
+              </w:rPr>
+              <w:t>();</w:t>
+            </w:r>
+          </w:p>
+          <w:p>
+            <w:pPr>
+              <w:pStyle w:val="PrformatHTML"/>
+              <w:rPr>
+                <w:rStyle w:val="pln"/>
+              </w:rPr>
+            </w:pPr>
+          </w:p>
+          <w:p>
+            <w:pPr>
+              <w:pStyle w:val="PrformatHTML"/>
+            </w:pPr>
+            <w:r>
+              <w:rPr>
+                <w:rStyle w:val="pln"/>
+              </w:rPr>
+              <w:t>myTask</w:t>
+            </w:r>
+            <w:r>
+              <w:rPr>
+                <w:rStyle w:val="pun"/>
+              </w:rPr>
+              <w:t>.</w:t>
+            </w:r>
+            <w:r>
+              <w:rPr>
+                <w:rStyle w:val="pln"/>
+              </w:rPr>
+              <w:t>execute</w:t>
+            </w:r>
+            <w:r>
+              <w:rPr>
+                <w:rStyle w:val="pun"/>
+              </w:rPr>
+              <w:t>(</w:t>
+            </w:r>
+            <w:r>
+              <w:rPr>
+                <w:rStyle w:val="pln"/>
+              </w:rPr>
+              <w:t>x</w:t>
+            </w:r>
+            <w:r>
+              <w:rPr>
+                <w:rStyle w:val="pun"/>
+              </w:rPr>
+              <w:t>);</w:t>
+            </w:r>
+          </w:p>
+          <w:p>
+            <w:pPr>
+              <w:pStyle w:val="NormalWeb"/>
+            </w:pPr>
+            <w:r>
+              <w:t>Where x is the input parameter of the type X.</w:t>
+            </w:r>
+          </w:p>
+          <w:p>
+            <w:pPr>
+              <w:pStyle w:val="NormalWeb"/>
+            </w:pPr>
+            <w:r>
+              <w:t>Once we have our task running, we can find out its status from “outside”. Using the “getStatus()” method.</w:t>
+            </w:r>
+          </w:p>
+          <w:p>
+            <w:pPr>
+              <w:pStyle w:val="PrformatHTML"/>
+            </w:pPr>
+            <w:r>
+              <w:rPr>
+                <w:rStyle w:val="pln"/>
+              </w:rPr>
+              <w:t xml:space="preserve"> myTask</w:t>
+            </w:r>
+            <w:r>
+              <w:rPr>
+                <w:rStyle w:val="pun"/>
+              </w:rPr>
+              <w:t>.</w:t>
+            </w:r>
+            <w:r>
+              <w:rPr>
+                <w:rStyle w:val="pln"/>
+              </w:rPr>
+              <w:t>getStatus</w:t>
+            </w:r>
+            <w:r>
+              <w:rPr>
+                <w:rStyle w:val="pun"/>
+              </w:rPr>
+              <w:t>();</w:t>
+            </w:r>
+          </w:p>
+          <w:p>
+            <w:pPr>
+              <w:pStyle w:val="NormalWeb"/>
+            </w:pPr>
+            <w:r>
+              <w:t>and we can receive the following status:</w:t>
+            </w:r>
+          </w:p>
+          <w:p>
+            <w:pPr>
+              <w:pStyle w:val="NormalWeb"/>
+            </w:pPr>
+            <w:r>
+              <w:rPr>
+                <w:rStyle w:val="lev"/>
+              </w:rPr>
+              <w:t>RUNNING</w:t>
+            </w:r>
+            <w:r>
+              <w:t xml:space="preserve"> - Indicates that the task is running.</w:t>
+            </w:r>
+          </w:p>
+          <w:p>
+            <w:pPr>
+              <w:pStyle w:val="NormalWeb"/>
+            </w:pPr>
+            <w:r>
+              <w:rPr>
+                <w:rStyle w:val="lev"/>
+              </w:rPr>
+              <w:t>PENDING</w:t>
+            </w:r>
+            <w:r>
+              <w:t xml:space="preserve"> - Indicates that the task has not been executed yet.</w:t>
+            </w:r>
+          </w:p>
+          <w:p>
+            <w:pPr>
+              <w:pStyle w:val="NormalWeb"/>
+            </w:pPr>
+            <w:r>
+              <w:rPr>
+                <w:rStyle w:val="lev"/>
+              </w:rPr>
+              <w:t>FINISHED</w:t>
+            </w:r>
+            <w:r>
+              <w:t xml:space="preserve"> - Indicates that onPostExecute(Z) has finished.</w:t>
+            </w:r>
+          </w:p>
+          <w:p>
+            <w:pPr>
+              <w:pStyle w:val="NormalWeb"/>
+            </w:pPr>
+            <w:r>
+              <w:rPr>
+                <w:rStyle w:val="Accentuation"/>
+                <w:b/>
+                <w:bCs/>
+              </w:rPr>
+              <w:lastRenderedPageBreak/>
+              <w:t>Hints about using AsyncTask</w:t>
+            </w:r>
+          </w:p>
+          <w:p>
+            <w:pPr>
+              <w:pStyle w:val="NormalWeb"/>
+              <w:numPr>
+                <w:ilvl w:val="0"/>
+                <w:numId w:val="2"/>
+              </w:numPr>
+            </w:pPr>
+            <w:r>
+              <w:t>Do not call the methods onPreExecute, doInBackground and onPostExecute manually. This is automatically done by the system.</w:t>
+            </w:r>
+          </w:p>
+          <w:p>
+            <w:pPr>
+              <w:pStyle w:val="NormalWeb"/>
+              <w:numPr>
+                <w:ilvl w:val="0"/>
+                <w:numId w:val="2"/>
+              </w:numPr>
+            </w:pPr>
+            <w:r>
+              <w:t>You cannot call an AsyncTask inside another AsyncTask or Thread. The call of the method execute must be done in the UI Thread.</w:t>
+            </w:r>
+          </w:p>
+          <w:p>
+            <w:pPr>
+              <w:pStyle w:val="NormalWeb"/>
+              <w:numPr>
+                <w:ilvl w:val="0"/>
+                <w:numId w:val="2"/>
+              </w:numPr>
+            </w:pPr>
+            <w:r>
+              <w:t>The method onPostExecute is executed in the UI Thread (here you can call another AsyncTask!).</w:t>
+            </w:r>
+          </w:p>
+          <w:p>
+            <w:pPr>
+              <w:pStyle w:val="NormalWeb"/>
+              <w:numPr>
+                <w:ilvl w:val="0"/>
+                <w:numId w:val="2"/>
+              </w:numPr>
+            </w:pPr>
+            <w:r>
+              <w:t>The input parameters of the task can be an Object array, this way you can put whatever objects and types you want.</w:t>
+            </w:r>
+          </w:p>
+          <w:tbl>
+            <w:tblPr>
+              <w:tblW w:w="0" w:type="auto"/>
+              <w:tblCellSpacing w:w="15" w:type="dxa"/>
+              <w:tblCellMar>
+                <w:top w:w="15" w:type="dxa"/>
+                <w:left w:w="15" w:type="dxa"/>
+                <w:bottom w:w="15" w:type="dxa"/>
+                <w:right w:w="15" w:type="dxa"/>
+              </w:tblCellMar>
+              <w:tblLook w:val="04A0" w:firstRow="1" w:lastRow="0" w:firstColumn="1" w:lastColumn="0" w:noHBand="0" w:noVBand="1"/>
+            </w:tblPr>
+            <w:tblGrid>
+              <w:gridCol w:w="584"/>
+            </w:tblGrid>
+            <w:tr>
+              <w:trPr>
+                <w:tblCellSpacing w:w="15" w:type="dxa"/>
+              </w:trPr>
+              <w:tc>
+                <w:tcPr>
+                  <w:tcW w:w="0" w:type="auto"/>
+                  <w:vAlign w:val="center"/>
+                  <w:hideMark/>
+                </w:tcPr>
+                <w:p>
+                  <w:hyperlink r:id="rId17" w:tooltip="short permalink to this answer" w:history="1">
+                    <w:r>
+                      <w:rPr>
+                        <w:rStyle w:val="Lienhypertexte"/>
+                      </w:rPr>
+                      <w:t>share</w:t>
+                    </w:r>
+                  </w:hyperlink>
+                </w:p>
+              </w:tc>
+            </w:tr>
+          </w:tbl>
+          <w:p/>
+        </w:tc>
+      </w:tr>
+    </w:tbl>
+    <w:p>
+      <w:pPr>
+        <w:pStyle w:val="PrformatHTML"/>
+        <w:shd w:val="clear" w:color="auto" w:fill="FFFFFF"/>
+        <w:rPr>
+          <w:color w:val="000000"/>
+        </w:rPr>
+      </w:pPr>
     </w:p>
     <w:sectPr>
       <w:pgSz w:w="11906" w:h="16838"/>
@@ -4031,6 +4120,119 @@
 <file path=word/numbering.xml><?xml version="1.0" encoding="utf-8"?>
 <w:numbering xmlns:wpc="http://schemas.microsoft.com/office/word/2010/wordprocessingCanvas" xmlns:cx="http://schemas.microsoft.com/office/drawing/2014/chartex" xmlns:cx1="http://schemas.microsoft.com/office/drawing/2015/9/8/chartex" xmlns:mc="http://schemas.openxmlformats.org/markup-compatibility/2006" xmlns:o="urn:schemas-microsoft-com:office:office" xmlns:r="http://schemas.openxmlformats.org/officeDocument/2006/relationships" xmlns:m="http://schemas.openxmlformats.org/officeDocument/2006/math" xmlns:v="urn:schemas-microsoft-com:vml" xmlns:wp14="http://schemas.microsoft.com/office/word/2010/wordprocessingDrawing" xmlns:wp="http://schemas.openxmlformats.org/drawingml/2006/wordprocessingDrawing" xmlns:w10="urn:schemas-microsoft-com:office:word" xmlns:w="http://schemas.openxmlformats.org/wordprocessingml/2006/main" xmlns:w14="http://schemas.microsoft.com/office/word/2010/wordml" xmlns:w15="http://schemas.microsoft.com/office/word/2012/wordml" xmlns:w16se="http://schemas.microsoft.com/office/word/2015/wordml/symex" xmlns:wpg="http://schemas.microsoft.com/office/word/2010/wordprocessingGroup" xmlns:wpi="http://schemas.microsoft.com/office/word/2010/wordprocessingInk" xmlns:wne="http://schemas.microsoft.com/office/word/2006/wordml" xmlns:wps="http://schemas.microsoft.com/office/word/2010/wordprocessingShape" mc:Ignorable="w14 w15 w16se wp14">
   <w:abstractNum w:abstractNumId="0" w15:restartNumberingAfterBreak="0">
+    <w:nsid w:val="19D83C4C"/>
+    <w:multiLevelType w:val="multilevel"/>
+    <w:tmpl w:val="DD606C46"/>
+    <w:lvl w:ilvl="0">
+      <w:start w:val="1"/>
+      <w:numFmt w:val="decimal"/>
+      <w:lvlText w:val="%1."/>
+      <w:lvlJc w:val="left"/>
+      <w:pPr>
+        <w:tabs>
+          <w:tab w:val="num" w:pos="720"/>
+        </w:tabs>
+        <w:ind w:left="720" w:hanging="360"/>
+      </w:pPr>
+    </w:lvl>
+    <w:lvl w:ilvl="1" w:tentative="1">
+      <w:start w:val="1"/>
+      <w:numFmt w:val="decimal"/>
+      <w:lvlText w:val="%2."/>
+      <w:lvlJc w:val="left"/>
+      <w:pPr>
+        <w:tabs>
+          <w:tab w:val="num" w:pos="1440"/>
+        </w:tabs>
+        <w:ind w:left="1440" w:hanging="360"/>
+      </w:pPr>
+    </w:lvl>
+    <w:lvl w:ilvl="2" w:tentative="1">
+      <w:start w:val="1"/>
+      <w:numFmt w:val="decimal"/>
+      <w:lvlText w:val="%3."/>
+      <w:lvlJc w:val="left"/>
+      <w:pPr>
+        <w:tabs>
+          <w:tab w:val="num" w:pos="2160"/>
+        </w:tabs>
+        <w:ind w:left="2160" w:hanging="360"/>
+      </w:pPr>
+    </w:lvl>
+    <w:lvl w:ilvl="3" w:tentative="1">
+      <w:start w:val="1"/>
+      <w:numFmt w:val="decimal"/>
+      <w:lvlText w:val="%4."/>
+      <w:lvlJc w:val="left"/>
+      <w:pPr>
+        <w:tabs>
+          <w:tab w:val="num" w:pos="2880"/>
+        </w:tabs>
+        <w:ind w:left="2880" w:hanging="360"/>
+      </w:pPr>
+    </w:lvl>
+    <w:lvl w:ilvl="4" w:tentative="1">
+      <w:start w:val="1"/>
+      <w:numFmt w:val="decimal"/>
+      <w:lvlText w:val="%5."/>
+      <w:lvlJc w:val="left"/>
+      <w:pPr>
+        <w:tabs>
+          <w:tab w:val="num" w:pos="3600"/>
+        </w:tabs>
+        <w:ind w:left="3600" w:hanging="360"/>
+      </w:pPr>
+    </w:lvl>
+    <w:lvl w:ilvl="5" w:tentative="1">
+      <w:start w:val="1"/>
+      <w:numFmt w:val="decimal"/>
+      <w:lvlText w:val="%6."/>
+      <w:lvlJc w:val="left"/>
+      <w:pPr>
+        <w:tabs>
+          <w:tab w:val="num" w:pos="4320"/>
+        </w:tabs>
+        <w:ind w:left="4320" w:hanging="360"/>
+      </w:pPr>
+    </w:lvl>
+    <w:lvl w:ilvl="6" w:tentative="1">
+      <w:start w:val="1"/>
+      <w:numFmt w:val="decimal"/>
+      <w:lvlText w:val="%7."/>
+      <w:lvlJc w:val="left"/>
+      <w:pPr>
+        <w:tabs>
+          <w:tab w:val="num" w:pos="5040"/>
+        </w:tabs>
+        <w:ind w:left="5040" w:hanging="360"/>
+      </w:pPr>
+    </w:lvl>
+    <w:lvl w:ilvl="7" w:tentative="1">
+      <w:start w:val="1"/>
+      <w:numFmt w:val="decimal"/>
+      <w:lvlText w:val="%8."/>
+      <w:lvlJc w:val="left"/>
+      <w:pPr>
+        <w:tabs>
+          <w:tab w:val="num" w:pos="5760"/>
+        </w:tabs>
+        <w:ind w:left="5760" w:hanging="360"/>
+      </w:pPr>
+    </w:lvl>
+    <w:lvl w:ilvl="8" w:tentative="1">
+      <w:start w:val="1"/>
+      <w:numFmt w:val="decimal"/>
+      <w:lvlText w:val="%9."/>
+      <w:lvlJc w:val="left"/>
+      <w:pPr>
+        <w:tabs>
+          <w:tab w:val="num" w:pos="6480"/>
+        </w:tabs>
+        <w:ind w:left="6480" w:hanging="360"/>
+      </w:pPr>
+    </w:lvl>
+  </w:abstractNum>
+  <w:abstractNum w:abstractNumId="1" w15:restartNumberingAfterBreak="0">
     <w:nsid w:val="68514479"/>
     <w:multiLevelType w:val="hybridMultilevel"/>
     <w:tmpl w:val="CB622C6A"/>
@@ -4143,6 +4345,9 @@
     </w:lvl>
   </w:abstractNum>
   <w:num w:numId="1">
+    <w:abstractNumId w:val="1"/>
+  </w:num>
+  <w:num w:numId="2">
     <w:abstractNumId w:val="0"/>
   </w:num>
 </w:numbering>
@@ -4542,6 +4747,26 @@
     <w:name w:val="Normal"/>
     <w:qFormat/>
   </w:style>
+  <w:style w:type="paragraph" w:styleId="Titre2">
+    <w:name w:val="heading 2"/>
+    <w:basedOn w:val="Normal"/>
+    <w:link w:val="Titre2Car"/>
+    <w:uiPriority w:val="9"/>
+    <w:qFormat/>
+    <w:rsid w:val="006D4D8F"/>
+    <w:pPr>
+      <w:spacing w:before="100" w:beforeAutospacing="1" w:after="100" w:afterAutospacing="1" w:line="240" w:lineRule="auto"/>
+      <w:outlineLvl w:val="1"/>
+    </w:pPr>
+    <w:rPr>
+      <w:rFonts w:ascii="Times New Roman" w:eastAsia="Times New Roman" w:hAnsi="Times New Roman" w:cs="Times New Roman"/>
+      <w:b/>
+      <w:bCs/>
+      <w:sz w:val="36"/>
+      <w:szCs w:val="36"/>
+      <w:lang w:eastAsia="fr-FR"/>
+    </w:rPr>
+  </w:style>
   <w:style w:type="character" w:default="1" w:styleId="Policepardfaut">
     <w:name w:val="Default Paragraph Font"/>
     <w:uiPriority w:val="1"/>
@@ -4662,6 +4887,95 @@
     <w:name w:val="pl-k"/>
     <w:basedOn w:val="Policepardfaut"/>
     <w:rsid w:val="00DA0B68"/>
+  </w:style>
+  <w:style w:type="character" w:customStyle="1" w:styleId="Titre2Car">
+    <w:name w:val="Titre 2 Car"/>
+    <w:basedOn w:val="Policepardfaut"/>
+    <w:link w:val="Titre2"/>
+    <w:uiPriority w:val="9"/>
+    <w:rsid w:val="006D4D8F"/>
+    <w:rPr>
+      <w:rFonts w:ascii="Times New Roman" w:eastAsia="Times New Roman" w:hAnsi="Times New Roman" w:cs="Times New Roman"/>
+      <w:b/>
+      <w:bCs/>
+      <w:sz w:val="36"/>
+      <w:szCs w:val="36"/>
+      <w:lang w:eastAsia="fr-FR"/>
+    </w:rPr>
+  </w:style>
+  <w:style w:type="character" w:customStyle="1" w:styleId="vote-count-post">
+    <w:name w:val="vote-count-post"/>
+    <w:basedOn w:val="Policepardfaut"/>
+    <w:rsid w:val="006D4D8F"/>
+  </w:style>
+  <w:style w:type="character" w:customStyle="1" w:styleId="vote-accepted-on">
+    <w:name w:val="vote-accepted-on"/>
+    <w:basedOn w:val="Policepardfaut"/>
+    <w:rsid w:val="006D4D8F"/>
+  </w:style>
+  <w:style w:type="character" w:customStyle="1" w:styleId="bounty-award">
+    <w:name w:val="bounty-award"/>
+    <w:basedOn w:val="Policepardfaut"/>
+    <w:rsid w:val="006D4D8F"/>
+  </w:style>
+  <w:style w:type="paragraph" w:styleId="NormalWeb">
+    <w:name w:val="Normal (Web)"/>
+    <w:basedOn w:val="Normal"/>
+    <w:uiPriority w:val="99"/>
+    <w:semiHidden/>
+    <w:unhideWhenUsed/>
+    <w:rsid w:val="006D4D8F"/>
+    <w:pPr>
+      <w:spacing w:before="100" w:beforeAutospacing="1" w:after="100" w:afterAutospacing="1" w:line="240" w:lineRule="auto"/>
+    </w:pPr>
+    <w:rPr>
+      <w:rFonts w:ascii="Times New Roman" w:eastAsia="Times New Roman" w:hAnsi="Times New Roman" w:cs="Times New Roman"/>
+      <w:sz w:val="24"/>
+      <w:szCs w:val="24"/>
+      <w:lang w:eastAsia="fr-FR"/>
+    </w:rPr>
+  </w:style>
+  <w:style w:type="character" w:customStyle="1" w:styleId="typ">
+    <w:name w:val="typ"/>
+    <w:basedOn w:val="Policepardfaut"/>
+    <w:rsid w:val="006D4D8F"/>
+  </w:style>
+  <w:style w:type="character" w:customStyle="1" w:styleId="pun">
+    <w:name w:val="pun"/>
+    <w:basedOn w:val="Policepardfaut"/>
+    <w:rsid w:val="006D4D8F"/>
+  </w:style>
+  <w:style w:type="character" w:customStyle="1" w:styleId="pln">
+    <w:name w:val="pln"/>
+    <w:basedOn w:val="Policepardfaut"/>
+    <w:rsid w:val="006D4D8F"/>
+  </w:style>
+  <w:style w:type="character" w:customStyle="1" w:styleId="kwd">
+    <w:name w:val="kwd"/>
+    <w:basedOn w:val="Policepardfaut"/>
+    <w:rsid w:val="006D4D8F"/>
+  </w:style>
+  <w:style w:type="character" w:styleId="lev">
+    <w:name w:val="Strong"/>
+    <w:basedOn w:val="Policepardfaut"/>
+    <w:uiPriority w:val="22"/>
+    <w:qFormat/>
+    <w:rsid w:val="006D4D8F"/>
+    <w:rPr>
+      <w:b/>
+      <w:bCs/>
+    </w:rPr>
+  </w:style>
+  <w:style w:type="character" w:styleId="Accentuation">
+    <w:name w:val="Emphasis"/>
+    <w:basedOn w:val="Policepardfaut"/>
+    <w:uiPriority w:val="20"/>
+    <w:qFormat/>
+    <w:rsid w:val="006D4D8F"/>
+    <w:rPr>
+      <w:i/>
+      <w:iCs/>
+    </w:rPr>
   </w:style>
 </w:styles>
 </file>

</xml_diff>